<commit_message>
Finished Documented Templates, moving onto Use Case diagrams
</commit_message>
<xml_diff>
--- a/2805 ICT Milestone 1 Report.docx
+++ b/2805 ICT Milestone 1 Report.docx
@@ -2718,6 +2718,12 @@
         <w:rPr>
           <w:rStyle w:val="Heading3Char"/>
         </w:rPr>
+        <w:t>s</w:t>
+      </w:r>
+      <w:r>
+        <w:rPr>
+          <w:rStyle w:val="Heading3Char"/>
+        </w:rPr>
         <w:t xml:space="preserve"> </w:t>
       </w:r>
     </w:p>
@@ -2768,23 +2774,37 @@
                 <w:b/>
                 <w:bCs/>
               </w:rPr>
-              <w:t xml:space="preserve">Function Requirement Satisfied: </w:t>
-            </w:r>
-            <w:r>
-              <w:t>FR-1</w:t>
-            </w:r>
-          </w:p>
-        </w:tc>
-        <w:tc>
-          <w:tcPr>
-            <w:tcW w:w="4508" w:type="dxa"/>
-          </w:tcPr>
-          <w:p>
+              <w:t>Function</w:t>
+            </w:r>
             <w:r>
               <w:rPr>
                 <w:b/>
                 <w:bCs/>
               </w:rPr>
+              <w:t>al</w:t>
+            </w:r>
+            <w:r>
+              <w:rPr>
+                <w:b/>
+                <w:bCs/>
+              </w:rPr>
+              <w:t xml:space="preserve"> Requirement Satisfied: </w:t>
+            </w:r>
+            <w:r>
+              <w:t>FR-1</w:t>
+            </w:r>
+          </w:p>
+        </w:tc>
+        <w:tc>
+          <w:tcPr>
+            <w:tcW w:w="4508" w:type="dxa"/>
+          </w:tcPr>
+          <w:p>
+            <w:r>
+              <w:rPr>
+                <w:b/>
+                <w:bCs/>
+              </w:rPr>
               <w:t xml:space="preserve">Actor: </w:t>
             </w:r>
             <w:r>
@@ -2801,7 +2821,7 @@
           </w:tcPr>
           <w:p>
             <w:r>
-              <w:t>Risk</w:t>
+              <w:t>Description</w:t>
             </w:r>
           </w:p>
         </w:tc>
@@ -2812,43 +2832,21 @@
             <w:tcW w:w="9016" w:type="dxa"/>
             <w:gridSpan w:val="2"/>
           </w:tcPr>
-          <w:p/>
-        </w:tc>
-      </w:tr>
-      <w:tr>
-        <w:tc>
-          <w:tcPr>
-            <w:tcW w:w="4508" w:type="dxa"/>
-          </w:tcPr>
-          <w:p>
-            <w:r>
-              <w:t>Pre-Conditions</w:t>
-            </w:r>
-          </w:p>
-        </w:tc>
-        <w:tc>
-          <w:tcPr>
-            <w:tcW w:w="4508" w:type="dxa"/>
-          </w:tcPr>
-          <w:p>
-            <w:r>
-              <w:t>Post Conditions</w:t>
-            </w:r>
-          </w:p>
-        </w:tc>
-      </w:tr>
-      <w:tr>
-        <w:tc>
-          <w:tcPr>
-            <w:tcW w:w="4508" w:type="dxa"/>
-          </w:tcPr>
-          <w:p/>
-        </w:tc>
-        <w:tc>
-          <w:tcPr>
-            <w:tcW w:w="4508" w:type="dxa"/>
-          </w:tcPr>
-          <w:p/>
+          <w:p>
+            <w:pPr>
+              <w:rPr>
+                <w:sz w:val="20"/>
+                <w:szCs w:val="20"/>
+              </w:rPr>
+            </w:pPr>
+            <w:r>
+              <w:rPr>
+                <w:sz w:val="20"/>
+                <w:szCs w:val="20"/>
+              </w:rPr>
+              <w:t>The user will interact with the game through the keyboard, using either the directional arrow keys or w, a, s, d to move “Pac-Man”. The user will navigate through a maze with the aim of picking up all the dots scattered throughout the level, whilst avoid the enemy ghost that pursue the player. The player will need to observe and learn the patterns of each “ghost” in order to complete the level in the smallest amount of time.</w:t>
+            </w:r>
+          </w:p>
         </w:tc>
       </w:tr>
       <w:tr>
@@ -2859,7 +2857,7 @@
           </w:tcPr>
           <w:p>
             <w:r>
-              <w:t>Basic Flow</w:t>
+              <w:t>Risk</w:t>
             </w:r>
           </w:p>
         </w:tc>
@@ -2870,15 +2868,902 @@
             <w:tcW w:w="9016" w:type="dxa"/>
             <w:gridSpan w:val="2"/>
           </w:tcPr>
+          <w:p>
+            <w:pPr>
+              <w:rPr>
+                <w:sz w:val="20"/>
+                <w:szCs w:val="20"/>
+              </w:rPr>
+            </w:pPr>
+            <w:r>
+              <w:rPr>
+                <w:sz w:val="20"/>
+                <w:szCs w:val="20"/>
+              </w:rPr>
+              <w:t xml:space="preserve">This requirement is the core of the game and without a user has no reason to use the system. Not implementing this requirement will leave a non-functional piece of software with little reason for existing. </w:t>
+            </w:r>
+            <w:r>
+              <w:rPr>
+                <w:sz w:val="20"/>
+                <w:szCs w:val="20"/>
+              </w:rPr>
+              <w:t xml:space="preserve">A user not being able to figure out the end goal is a </w:t>
+            </w:r>
+            <w:r>
+              <w:rPr>
+                <w:sz w:val="20"/>
+                <w:szCs w:val="20"/>
+              </w:rPr>
+              <w:t>possibility but</w:t>
+            </w:r>
+            <w:r>
+              <w:rPr>
+                <w:sz w:val="20"/>
+                <w:szCs w:val="20"/>
+              </w:rPr>
+              <w:t xml:space="preserve"> implementing a tutorial of some description should suffice to negate this.</w:t>
+            </w:r>
+          </w:p>
+        </w:tc>
+      </w:tr>
+      <w:tr>
+        <w:tc>
+          <w:tcPr>
+            <w:tcW w:w="4508" w:type="dxa"/>
+          </w:tcPr>
+          <w:p>
+            <w:r>
+              <w:t>Pre-Conditions</w:t>
+            </w:r>
+          </w:p>
+        </w:tc>
+        <w:tc>
+          <w:tcPr>
+            <w:tcW w:w="4508" w:type="dxa"/>
+          </w:tcPr>
+          <w:p>
+            <w:r>
+              <w:t>Post Conditions</w:t>
+            </w:r>
+          </w:p>
+        </w:tc>
+      </w:tr>
+      <w:tr>
+        <w:tc>
+          <w:tcPr>
+            <w:tcW w:w="4508" w:type="dxa"/>
+          </w:tcPr>
+          <w:p>
+            <w:pPr>
+              <w:rPr>
+                <w:sz w:val="20"/>
+                <w:szCs w:val="20"/>
+              </w:rPr>
+            </w:pPr>
+            <w:r>
+              <w:rPr>
+                <w:sz w:val="20"/>
+                <w:szCs w:val="20"/>
+              </w:rPr>
+              <w:t>The system started correctly or reset without fault and the user has selected their desired settings.</w:t>
+            </w:r>
+          </w:p>
+        </w:tc>
+        <w:tc>
+          <w:tcPr>
+            <w:tcW w:w="4508" w:type="dxa"/>
+          </w:tcPr>
+          <w:p>
+            <w:pPr>
+              <w:rPr>
+                <w:sz w:val="20"/>
+                <w:szCs w:val="20"/>
+              </w:rPr>
+            </w:pPr>
+            <w:r>
+              <w:rPr>
+                <w:sz w:val="20"/>
+                <w:szCs w:val="20"/>
+              </w:rPr>
+              <w:t>The game level successfully concludes with the player either completes the challenges or is caught be the enemies.</w:t>
+            </w:r>
+          </w:p>
+        </w:tc>
+      </w:tr>
+      <w:tr>
+        <w:tc>
+          <w:tcPr>
+            <w:tcW w:w="9016" w:type="dxa"/>
+            <w:gridSpan w:val="2"/>
+          </w:tcPr>
+          <w:p>
+            <w:r>
+              <w:t>Basic Flow</w:t>
+            </w:r>
+          </w:p>
+        </w:tc>
+      </w:tr>
+      <w:tr>
+        <w:tc>
+          <w:tcPr>
+            <w:tcW w:w="9016" w:type="dxa"/>
+            <w:gridSpan w:val="2"/>
+          </w:tcPr>
+          <w:p>
+            <w:pPr>
+              <w:pStyle w:val="ListParagraph"/>
+              <w:numPr>
+                <w:ilvl w:val="0"/>
+                <w:numId w:val="9"/>
+              </w:numPr>
+              <w:rPr>
+                <w:sz w:val="20"/>
+                <w:szCs w:val="20"/>
+              </w:rPr>
+            </w:pPr>
+            <w:r>
+              <w:rPr>
+                <w:sz w:val="20"/>
+                <w:szCs w:val="20"/>
+              </w:rPr>
+              <w:t>The maze is generated, fully enclosed</w:t>
+            </w:r>
+          </w:p>
+          <w:p>
+            <w:pPr>
+              <w:pStyle w:val="ListParagraph"/>
+              <w:numPr>
+                <w:ilvl w:val="1"/>
+                <w:numId w:val="9"/>
+              </w:numPr>
+              <w:rPr>
+                <w:sz w:val="20"/>
+                <w:szCs w:val="20"/>
+              </w:rPr>
+            </w:pPr>
+            <w:r>
+              <w:rPr>
+                <w:sz w:val="20"/>
+                <w:szCs w:val="20"/>
+              </w:rPr>
+              <w:t>All dots are on the map</w:t>
+            </w:r>
+          </w:p>
+          <w:p>
+            <w:pPr>
+              <w:pStyle w:val="ListParagraph"/>
+              <w:numPr>
+                <w:ilvl w:val="1"/>
+                <w:numId w:val="9"/>
+              </w:numPr>
+              <w:rPr>
+                <w:sz w:val="20"/>
+                <w:szCs w:val="20"/>
+              </w:rPr>
+            </w:pPr>
+            <w:r>
+              <w:rPr>
+                <w:sz w:val="20"/>
+                <w:szCs w:val="20"/>
+              </w:rPr>
+              <w:t>The “ghost house” is located in the centre of the map</w:t>
+            </w:r>
+          </w:p>
+          <w:p>
+            <w:pPr>
+              <w:pStyle w:val="ListParagraph"/>
+              <w:numPr>
+                <w:ilvl w:val="1"/>
+                <w:numId w:val="9"/>
+              </w:numPr>
+              <w:rPr>
+                <w:sz w:val="20"/>
+                <w:szCs w:val="20"/>
+              </w:rPr>
+            </w:pPr>
+            <w:r>
+              <w:rPr>
+                <w:sz w:val="20"/>
+                <w:szCs w:val="20"/>
+              </w:rPr>
+              <w:t>The “ghosts” are placed in the ghost house</w:t>
+            </w:r>
+          </w:p>
+          <w:p>
+            <w:pPr>
+              <w:pStyle w:val="ListParagraph"/>
+              <w:numPr>
+                <w:ilvl w:val="1"/>
+                <w:numId w:val="9"/>
+              </w:numPr>
+              <w:rPr>
+                <w:sz w:val="20"/>
+                <w:szCs w:val="20"/>
+              </w:rPr>
+            </w:pPr>
+            <w:r>
+              <w:rPr>
+                <w:sz w:val="20"/>
+                <w:szCs w:val="20"/>
+              </w:rPr>
+              <w:t>The player character is placed somewhere in the maze</w:t>
+            </w:r>
+          </w:p>
+          <w:p>
+            <w:pPr>
+              <w:pStyle w:val="ListParagraph"/>
+              <w:numPr>
+                <w:ilvl w:val="0"/>
+                <w:numId w:val="9"/>
+              </w:numPr>
+              <w:rPr>
+                <w:sz w:val="20"/>
+                <w:szCs w:val="20"/>
+              </w:rPr>
+            </w:pPr>
+            <w:r>
+              <w:rPr>
+                <w:sz w:val="20"/>
+                <w:szCs w:val="20"/>
+              </w:rPr>
+              <w:t>After an input from the player the game begins</w:t>
+            </w:r>
+          </w:p>
+          <w:p>
+            <w:pPr>
+              <w:pStyle w:val="ListParagraph"/>
+              <w:numPr>
+                <w:ilvl w:val="1"/>
+                <w:numId w:val="9"/>
+              </w:numPr>
+              <w:rPr>
+                <w:sz w:val="20"/>
+                <w:szCs w:val="20"/>
+              </w:rPr>
+            </w:pPr>
+            <w:r>
+              <w:rPr>
+                <w:sz w:val="20"/>
+                <w:szCs w:val="20"/>
+              </w:rPr>
+              <w:t>Player character begins to move</w:t>
+            </w:r>
+          </w:p>
+          <w:p>
+            <w:pPr>
+              <w:pStyle w:val="ListParagraph"/>
+              <w:numPr>
+                <w:ilvl w:val="1"/>
+                <w:numId w:val="9"/>
+              </w:numPr>
+              <w:rPr>
+                <w:sz w:val="20"/>
+                <w:szCs w:val="20"/>
+              </w:rPr>
+            </w:pPr>
+            <w:r>
+              <w:rPr>
+                <w:sz w:val="20"/>
+                <w:szCs w:val="20"/>
+              </w:rPr>
+              <w:t>Ghosts level the ghost house and pursue the player</w:t>
+            </w:r>
+          </w:p>
+          <w:p>
+            <w:pPr>
+              <w:pStyle w:val="ListParagraph"/>
+              <w:numPr>
+                <w:ilvl w:val="1"/>
+                <w:numId w:val="9"/>
+              </w:numPr>
+              <w:rPr>
+                <w:sz w:val="20"/>
+                <w:szCs w:val="20"/>
+              </w:rPr>
+            </w:pPr>
+            <w:r>
+              <w:rPr>
+                <w:sz w:val="20"/>
+                <w:szCs w:val="20"/>
+              </w:rPr>
+              <w:t>Player begins to pick up dots</w:t>
+            </w:r>
+          </w:p>
+          <w:p>
+            <w:pPr>
+              <w:pStyle w:val="ListParagraph"/>
+              <w:numPr>
+                <w:ilvl w:val="1"/>
+                <w:numId w:val="9"/>
+              </w:numPr>
+              <w:rPr>
+                <w:sz w:val="20"/>
+                <w:szCs w:val="20"/>
+              </w:rPr>
+            </w:pPr>
+            <w:r>
+              <w:rPr>
+                <w:sz w:val="20"/>
+                <w:szCs w:val="20"/>
+              </w:rPr>
+              <w:t>Timer begins</w:t>
+            </w:r>
+          </w:p>
+          <w:p>
+            <w:pPr>
+              <w:pStyle w:val="ListParagraph"/>
+              <w:numPr>
+                <w:ilvl w:val="1"/>
+                <w:numId w:val="9"/>
+              </w:numPr>
+              <w:rPr>
+                <w:sz w:val="20"/>
+                <w:szCs w:val="20"/>
+              </w:rPr>
+            </w:pPr>
+            <w:r>
+              <w:rPr>
+                <w:sz w:val="20"/>
+                <w:szCs w:val="20"/>
+              </w:rPr>
+              <w:t>Score increases with dot collection</w:t>
+            </w:r>
+          </w:p>
+          <w:p>
+            <w:pPr>
+              <w:pStyle w:val="ListParagraph"/>
+              <w:numPr>
+                <w:ilvl w:val="0"/>
+                <w:numId w:val="9"/>
+              </w:numPr>
+              <w:rPr>
+                <w:sz w:val="20"/>
+                <w:szCs w:val="20"/>
+              </w:rPr>
+            </w:pPr>
+            <w:r>
+              <w:rPr>
+                <w:sz w:val="20"/>
+                <w:szCs w:val="20"/>
+              </w:rPr>
+              <w:t>Game ends if:</w:t>
+            </w:r>
+          </w:p>
+          <w:p>
+            <w:pPr>
+              <w:pStyle w:val="ListParagraph"/>
+              <w:numPr>
+                <w:ilvl w:val="1"/>
+                <w:numId w:val="9"/>
+              </w:numPr>
+              <w:rPr>
+                <w:sz w:val="20"/>
+                <w:szCs w:val="20"/>
+              </w:rPr>
+            </w:pPr>
+            <w:r>
+              <w:rPr>
+                <w:sz w:val="20"/>
+                <w:szCs w:val="20"/>
+              </w:rPr>
+              <w:t>Player collects all dots</w:t>
+            </w:r>
+          </w:p>
+          <w:p>
+            <w:pPr>
+              <w:pStyle w:val="ListParagraph"/>
+              <w:numPr>
+                <w:ilvl w:val="1"/>
+                <w:numId w:val="9"/>
+              </w:numPr>
+              <w:rPr>
+                <w:sz w:val="20"/>
+                <w:szCs w:val="20"/>
+              </w:rPr>
+            </w:pPr>
+            <w:r>
+              <w:rPr>
+                <w:sz w:val="20"/>
+                <w:szCs w:val="20"/>
+              </w:rPr>
+              <w:t>Or Player is touched by the ghosts whilst not under the effect of a power pellets</w:t>
+            </w:r>
+          </w:p>
+        </w:tc>
+      </w:tr>
+      <w:tr>
+        <w:tc>
+          <w:tcPr>
+            <w:tcW w:w="4508" w:type="dxa"/>
+          </w:tcPr>
+          <w:p>
+            <w:r>
+              <w:t>Corresponding Diagram</w:t>
+            </w:r>
+          </w:p>
+        </w:tc>
+        <w:tc>
+          <w:tcPr>
+            <w:tcW w:w="4508" w:type="dxa"/>
+          </w:tcPr>
+          <w:p>
+            <w:r>
+              <w:t>Alternate Flow</w:t>
+            </w:r>
+          </w:p>
+        </w:tc>
+      </w:tr>
+      <w:tr>
+        <w:tc>
+          <w:tcPr>
+            <w:tcW w:w="4508" w:type="dxa"/>
+          </w:tcPr>
           <w:p/>
         </w:tc>
-      </w:tr>
-      <w:tr>
         <w:tc>
           <w:tcPr>
             <w:tcW w:w="4508" w:type="dxa"/>
           </w:tcPr>
           <w:p>
+            <w:pPr>
+              <w:rPr>
+                <w:sz w:val="20"/>
+                <w:szCs w:val="20"/>
+              </w:rPr>
+            </w:pPr>
+            <w:r>
+              <w:rPr>
+                <w:sz w:val="20"/>
+                <w:szCs w:val="20"/>
+              </w:rPr>
+              <w:t>The user terminates the program before the game could finish</w:t>
+            </w:r>
+          </w:p>
+        </w:tc>
+      </w:tr>
+    </w:tbl>
+    <w:p/>
+    <w:p/>
+    <w:tbl>
+      <w:tblPr>
+        <w:tblStyle w:val="TableGrid"/>
+        <w:tblW w:w="0" w:type="auto"/>
+        <w:tblLook w:val="04A0" w:firstRow="1" w:lastRow="0" w:firstColumn="1" w:lastColumn="0" w:noHBand="0" w:noVBand="1"/>
+      </w:tblPr>
+      <w:tblGrid>
+        <w:gridCol w:w="4508"/>
+        <w:gridCol w:w="4508"/>
+      </w:tblGrid>
+      <w:tr>
+        <w:tc>
+          <w:tcPr>
+            <w:tcW w:w="9016" w:type="dxa"/>
+            <w:gridSpan w:val="2"/>
+          </w:tcPr>
+          <w:p>
+            <w:r>
+              <w:rPr>
+                <w:b/>
+                <w:bCs/>
+                <w:sz w:val="24"/>
+                <w:szCs w:val="24"/>
+              </w:rPr>
+              <w:lastRenderedPageBreak/>
+              <w:t xml:space="preserve">Use Case: </w:t>
+            </w:r>
+            <w:r>
+              <w:rPr>
+                <w:sz w:val="24"/>
+                <w:szCs w:val="24"/>
+              </w:rPr>
+              <w:t>Tutorial Pop Up</w:t>
+            </w:r>
+          </w:p>
+        </w:tc>
+      </w:tr>
+      <w:tr>
+        <w:tc>
+          <w:tcPr>
+            <w:tcW w:w="4508" w:type="dxa"/>
+          </w:tcPr>
+          <w:p>
+            <w:r>
+              <w:rPr>
+                <w:b/>
+                <w:bCs/>
+              </w:rPr>
+              <w:t xml:space="preserve">Functional Requirement Satisfied: </w:t>
+            </w:r>
+            <w:r>
+              <w:t>FR-</w:t>
+            </w:r>
+            <w:r>
+              <w:t>2</w:t>
+            </w:r>
+          </w:p>
+        </w:tc>
+        <w:tc>
+          <w:tcPr>
+            <w:tcW w:w="4508" w:type="dxa"/>
+          </w:tcPr>
+          <w:p>
+            <w:r>
+              <w:rPr>
+                <w:b/>
+                <w:bCs/>
+              </w:rPr>
+              <w:t xml:space="preserve">Actor: </w:t>
+            </w:r>
+            <w:r>
+              <w:t>User</w:t>
+            </w:r>
+          </w:p>
+        </w:tc>
+      </w:tr>
+      <w:tr>
+        <w:tc>
+          <w:tcPr>
+            <w:tcW w:w="9016" w:type="dxa"/>
+            <w:gridSpan w:val="2"/>
+          </w:tcPr>
+          <w:p>
+            <w:r>
+              <w:t>Description</w:t>
+            </w:r>
+          </w:p>
+        </w:tc>
+      </w:tr>
+      <w:tr>
+        <w:tc>
+          <w:tcPr>
+            <w:tcW w:w="9016" w:type="dxa"/>
+            <w:gridSpan w:val="2"/>
+          </w:tcPr>
+          <w:p>
+            <w:pPr>
+              <w:rPr>
+                <w:sz w:val="20"/>
+                <w:szCs w:val="20"/>
+              </w:rPr>
+            </w:pPr>
+            <w:r>
+              <w:rPr>
+                <w:sz w:val="20"/>
+                <w:szCs w:val="20"/>
+              </w:rPr>
+              <w:t>A small dismissible pop up screen which will contain</w:t>
+            </w:r>
+            <w:r>
+              <w:rPr>
+                <w:sz w:val="20"/>
+                <w:szCs w:val="20"/>
+              </w:rPr>
+              <w:t xml:space="preserve"> concise information regarding how the game is played. Includes: movement controls, win condition, lose condition, power-pellet function and score mechanics. Will be presented with corresponding graphics that allow the user to more quickly grasp the core concepts that are communicated.</w:t>
+            </w:r>
+          </w:p>
+        </w:tc>
+      </w:tr>
+      <w:tr>
+        <w:tc>
+          <w:tcPr>
+            <w:tcW w:w="9016" w:type="dxa"/>
+            <w:gridSpan w:val="2"/>
+          </w:tcPr>
+          <w:p>
+            <w:r>
+              <w:t>Risk</w:t>
+            </w:r>
+          </w:p>
+        </w:tc>
+      </w:tr>
+      <w:tr>
+        <w:tc>
+          <w:tcPr>
+            <w:tcW w:w="9016" w:type="dxa"/>
+            <w:gridSpan w:val="2"/>
+          </w:tcPr>
+          <w:p>
+            <w:pPr>
+              <w:rPr>
+                <w:sz w:val="20"/>
+                <w:szCs w:val="20"/>
+              </w:rPr>
+            </w:pPr>
+            <w:r>
+              <w:rPr>
+                <w:sz w:val="20"/>
+                <w:szCs w:val="20"/>
+              </w:rPr>
+              <w:t>The player does not interact with this portion of the software and is unaware how the system functions.</w:t>
+            </w:r>
+          </w:p>
+        </w:tc>
+      </w:tr>
+      <w:tr>
+        <w:tc>
+          <w:tcPr>
+            <w:tcW w:w="4508" w:type="dxa"/>
+          </w:tcPr>
+          <w:p>
+            <w:r>
+              <w:t>Pre-Conditions</w:t>
+            </w:r>
+          </w:p>
+        </w:tc>
+        <w:tc>
+          <w:tcPr>
+            <w:tcW w:w="4508" w:type="dxa"/>
+          </w:tcPr>
+          <w:p>
+            <w:r>
+              <w:t>Post Conditions</w:t>
+            </w:r>
+          </w:p>
+        </w:tc>
+      </w:tr>
+      <w:tr>
+        <w:tc>
+          <w:tcPr>
+            <w:tcW w:w="4508" w:type="dxa"/>
+          </w:tcPr>
+          <w:p>
+            <w:pPr>
+              <w:rPr>
+                <w:sz w:val="20"/>
+                <w:szCs w:val="20"/>
+              </w:rPr>
+            </w:pPr>
+            <w:r>
+              <w:rPr>
+                <w:sz w:val="20"/>
+                <w:szCs w:val="20"/>
+              </w:rPr>
+              <w:t xml:space="preserve">The game system started </w:t>
+            </w:r>
+            <w:r>
+              <w:rPr>
+                <w:sz w:val="20"/>
+                <w:szCs w:val="20"/>
+              </w:rPr>
+              <w:t>correctly,</w:t>
+            </w:r>
+            <w:r>
+              <w:rPr>
+                <w:sz w:val="20"/>
+                <w:szCs w:val="20"/>
+              </w:rPr>
+              <w:t xml:space="preserve"> and the user has clicked on the tutorial tab in a menu.</w:t>
+            </w:r>
+          </w:p>
+        </w:tc>
+        <w:tc>
+          <w:tcPr>
+            <w:tcW w:w="4508" w:type="dxa"/>
+          </w:tcPr>
+          <w:p>
+            <w:pPr>
+              <w:rPr>
+                <w:sz w:val="20"/>
+                <w:szCs w:val="20"/>
+              </w:rPr>
+            </w:pPr>
+            <w:r>
+              <w:rPr>
+                <w:sz w:val="20"/>
+                <w:szCs w:val="20"/>
+              </w:rPr>
+              <w:t>The user has read and understood the information conveyed and exits the screen.</w:t>
+            </w:r>
+          </w:p>
+        </w:tc>
+      </w:tr>
+      <w:tr>
+        <w:tc>
+          <w:tcPr>
+            <w:tcW w:w="9016" w:type="dxa"/>
+            <w:gridSpan w:val="2"/>
+          </w:tcPr>
+          <w:p>
+            <w:r>
+              <w:t>Basic Flow</w:t>
+            </w:r>
+          </w:p>
+        </w:tc>
+      </w:tr>
+      <w:tr>
+        <w:tc>
+          <w:tcPr>
+            <w:tcW w:w="9016" w:type="dxa"/>
+            <w:gridSpan w:val="2"/>
+          </w:tcPr>
+          <w:p>
+            <w:pPr>
+              <w:pStyle w:val="ListParagraph"/>
+              <w:numPr>
+                <w:ilvl w:val="0"/>
+                <w:numId w:val="10"/>
+              </w:numPr>
+              <w:rPr>
+                <w:sz w:val="20"/>
+                <w:szCs w:val="20"/>
+              </w:rPr>
+            </w:pPr>
+            <w:r>
+              <w:rPr>
+                <w:sz w:val="20"/>
+                <w:szCs w:val="20"/>
+              </w:rPr>
+              <w:t>User selected the “Tutorial” tab</w:t>
+            </w:r>
+          </w:p>
+          <w:p>
+            <w:pPr>
+              <w:pStyle w:val="ListParagraph"/>
+              <w:numPr>
+                <w:ilvl w:val="0"/>
+                <w:numId w:val="10"/>
+              </w:numPr>
+              <w:rPr>
+                <w:sz w:val="20"/>
+                <w:szCs w:val="20"/>
+              </w:rPr>
+            </w:pPr>
+            <w:r>
+              <w:rPr>
+                <w:sz w:val="20"/>
+                <w:szCs w:val="20"/>
+              </w:rPr>
+              <w:t>A screen pops up</w:t>
+            </w:r>
+          </w:p>
+          <w:p>
+            <w:pPr>
+              <w:pStyle w:val="ListParagraph"/>
+              <w:numPr>
+                <w:ilvl w:val="0"/>
+                <w:numId w:val="10"/>
+              </w:numPr>
+              <w:rPr>
+                <w:sz w:val="20"/>
+                <w:szCs w:val="20"/>
+              </w:rPr>
+            </w:pPr>
+            <w:r>
+              <w:rPr>
+                <w:sz w:val="20"/>
+                <w:szCs w:val="20"/>
+              </w:rPr>
+              <w:t>User can cycle through information</w:t>
+            </w:r>
+          </w:p>
+          <w:p>
+            <w:pPr>
+              <w:pStyle w:val="ListParagraph"/>
+              <w:numPr>
+                <w:ilvl w:val="1"/>
+                <w:numId w:val="10"/>
+              </w:numPr>
+              <w:rPr>
+                <w:sz w:val="20"/>
+                <w:szCs w:val="20"/>
+              </w:rPr>
+            </w:pPr>
+            <w:r>
+              <w:rPr>
+                <w:sz w:val="20"/>
+                <w:szCs w:val="20"/>
+              </w:rPr>
+              <w:t>Controls</w:t>
+            </w:r>
+          </w:p>
+          <w:p>
+            <w:pPr>
+              <w:pStyle w:val="ListParagraph"/>
+              <w:numPr>
+                <w:ilvl w:val="1"/>
+                <w:numId w:val="10"/>
+              </w:numPr>
+              <w:rPr>
+                <w:sz w:val="20"/>
+                <w:szCs w:val="20"/>
+              </w:rPr>
+            </w:pPr>
+            <w:r>
+              <w:rPr>
+                <w:sz w:val="20"/>
+                <w:szCs w:val="20"/>
+              </w:rPr>
+              <w:t>How to win</w:t>
+            </w:r>
+          </w:p>
+          <w:p>
+            <w:pPr>
+              <w:pStyle w:val="ListParagraph"/>
+              <w:numPr>
+                <w:ilvl w:val="1"/>
+                <w:numId w:val="10"/>
+              </w:numPr>
+              <w:rPr>
+                <w:sz w:val="20"/>
+                <w:szCs w:val="20"/>
+              </w:rPr>
+            </w:pPr>
+            <w:r>
+              <w:rPr>
+                <w:sz w:val="20"/>
+                <w:szCs w:val="20"/>
+              </w:rPr>
+              <w:t>Enemy introduction</w:t>
+            </w:r>
+          </w:p>
+          <w:p>
+            <w:pPr>
+              <w:pStyle w:val="ListParagraph"/>
+              <w:numPr>
+                <w:ilvl w:val="1"/>
+                <w:numId w:val="10"/>
+              </w:numPr>
+              <w:rPr>
+                <w:sz w:val="20"/>
+                <w:szCs w:val="20"/>
+              </w:rPr>
+            </w:pPr>
+            <w:r>
+              <w:rPr>
+                <w:sz w:val="20"/>
+                <w:szCs w:val="20"/>
+              </w:rPr>
+              <w:t>Power ups</w:t>
+            </w:r>
+          </w:p>
+          <w:p>
+            <w:pPr>
+              <w:pStyle w:val="ListParagraph"/>
+              <w:numPr>
+                <w:ilvl w:val="1"/>
+                <w:numId w:val="10"/>
+              </w:numPr>
+              <w:rPr>
+                <w:sz w:val="20"/>
+                <w:szCs w:val="20"/>
+              </w:rPr>
+            </w:pPr>
+            <w:r>
+              <w:rPr>
+                <w:sz w:val="20"/>
+                <w:szCs w:val="20"/>
+              </w:rPr>
+              <w:t>How the scoring works</w:t>
+            </w:r>
+          </w:p>
+          <w:p>
+            <w:pPr>
+              <w:pStyle w:val="ListParagraph"/>
+              <w:numPr>
+                <w:ilvl w:val="0"/>
+                <w:numId w:val="10"/>
+              </w:numPr>
+              <w:rPr>
+                <w:sz w:val="20"/>
+                <w:szCs w:val="20"/>
+              </w:rPr>
+            </w:pPr>
+            <w:r>
+              <w:rPr>
+                <w:sz w:val="20"/>
+                <w:szCs w:val="20"/>
+              </w:rPr>
+              <w:t>User exits the screen when satisfied</w:t>
+            </w:r>
+          </w:p>
+        </w:tc>
+      </w:tr>
+      <w:tr>
+        <w:tc>
+          <w:tcPr>
+            <w:tcW w:w="4508" w:type="dxa"/>
+          </w:tcPr>
+          <w:p>
             <w:r>
               <w:t>Corresponding Diagram</w:t>
             </w:r>
@@ -2891,24 +3776,1834 @@
           <w:p>
             <w:r>
               <w:t>Alternate Flow</w:t>
+            </w:r>
+          </w:p>
+        </w:tc>
+      </w:tr>
+      <w:tr>
+        <w:tc>
+          <w:tcPr>
+            <w:tcW w:w="4508" w:type="dxa"/>
+          </w:tcPr>
+          <w:p/>
+        </w:tc>
+        <w:tc>
+          <w:tcPr>
+            <w:tcW w:w="4508" w:type="dxa"/>
+          </w:tcPr>
+          <w:p>
+            <w:pPr>
+              <w:rPr>
+                <w:sz w:val="20"/>
+                <w:szCs w:val="20"/>
+              </w:rPr>
+            </w:pPr>
+            <w:r>
+              <w:rPr>
+                <w:sz w:val="20"/>
+                <w:szCs w:val="20"/>
+              </w:rPr>
+              <w:t>User never interacts with the menu</w:t>
+            </w:r>
+          </w:p>
+        </w:tc>
+      </w:tr>
+      <w:tr>
+        <w:tc>
+          <w:tcPr>
+            <w:tcW w:w="9016" w:type="dxa"/>
+            <w:gridSpan w:val="2"/>
+          </w:tcPr>
+          <w:p>
+            <w:r>
+              <w:rPr>
+                <w:b/>
+                <w:bCs/>
+                <w:sz w:val="24"/>
+                <w:szCs w:val="24"/>
+              </w:rPr>
+              <w:t xml:space="preserve">Use Case: </w:t>
+            </w:r>
+            <w:r>
+              <w:rPr>
+                <w:sz w:val="24"/>
+                <w:szCs w:val="24"/>
+              </w:rPr>
+              <w:t>Score Scaling</w:t>
+            </w:r>
+          </w:p>
+        </w:tc>
+      </w:tr>
+      <w:tr>
+        <w:tc>
+          <w:tcPr>
+            <w:tcW w:w="4508" w:type="dxa"/>
+          </w:tcPr>
+          <w:p>
+            <w:r>
+              <w:rPr>
+                <w:b/>
+                <w:bCs/>
+              </w:rPr>
+              <w:t xml:space="preserve">Functional Requirement Satisfied: </w:t>
+            </w:r>
+            <w:r>
+              <w:t>FR-</w:t>
+            </w:r>
+            <w:r>
+              <w:t>3</w:t>
+            </w:r>
+          </w:p>
+        </w:tc>
+        <w:tc>
+          <w:tcPr>
+            <w:tcW w:w="4508" w:type="dxa"/>
+          </w:tcPr>
+          <w:p>
+            <w:r>
+              <w:rPr>
+                <w:b/>
+                <w:bCs/>
+              </w:rPr>
+              <w:t xml:space="preserve">Actor: </w:t>
+            </w:r>
+            <w:r>
+              <w:t>User</w:t>
+            </w:r>
+          </w:p>
+        </w:tc>
+      </w:tr>
+      <w:tr>
+        <w:tc>
+          <w:tcPr>
+            <w:tcW w:w="9016" w:type="dxa"/>
+            <w:gridSpan w:val="2"/>
+          </w:tcPr>
+          <w:p>
+            <w:r>
+              <w:t>Description</w:t>
+            </w:r>
+          </w:p>
+        </w:tc>
+      </w:tr>
+      <w:tr>
+        <w:tc>
+          <w:tcPr>
+            <w:tcW w:w="9016" w:type="dxa"/>
+            <w:gridSpan w:val="2"/>
+          </w:tcPr>
+          <w:p>
+            <w:pPr>
+              <w:rPr>
+                <w:sz w:val="20"/>
+                <w:szCs w:val="20"/>
+              </w:rPr>
+            </w:pPr>
+            <w:r>
+              <w:rPr>
+                <w:sz w:val="20"/>
+                <w:szCs w:val="20"/>
+              </w:rPr>
+              <w:t xml:space="preserve">A scoring system that will rate how well a user is doing, or has done, inside a level. The system will increase the score a user has accumulated </w:t>
+            </w:r>
+            <w:r>
+              <w:rPr>
+                <w:sz w:val="20"/>
+                <w:szCs w:val="20"/>
+              </w:rPr>
+              <w:t>through</w:t>
+            </w:r>
+            <w:r>
+              <w:rPr>
+                <w:sz w:val="20"/>
+                <w:szCs w:val="20"/>
+              </w:rPr>
+              <w:t xml:space="preserve"> eating pellets, eating power-pellets and eating ghosts under the effect of a power-pellet. The system will scale the amount of score a player gets </w:t>
+            </w:r>
+            <w:r>
+              <w:rPr>
+                <w:sz w:val="20"/>
+                <w:szCs w:val="20"/>
+              </w:rPr>
+              <w:t>regarding</w:t>
+            </w:r>
+            <w:r>
+              <w:rPr>
+                <w:sz w:val="20"/>
+                <w:szCs w:val="20"/>
+              </w:rPr>
+              <w:t xml:space="preserve"> how long the game has been</w:t>
+            </w:r>
+            <w:r>
+              <w:rPr>
+                <w:sz w:val="20"/>
+                <w:szCs w:val="20"/>
+              </w:rPr>
+              <w:t xml:space="preserve"> running for. With the longer the level has been running the smaller the amount of score a player will receive.</w:t>
+            </w:r>
+          </w:p>
+        </w:tc>
+      </w:tr>
+      <w:tr>
+        <w:tc>
+          <w:tcPr>
+            <w:tcW w:w="9016" w:type="dxa"/>
+            <w:gridSpan w:val="2"/>
+          </w:tcPr>
+          <w:p>
+            <w:r>
+              <w:t>Risk</w:t>
+            </w:r>
+          </w:p>
+        </w:tc>
+      </w:tr>
+      <w:tr>
+        <w:tc>
+          <w:tcPr>
+            <w:tcW w:w="9016" w:type="dxa"/>
+            <w:gridSpan w:val="2"/>
+          </w:tcPr>
+          <w:p>
+            <w:pPr>
+              <w:rPr>
+                <w:sz w:val="20"/>
+                <w:szCs w:val="20"/>
+              </w:rPr>
+            </w:pPr>
+            <w:r>
+              <w:rPr>
+                <w:sz w:val="20"/>
+                <w:szCs w:val="20"/>
+              </w:rPr>
+              <w:t>The player dose not understand how the scoring system works and potentially ends up with a score that is significantly lower than the amount they were expecting.</w:t>
+            </w:r>
+          </w:p>
+        </w:tc>
+      </w:tr>
+      <w:tr>
+        <w:tc>
+          <w:tcPr>
+            <w:tcW w:w="4508" w:type="dxa"/>
+          </w:tcPr>
+          <w:p>
+            <w:r>
+              <w:t>Pre-Conditions</w:t>
+            </w:r>
+          </w:p>
+        </w:tc>
+        <w:tc>
+          <w:tcPr>
+            <w:tcW w:w="4508" w:type="dxa"/>
+          </w:tcPr>
+          <w:p>
+            <w:r>
+              <w:t>Post Conditions</w:t>
+            </w:r>
+          </w:p>
+        </w:tc>
+      </w:tr>
+      <w:tr>
+        <w:tc>
+          <w:tcPr>
+            <w:tcW w:w="4508" w:type="dxa"/>
+          </w:tcPr>
+          <w:p>
+            <w:pPr>
+              <w:rPr>
+                <w:sz w:val="20"/>
+                <w:szCs w:val="20"/>
+              </w:rPr>
+            </w:pPr>
+            <w:r>
+              <w:rPr>
+                <w:sz w:val="20"/>
+                <w:szCs w:val="20"/>
+              </w:rPr>
+              <w:t>The system and the game started and run correctly</w:t>
+            </w:r>
+            <w:r>
+              <w:rPr>
+                <w:sz w:val="20"/>
+                <w:szCs w:val="20"/>
+              </w:rPr>
+              <w:t>.</w:t>
+            </w:r>
+          </w:p>
+        </w:tc>
+        <w:tc>
+          <w:tcPr>
+            <w:tcW w:w="4508" w:type="dxa"/>
+          </w:tcPr>
+          <w:p>
+            <w:pPr>
+              <w:rPr>
+                <w:sz w:val="20"/>
+                <w:szCs w:val="20"/>
+              </w:rPr>
+            </w:pPr>
+            <w:r>
+              <w:rPr>
+                <w:sz w:val="20"/>
+                <w:szCs w:val="20"/>
+              </w:rPr>
+              <w:t>The level is terminated, through either completion or when the player is caught by a ghost.</w:t>
+            </w:r>
+          </w:p>
+        </w:tc>
+      </w:tr>
+      <w:tr>
+        <w:tc>
+          <w:tcPr>
+            <w:tcW w:w="9016" w:type="dxa"/>
+            <w:gridSpan w:val="2"/>
+          </w:tcPr>
+          <w:p>
+            <w:r>
+              <w:t>Basic Flow</w:t>
+            </w:r>
+          </w:p>
+        </w:tc>
+      </w:tr>
+      <w:tr>
+        <w:tc>
+          <w:tcPr>
+            <w:tcW w:w="9016" w:type="dxa"/>
+            <w:gridSpan w:val="2"/>
+          </w:tcPr>
+          <w:p>
+            <w:pPr>
+              <w:pStyle w:val="ListParagraph"/>
+              <w:numPr>
+                <w:ilvl w:val="0"/>
+                <w:numId w:val="11"/>
+              </w:numPr>
+              <w:rPr>
+                <w:sz w:val="20"/>
+                <w:szCs w:val="20"/>
+              </w:rPr>
+            </w:pPr>
+            <w:r>
+              <w:rPr>
+                <w:sz w:val="20"/>
+                <w:szCs w:val="20"/>
+              </w:rPr>
+              <w:t>Player eats pellet/power-pellet/frightened ghost</w:t>
+            </w:r>
+          </w:p>
+          <w:p>
+            <w:pPr>
+              <w:pStyle w:val="ListParagraph"/>
+              <w:numPr>
+                <w:ilvl w:val="1"/>
+                <w:numId w:val="11"/>
+              </w:numPr>
+              <w:rPr>
+                <w:sz w:val="20"/>
+                <w:szCs w:val="20"/>
+              </w:rPr>
+            </w:pPr>
+            <w:r>
+              <w:rPr>
+                <w:sz w:val="20"/>
+                <w:szCs w:val="20"/>
+              </w:rPr>
+              <w:t>Score increases</w:t>
+            </w:r>
+          </w:p>
+          <w:p>
+            <w:pPr>
+              <w:pStyle w:val="ListParagraph"/>
+              <w:numPr>
+                <w:ilvl w:val="0"/>
+                <w:numId w:val="11"/>
+              </w:numPr>
+              <w:rPr>
+                <w:sz w:val="20"/>
+                <w:szCs w:val="20"/>
+              </w:rPr>
+            </w:pPr>
+            <w:r>
+              <w:rPr>
+                <w:sz w:val="20"/>
+                <w:szCs w:val="20"/>
+              </w:rPr>
+              <w:t>As the timer increases</w:t>
+            </w:r>
+          </w:p>
+          <w:p>
+            <w:pPr>
+              <w:pStyle w:val="ListParagraph"/>
+              <w:numPr>
+                <w:ilvl w:val="1"/>
+                <w:numId w:val="11"/>
+              </w:numPr>
+              <w:rPr>
+                <w:sz w:val="20"/>
+                <w:szCs w:val="20"/>
+              </w:rPr>
+            </w:pPr>
+            <w:r>
+              <w:rPr>
+                <w:sz w:val="20"/>
+                <w:szCs w:val="20"/>
+              </w:rPr>
+              <w:t>Score amount decrease</w:t>
+            </w:r>
+          </w:p>
+          <w:p>
+            <w:pPr>
+              <w:pStyle w:val="ListParagraph"/>
+              <w:numPr>
+                <w:ilvl w:val="1"/>
+                <w:numId w:val="11"/>
+              </w:numPr>
+              <w:rPr>
+                <w:sz w:val="20"/>
+                <w:szCs w:val="20"/>
+              </w:rPr>
+            </w:pPr>
+            <w:r>
+              <w:rPr>
+                <w:sz w:val="20"/>
+                <w:szCs w:val="20"/>
+              </w:rPr>
+              <w:t>If the level has continued after a certain length of time no score is obtained</w:t>
+            </w:r>
+          </w:p>
+        </w:tc>
+      </w:tr>
+      <w:tr>
+        <w:tc>
+          <w:tcPr>
+            <w:tcW w:w="4508" w:type="dxa"/>
+          </w:tcPr>
+          <w:p>
+            <w:r>
+              <w:t>Corresponding Diagram</w:t>
+            </w:r>
+          </w:p>
+        </w:tc>
+        <w:tc>
+          <w:tcPr>
+            <w:tcW w:w="4508" w:type="dxa"/>
+          </w:tcPr>
+          <w:p>
+            <w:r>
+              <w:t>Alternate Flow</w:t>
+            </w:r>
+          </w:p>
+        </w:tc>
+      </w:tr>
+      <w:tr>
+        <w:tc>
+          <w:tcPr>
+            <w:tcW w:w="4508" w:type="dxa"/>
+          </w:tcPr>
+          <w:p/>
+        </w:tc>
+        <w:tc>
+          <w:tcPr>
+            <w:tcW w:w="4508" w:type="dxa"/>
+          </w:tcPr>
+          <w:p>
+            <w:pPr>
+              <w:rPr>
+                <w:sz w:val="20"/>
+                <w:szCs w:val="20"/>
+              </w:rPr>
+            </w:pPr>
+            <w:r>
+              <w:rPr>
+                <w:sz w:val="20"/>
+                <w:szCs w:val="20"/>
+              </w:rPr>
+              <w:t xml:space="preserve">The game is not </w:t>
+            </w:r>
+            <w:r>
+              <w:rPr>
+                <w:sz w:val="20"/>
+                <w:szCs w:val="20"/>
+              </w:rPr>
+              <w:t>started,</w:t>
+            </w:r>
+            <w:r>
+              <w:rPr>
+                <w:sz w:val="20"/>
+                <w:szCs w:val="20"/>
+              </w:rPr>
+              <w:t xml:space="preserve"> and no score is accumulated.</w:t>
+            </w:r>
+          </w:p>
+        </w:tc>
+      </w:tr>
+    </w:tbl>
+    <w:p/>
+    <w:p/>
+    <w:p/>
+    <w:p/>
+    <w:tbl>
+      <w:tblPr>
+        <w:tblStyle w:val="TableGrid"/>
+        <w:tblW w:w="0" w:type="auto"/>
+        <w:tblLook w:val="04A0" w:firstRow="1" w:lastRow="0" w:firstColumn="1" w:lastColumn="0" w:noHBand="0" w:noVBand="1"/>
+      </w:tblPr>
+      <w:tblGrid>
+        <w:gridCol w:w="4508"/>
+        <w:gridCol w:w="4508"/>
+      </w:tblGrid>
+      <w:tr>
+        <w:tc>
+          <w:tcPr>
+            <w:tcW w:w="9016" w:type="dxa"/>
+            <w:gridSpan w:val="2"/>
+          </w:tcPr>
+          <w:p>
+            <w:r>
+              <w:rPr>
+                <w:b/>
+                <w:bCs/>
+                <w:sz w:val="24"/>
+                <w:szCs w:val="24"/>
+              </w:rPr>
+              <w:lastRenderedPageBreak/>
+              <w:t xml:space="preserve">Use Case: </w:t>
+            </w:r>
+            <w:r>
+              <w:rPr>
+                <w:sz w:val="24"/>
+                <w:szCs w:val="24"/>
+              </w:rPr>
+              <w:t>Winning the Game</w:t>
+            </w:r>
+          </w:p>
+        </w:tc>
+      </w:tr>
+      <w:tr>
+        <w:tc>
+          <w:tcPr>
+            <w:tcW w:w="4508" w:type="dxa"/>
+          </w:tcPr>
+          <w:p>
+            <w:r>
+              <w:rPr>
+                <w:b/>
+                <w:bCs/>
+              </w:rPr>
+              <w:t xml:space="preserve">Functional Requirement Satisfied: </w:t>
+            </w:r>
+            <w:r>
+              <w:t>FR-</w:t>
+            </w:r>
+            <w:r>
+              <w:t>4</w:t>
+            </w:r>
+          </w:p>
+        </w:tc>
+        <w:tc>
+          <w:tcPr>
+            <w:tcW w:w="4508" w:type="dxa"/>
+          </w:tcPr>
+          <w:p>
+            <w:r>
+              <w:rPr>
+                <w:b/>
+                <w:bCs/>
+              </w:rPr>
+              <w:t xml:space="preserve">Actor: </w:t>
+            </w:r>
+            <w:r>
+              <w:t>User</w:t>
+            </w:r>
+          </w:p>
+        </w:tc>
+      </w:tr>
+      <w:tr>
+        <w:tc>
+          <w:tcPr>
+            <w:tcW w:w="9016" w:type="dxa"/>
+            <w:gridSpan w:val="2"/>
+          </w:tcPr>
+          <w:p>
+            <w:r>
+              <w:t>Description</w:t>
+            </w:r>
+          </w:p>
+        </w:tc>
+      </w:tr>
+      <w:tr>
+        <w:tc>
+          <w:tcPr>
+            <w:tcW w:w="9016" w:type="dxa"/>
+            <w:gridSpan w:val="2"/>
+          </w:tcPr>
+          <w:p>
+            <w:pPr>
+              <w:rPr>
+                <w:sz w:val="20"/>
+                <w:szCs w:val="20"/>
+              </w:rPr>
+            </w:pPr>
+            <w:r>
+              <w:rPr>
+                <w:sz w:val="20"/>
+                <w:szCs w:val="20"/>
+              </w:rPr>
+              <w:t xml:space="preserve">After the player has collected all the pellets in a level the game will finish and the final score the player has achieved will be displayed. </w:t>
+            </w:r>
+            <w:r>
+              <w:rPr>
+                <w:sz w:val="20"/>
+                <w:szCs w:val="20"/>
+              </w:rPr>
+              <w:t>The game will then reset the level and allow the user to play again.</w:t>
+            </w:r>
+          </w:p>
+        </w:tc>
+      </w:tr>
+      <w:tr>
+        <w:tc>
+          <w:tcPr>
+            <w:tcW w:w="9016" w:type="dxa"/>
+            <w:gridSpan w:val="2"/>
+          </w:tcPr>
+          <w:p>
+            <w:r>
+              <w:t>Risk</w:t>
+            </w:r>
+          </w:p>
+        </w:tc>
+      </w:tr>
+      <w:tr>
+        <w:tc>
+          <w:tcPr>
+            <w:tcW w:w="9016" w:type="dxa"/>
+            <w:gridSpan w:val="2"/>
+          </w:tcPr>
+          <w:p>
+            <w:pPr>
+              <w:rPr>
+                <w:sz w:val="20"/>
+                <w:szCs w:val="20"/>
+              </w:rPr>
+            </w:pPr>
+            <w:r>
+              <w:rPr>
+                <w:sz w:val="20"/>
+                <w:szCs w:val="20"/>
+              </w:rPr>
+              <w:t>The player never completes the level due to the difficulty of the game.</w:t>
+            </w:r>
+          </w:p>
+        </w:tc>
+      </w:tr>
+      <w:tr>
+        <w:tc>
+          <w:tcPr>
+            <w:tcW w:w="4508" w:type="dxa"/>
+          </w:tcPr>
+          <w:p>
+            <w:r>
+              <w:t>Pre-Conditions</w:t>
+            </w:r>
+          </w:p>
+        </w:tc>
+        <w:tc>
+          <w:tcPr>
+            <w:tcW w:w="4508" w:type="dxa"/>
+          </w:tcPr>
+          <w:p>
+            <w:r>
+              <w:t>Post Conditions</w:t>
+            </w:r>
+          </w:p>
+        </w:tc>
+      </w:tr>
+      <w:tr>
+        <w:tc>
+          <w:tcPr>
+            <w:tcW w:w="4508" w:type="dxa"/>
+          </w:tcPr>
+          <w:p>
+            <w:pPr>
+              <w:rPr>
+                <w:sz w:val="20"/>
+                <w:szCs w:val="20"/>
+              </w:rPr>
+            </w:pPr>
+            <w:r>
+              <w:rPr>
+                <w:sz w:val="20"/>
+                <w:szCs w:val="20"/>
+              </w:rPr>
+              <w:t xml:space="preserve">The system and level have started correctly. The game functions properly. </w:t>
+            </w:r>
+          </w:p>
+        </w:tc>
+        <w:tc>
+          <w:tcPr>
+            <w:tcW w:w="4508" w:type="dxa"/>
+          </w:tcPr>
+          <w:p>
+            <w:pPr>
+              <w:rPr>
+                <w:sz w:val="20"/>
+                <w:szCs w:val="20"/>
+              </w:rPr>
+            </w:pPr>
+            <w:r>
+              <w:rPr>
+                <w:sz w:val="20"/>
+                <w:szCs w:val="20"/>
+              </w:rPr>
+              <w:t>The game is reset</w:t>
+            </w:r>
+          </w:p>
+        </w:tc>
+      </w:tr>
+      <w:tr>
+        <w:tc>
+          <w:tcPr>
+            <w:tcW w:w="9016" w:type="dxa"/>
+            <w:gridSpan w:val="2"/>
+          </w:tcPr>
+          <w:p>
+            <w:r>
+              <w:t>Basic Flow</w:t>
+            </w:r>
+          </w:p>
+        </w:tc>
+      </w:tr>
+      <w:tr>
+        <w:tc>
+          <w:tcPr>
+            <w:tcW w:w="9016" w:type="dxa"/>
+            <w:gridSpan w:val="2"/>
+          </w:tcPr>
+          <w:p>
+            <w:pPr>
+              <w:pStyle w:val="ListParagraph"/>
+              <w:numPr>
+                <w:ilvl w:val="0"/>
+                <w:numId w:val="12"/>
+              </w:numPr>
+              <w:rPr>
+                <w:sz w:val="20"/>
+                <w:szCs w:val="20"/>
+              </w:rPr>
+            </w:pPr>
+            <w:r>
+              <w:rPr>
+                <w:sz w:val="20"/>
+                <w:szCs w:val="20"/>
+              </w:rPr>
+              <w:t>Player collects all of the pellets</w:t>
+            </w:r>
+          </w:p>
+          <w:p>
+            <w:pPr>
+              <w:pStyle w:val="ListParagraph"/>
+              <w:numPr>
+                <w:ilvl w:val="0"/>
+                <w:numId w:val="12"/>
+              </w:numPr>
+              <w:rPr>
+                <w:sz w:val="20"/>
+                <w:szCs w:val="20"/>
+              </w:rPr>
+            </w:pPr>
+            <w:r>
+              <w:rPr>
+                <w:sz w:val="20"/>
+                <w:szCs w:val="20"/>
+              </w:rPr>
+              <w:t>A separate screen appears</w:t>
+            </w:r>
+          </w:p>
+          <w:p>
+            <w:pPr>
+              <w:pStyle w:val="ListParagraph"/>
+              <w:numPr>
+                <w:ilvl w:val="2"/>
+                <w:numId w:val="12"/>
+              </w:numPr>
+              <w:rPr>
+                <w:sz w:val="20"/>
+                <w:szCs w:val="20"/>
+              </w:rPr>
+            </w:pPr>
+            <w:r>
+              <w:rPr>
+                <w:sz w:val="20"/>
+                <w:szCs w:val="20"/>
+              </w:rPr>
+              <w:t>Displays congratulatory text</w:t>
+            </w:r>
+          </w:p>
+          <w:p>
+            <w:pPr>
+              <w:pStyle w:val="ListParagraph"/>
+              <w:numPr>
+                <w:ilvl w:val="2"/>
+                <w:numId w:val="12"/>
+              </w:numPr>
+              <w:rPr>
+                <w:sz w:val="20"/>
+                <w:szCs w:val="20"/>
+              </w:rPr>
+            </w:pPr>
+            <w:r>
+              <w:rPr>
+                <w:sz w:val="20"/>
+                <w:szCs w:val="20"/>
+              </w:rPr>
+              <w:t>Displays score</w:t>
+            </w:r>
+          </w:p>
+          <w:p>
+            <w:pPr>
+              <w:pStyle w:val="ListParagraph"/>
+              <w:numPr>
+                <w:ilvl w:val="0"/>
+                <w:numId w:val="12"/>
+              </w:numPr>
+              <w:rPr>
+                <w:sz w:val="20"/>
+                <w:szCs w:val="20"/>
+              </w:rPr>
+            </w:pPr>
+            <w:r>
+              <w:rPr>
+                <w:sz w:val="20"/>
+                <w:szCs w:val="20"/>
+              </w:rPr>
+              <w:t>Player exits screen</w:t>
+            </w:r>
+          </w:p>
+          <w:p>
+            <w:pPr>
+              <w:pStyle w:val="ListParagraph"/>
+              <w:numPr>
+                <w:ilvl w:val="0"/>
+                <w:numId w:val="12"/>
+              </w:numPr>
+              <w:rPr>
+                <w:sz w:val="20"/>
+                <w:szCs w:val="20"/>
+              </w:rPr>
+            </w:pPr>
+            <w:r>
+              <w:rPr>
+                <w:sz w:val="20"/>
+                <w:szCs w:val="20"/>
+              </w:rPr>
+              <w:t>Game is reset</w:t>
+            </w:r>
+          </w:p>
+        </w:tc>
+      </w:tr>
+      <w:tr>
+        <w:tc>
+          <w:tcPr>
+            <w:tcW w:w="4508" w:type="dxa"/>
+          </w:tcPr>
+          <w:p>
+            <w:r>
+              <w:t>Corresponding Diagram</w:t>
+            </w:r>
+          </w:p>
+        </w:tc>
+        <w:tc>
+          <w:tcPr>
+            <w:tcW w:w="4508" w:type="dxa"/>
+          </w:tcPr>
+          <w:p>
+            <w:r>
+              <w:t>Alternate Flow</w:t>
+            </w:r>
+          </w:p>
+        </w:tc>
+      </w:tr>
+      <w:tr>
+        <w:tc>
+          <w:tcPr>
+            <w:tcW w:w="4508" w:type="dxa"/>
+          </w:tcPr>
+          <w:p>
+            <w:pPr>
+              <w:rPr>
+                <w:sz w:val="20"/>
+                <w:szCs w:val="20"/>
+              </w:rPr>
+            </w:pPr>
+          </w:p>
+        </w:tc>
+        <w:tc>
+          <w:tcPr>
+            <w:tcW w:w="4508" w:type="dxa"/>
+          </w:tcPr>
+          <w:p>
+            <w:pPr>
+              <w:rPr>
+                <w:sz w:val="20"/>
+                <w:szCs w:val="20"/>
+              </w:rPr>
+            </w:pPr>
+            <w:r>
+              <w:rPr>
+                <w:sz w:val="20"/>
+                <w:szCs w:val="20"/>
+              </w:rPr>
+              <w:t>Player never reaches the congratulations screen.</w:t>
+            </w:r>
+          </w:p>
+        </w:tc>
+      </w:tr>
+      <w:tr>
+        <w:tc>
+          <w:tcPr>
+            <w:tcW w:w="9016" w:type="dxa"/>
+            <w:gridSpan w:val="2"/>
+          </w:tcPr>
+          <w:p>
+            <w:r>
+              <w:rPr>
+                <w:b/>
+                <w:bCs/>
+                <w:sz w:val="24"/>
+                <w:szCs w:val="24"/>
+              </w:rPr>
+              <w:t xml:space="preserve">Use Case: </w:t>
+            </w:r>
+            <w:r>
+              <w:rPr>
+                <w:sz w:val="24"/>
+                <w:szCs w:val="24"/>
+              </w:rPr>
+              <w:t>Losing</w:t>
+            </w:r>
+            <w:r>
+              <w:rPr>
+                <w:sz w:val="24"/>
+                <w:szCs w:val="24"/>
+              </w:rPr>
+              <w:t xml:space="preserve"> the Game</w:t>
+            </w:r>
+          </w:p>
+        </w:tc>
+      </w:tr>
+      <w:tr>
+        <w:tc>
+          <w:tcPr>
+            <w:tcW w:w="4508" w:type="dxa"/>
+          </w:tcPr>
+          <w:p>
+            <w:r>
+              <w:rPr>
+                <w:b/>
+                <w:bCs/>
+              </w:rPr>
+              <w:t xml:space="preserve">Functional Requirement Satisfied: </w:t>
+            </w:r>
+            <w:r>
+              <w:t>FR-</w:t>
+            </w:r>
+            <w:r>
+              <w:t>5</w:t>
+            </w:r>
+          </w:p>
+        </w:tc>
+        <w:tc>
+          <w:tcPr>
+            <w:tcW w:w="4508" w:type="dxa"/>
+          </w:tcPr>
+          <w:p>
+            <w:r>
+              <w:rPr>
+                <w:b/>
+                <w:bCs/>
+              </w:rPr>
+              <w:t xml:space="preserve">Actor: </w:t>
+            </w:r>
+            <w:r>
+              <w:t>User</w:t>
+            </w:r>
+          </w:p>
+        </w:tc>
+      </w:tr>
+      <w:tr>
+        <w:tc>
+          <w:tcPr>
+            <w:tcW w:w="9016" w:type="dxa"/>
+            <w:gridSpan w:val="2"/>
+          </w:tcPr>
+          <w:p>
+            <w:r>
+              <w:t>Description</w:t>
+            </w:r>
+          </w:p>
+        </w:tc>
+      </w:tr>
+      <w:tr>
+        <w:tc>
+          <w:tcPr>
+            <w:tcW w:w="9016" w:type="dxa"/>
+            <w:gridSpan w:val="2"/>
+          </w:tcPr>
+          <w:p>
+            <w:pPr>
+              <w:rPr>
+                <w:sz w:val="20"/>
+                <w:szCs w:val="20"/>
+              </w:rPr>
+            </w:pPr>
+            <w:r>
+              <w:rPr>
+                <w:sz w:val="20"/>
+                <w:szCs w:val="20"/>
+              </w:rPr>
+              <w:t>If the player has been caught by the ghosts and is not under the effect of a power-pellet the game level will terminated and the score the player achieved will be displayed. Afterwards the games will restart, and the player can play the game again.</w:t>
+            </w:r>
+          </w:p>
+        </w:tc>
+      </w:tr>
+      <w:tr>
+        <w:tc>
+          <w:tcPr>
+            <w:tcW w:w="9016" w:type="dxa"/>
+            <w:gridSpan w:val="2"/>
+          </w:tcPr>
+          <w:p>
+            <w:r>
+              <w:t>Risk</w:t>
+            </w:r>
+          </w:p>
+        </w:tc>
+      </w:tr>
+      <w:tr>
+        <w:tc>
+          <w:tcPr>
+            <w:tcW w:w="9016" w:type="dxa"/>
+            <w:gridSpan w:val="2"/>
+          </w:tcPr>
+          <w:p>
+            <w:pPr>
+              <w:rPr>
+                <w:sz w:val="20"/>
+                <w:szCs w:val="20"/>
+              </w:rPr>
+            </w:pPr>
+            <w:r>
+              <w:rPr>
+                <w:sz w:val="20"/>
+                <w:szCs w:val="20"/>
+              </w:rPr>
+              <w:t>The player never begins the game and never sees the screen. Or the player never loses.</w:t>
+            </w:r>
+          </w:p>
+        </w:tc>
+      </w:tr>
+      <w:tr>
+        <w:tc>
+          <w:tcPr>
+            <w:tcW w:w="4508" w:type="dxa"/>
+          </w:tcPr>
+          <w:p>
+            <w:r>
+              <w:t>Pre-Conditions</w:t>
+            </w:r>
+          </w:p>
+        </w:tc>
+        <w:tc>
+          <w:tcPr>
+            <w:tcW w:w="4508" w:type="dxa"/>
+          </w:tcPr>
+          <w:p>
+            <w:r>
+              <w:t>Post Conditions</w:t>
+            </w:r>
+          </w:p>
+        </w:tc>
+      </w:tr>
+      <w:tr>
+        <w:tc>
+          <w:tcPr>
+            <w:tcW w:w="4508" w:type="dxa"/>
+          </w:tcPr>
+          <w:p>
+            <w:pPr>
+              <w:rPr>
+                <w:sz w:val="20"/>
+                <w:szCs w:val="20"/>
+              </w:rPr>
+            </w:pPr>
+            <w:r>
+              <w:rPr>
+                <w:sz w:val="20"/>
+                <w:szCs w:val="20"/>
+              </w:rPr>
+              <w:t>The game has started properly and the correctly detects when the player has lost</w:t>
+            </w:r>
+          </w:p>
+        </w:tc>
+        <w:tc>
+          <w:tcPr>
+            <w:tcW w:w="4508" w:type="dxa"/>
+          </w:tcPr>
+          <w:p>
+            <w:pPr>
+              <w:rPr>
+                <w:sz w:val="20"/>
+                <w:szCs w:val="20"/>
+              </w:rPr>
+            </w:pPr>
+            <w:r>
+              <w:rPr>
+                <w:sz w:val="20"/>
+                <w:szCs w:val="20"/>
+              </w:rPr>
+              <w:t>The game is reset</w:t>
+            </w:r>
+          </w:p>
+        </w:tc>
+      </w:tr>
+      <w:tr>
+        <w:tc>
+          <w:tcPr>
+            <w:tcW w:w="9016" w:type="dxa"/>
+            <w:gridSpan w:val="2"/>
+          </w:tcPr>
+          <w:p>
+            <w:r>
+              <w:t>Basic Flow</w:t>
+            </w:r>
+          </w:p>
+        </w:tc>
+      </w:tr>
+      <w:tr>
+        <w:tc>
+          <w:tcPr>
+            <w:tcW w:w="9016" w:type="dxa"/>
+            <w:gridSpan w:val="2"/>
+          </w:tcPr>
+          <w:p>
+            <w:pPr>
+              <w:pStyle w:val="ListParagraph"/>
+              <w:numPr>
+                <w:ilvl w:val="0"/>
+                <w:numId w:val="12"/>
+              </w:numPr>
+              <w:rPr>
+                <w:sz w:val="20"/>
+                <w:szCs w:val="20"/>
+              </w:rPr>
+            </w:pPr>
+            <w:r>
+              <w:rPr>
+                <w:sz w:val="20"/>
+                <w:szCs w:val="20"/>
+              </w:rPr>
+              <w:t>Game begins and the player is caught</w:t>
+            </w:r>
+          </w:p>
+          <w:p>
+            <w:pPr>
+              <w:pStyle w:val="ListParagraph"/>
+              <w:numPr>
+                <w:ilvl w:val="0"/>
+                <w:numId w:val="12"/>
+              </w:numPr>
+              <w:rPr>
+                <w:sz w:val="20"/>
+                <w:szCs w:val="20"/>
+              </w:rPr>
+            </w:pPr>
+            <w:r>
+              <w:rPr>
+                <w:sz w:val="20"/>
+                <w:szCs w:val="20"/>
+              </w:rPr>
+              <w:t>Some notification plays to alert the player that they have lost</w:t>
+            </w:r>
+          </w:p>
+          <w:p>
+            <w:pPr>
+              <w:pStyle w:val="ListParagraph"/>
+              <w:numPr>
+                <w:ilvl w:val="2"/>
+                <w:numId w:val="12"/>
+              </w:numPr>
+              <w:rPr>
+                <w:sz w:val="20"/>
+                <w:szCs w:val="20"/>
+              </w:rPr>
+            </w:pPr>
+            <w:r>
+              <w:rPr>
+                <w:sz w:val="20"/>
+                <w:szCs w:val="20"/>
+              </w:rPr>
+              <w:t>Character animation</w:t>
+            </w:r>
+          </w:p>
+          <w:p>
+            <w:pPr>
+              <w:pStyle w:val="ListParagraph"/>
+              <w:numPr>
+                <w:ilvl w:val="2"/>
+                <w:numId w:val="12"/>
+              </w:numPr>
+              <w:rPr>
+                <w:sz w:val="20"/>
+                <w:szCs w:val="20"/>
+              </w:rPr>
+            </w:pPr>
+            <w:r>
+              <w:rPr>
+                <w:sz w:val="20"/>
+                <w:szCs w:val="20"/>
+              </w:rPr>
+              <w:t>Death sound</w:t>
+            </w:r>
+          </w:p>
+          <w:p>
+            <w:pPr>
+              <w:pStyle w:val="ListParagraph"/>
+              <w:numPr>
+                <w:ilvl w:val="1"/>
+                <w:numId w:val="12"/>
+              </w:numPr>
+              <w:rPr>
+                <w:sz w:val="20"/>
+                <w:szCs w:val="20"/>
+              </w:rPr>
+            </w:pPr>
+            <w:r>
+              <w:rPr>
+                <w:sz w:val="20"/>
+                <w:szCs w:val="20"/>
+              </w:rPr>
+              <w:t>Lose screen is displayed</w:t>
+            </w:r>
+          </w:p>
+          <w:p>
+            <w:pPr>
+              <w:pStyle w:val="ListParagraph"/>
+              <w:numPr>
+                <w:ilvl w:val="2"/>
+                <w:numId w:val="12"/>
+              </w:numPr>
+              <w:rPr>
+                <w:sz w:val="20"/>
+                <w:szCs w:val="20"/>
+              </w:rPr>
+            </w:pPr>
+            <w:r>
+              <w:rPr>
+                <w:sz w:val="20"/>
+                <w:szCs w:val="20"/>
+              </w:rPr>
+              <w:t>Some consoling text</w:t>
+            </w:r>
+          </w:p>
+          <w:p>
+            <w:pPr>
+              <w:pStyle w:val="ListParagraph"/>
+              <w:numPr>
+                <w:ilvl w:val="2"/>
+                <w:numId w:val="12"/>
+              </w:numPr>
+              <w:rPr>
+                <w:sz w:val="20"/>
+                <w:szCs w:val="20"/>
+              </w:rPr>
+            </w:pPr>
+            <w:r>
+              <w:rPr>
+                <w:sz w:val="20"/>
+                <w:szCs w:val="20"/>
+              </w:rPr>
+              <w:t>Score achieved</w:t>
+            </w:r>
+          </w:p>
+          <w:p>
+            <w:pPr>
+              <w:pStyle w:val="ListParagraph"/>
+              <w:numPr>
+                <w:ilvl w:val="1"/>
+                <w:numId w:val="12"/>
+              </w:numPr>
+              <w:rPr>
+                <w:sz w:val="20"/>
+                <w:szCs w:val="20"/>
+              </w:rPr>
+            </w:pPr>
+            <w:r>
+              <w:rPr>
+                <w:sz w:val="20"/>
+                <w:szCs w:val="20"/>
+              </w:rPr>
+              <w:t>Player exits screen</w:t>
+            </w:r>
+          </w:p>
+          <w:p>
+            <w:pPr>
+              <w:pStyle w:val="ListParagraph"/>
+              <w:numPr>
+                <w:ilvl w:val="1"/>
+                <w:numId w:val="12"/>
+              </w:numPr>
+              <w:rPr>
+                <w:sz w:val="20"/>
+                <w:szCs w:val="20"/>
+              </w:rPr>
+            </w:pPr>
+            <w:r>
+              <w:rPr>
+                <w:sz w:val="20"/>
+                <w:szCs w:val="20"/>
+              </w:rPr>
+              <w:t>Game resets</w:t>
+            </w:r>
+          </w:p>
+        </w:tc>
+      </w:tr>
+      <w:tr>
+        <w:tc>
+          <w:tcPr>
+            <w:tcW w:w="4508" w:type="dxa"/>
+          </w:tcPr>
+          <w:p>
+            <w:r>
+              <w:t>Corresponding Diagram</w:t>
+            </w:r>
+          </w:p>
+        </w:tc>
+        <w:tc>
+          <w:tcPr>
+            <w:tcW w:w="4508" w:type="dxa"/>
+          </w:tcPr>
+          <w:p>
+            <w:r>
+              <w:t>Alternate Flow</w:t>
+            </w:r>
+          </w:p>
+        </w:tc>
+      </w:tr>
+      <w:tr>
+        <w:tc>
+          <w:tcPr>
+            <w:tcW w:w="4508" w:type="dxa"/>
+          </w:tcPr>
+          <w:p>
+            <w:pPr>
+              <w:rPr>
+                <w:sz w:val="20"/>
+                <w:szCs w:val="20"/>
+              </w:rPr>
+            </w:pPr>
+          </w:p>
+        </w:tc>
+        <w:tc>
+          <w:tcPr>
+            <w:tcW w:w="4508" w:type="dxa"/>
+          </w:tcPr>
+          <w:p>
+            <w:pPr>
+              <w:rPr>
+                <w:sz w:val="20"/>
+                <w:szCs w:val="20"/>
+              </w:rPr>
+            </w:pPr>
+            <w:r>
+              <w:rPr>
+                <w:sz w:val="20"/>
+                <w:szCs w:val="20"/>
+              </w:rPr>
+              <w:t>Player completes the level and never sees the lose screen</w:t>
+            </w:r>
+          </w:p>
+        </w:tc>
+      </w:tr>
+    </w:tbl>
+    <w:p/>
+    <w:p/>
+    <w:p/>
+    <w:p/>
+    <w:p/>
+    <w:p/>
+    <w:tbl>
+      <w:tblPr>
+        <w:tblStyle w:val="TableGrid"/>
+        <w:tblW w:w="0" w:type="auto"/>
+        <w:tblLook w:val="04A0" w:firstRow="1" w:lastRow="0" w:firstColumn="1" w:lastColumn="0" w:noHBand="0" w:noVBand="1"/>
+      </w:tblPr>
+      <w:tblGrid>
+        <w:gridCol w:w="4508"/>
+        <w:gridCol w:w="4508"/>
+      </w:tblGrid>
+      <w:tr>
+        <w:tc>
+          <w:tcPr>
+            <w:tcW w:w="9016" w:type="dxa"/>
+            <w:gridSpan w:val="2"/>
+          </w:tcPr>
+          <w:p>
+            <w:r>
+              <w:rPr>
+                <w:b/>
+                <w:bCs/>
+                <w:sz w:val="24"/>
+                <w:szCs w:val="24"/>
+              </w:rPr>
+              <w:lastRenderedPageBreak/>
+              <w:t xml:space="preserve">Use Case: </w:t>
+            </w:r>
+            <w:r>
+              <w:rPr>
+                <w:sz w:val="24"/>
+                <w:szCs w:val="24"/>
+              </w:rPr>
+              <w:t>Power-Up Mode</w:t>
+            </w:r>
+          </w:p>
+        </w:tc>
+      </w:tr>
+      <w:tr>
+        <w:tc>
+          <w:tcPr>
+            <w:tcW w:w="4508" w:type="dxa"/>
+          </w:tcPr>
+          <w:p>
+            <w:r>
+              <w:rPr>
+                <w:b/>
+                <w:bCs/>
+              </w:rPr>
+              <w:t xml:space="preserve">Functional Requirement Satisfied: </w:t>
+            </w:r>
+            <w:r>
+              <w:t>FR-</w:t>
+            </w:r>
+            <w:r>
+              <w:t>6</w:t>
+            </w:r>
+          </w:p>
+        </w:tc>
+        <w:tc>
+          <w:tcPr>
+            <w:tcW w:w="4508" w:type="dxa"/>
+          </w:tcPr>
+          <w:p>
+            <w:r>
+              <w:rPr>
+                <w:b/>
+                <w:bCs/>
+              </w:rPr>
+              <w:t xml:space="preserve">Actor: </w:t>
+            </w:r>
+            <w:r>
+              <w:t>User</w:t>
+            </w:r>
+          </w:p>
+        </w:tc>
+      </w:tr>
+      <w:tr>
+        <w:tc>
+          <w:tcPr>
+            <w:tcW w:w="9016" w:type="dxa"/>
+            <w:gridSpan w:val="2"/>
+          </w:tcPr>
+          <w:p>
+            <w:r>
+              <w:t>Description</w:t>
+            </w:r>
+          </w:p>
+        </w:tc>
+      </w:tr>
+      <w:tr>
+        <w:tc>
+          <w:tcPr>
+            <w:tcW w:w="9016" w:type="dxa"/>
+            <w:gridSpan w:val="2"/>
+          </w:tcPr>
+          <w:p>
+            <w:pPr>
+              <w:rPr>
+                <w:sz w:val="20"/>
+                <w:szCs w:val="20"/>
+              </w:rPr>
+            </w:pPr>
+            <w:r>
+              <w:rPr>
+                <w:sz w:val="20"/>
+                <w:szCs w:val="20"/>
+              </w:rPr>
+              <w:t xml:space="preserve">Player collects a power-pellet and all of the ghosts enter a </w:t>
+            </w:r>
+            <w:r>
+              <w:rPr>
+                <w:sz w:val="20"/>
+                <w:szCs w:val="20"/>
+              </w:rPr>
+              <w:t>freighted state</w:t>
+            </w:r>
+            <w:r>
+              <w:rPr>
+                <w:sz w:val="20"/>
+                <w:szCs w:val="20"/>
+              </w:rPr>
+              <w:t xml:space="preserve"> and scatter. During a brief amount of time the ghost can be eaten by the player for extra score. After the ghosts have been </w:t>
+            </w:r>
+            <w:r>
+              <w:rPr>
+                <w:sz w:val="20"/>
+                <w:szCs w:val="20"/>
+              </w:rPr>
+              <w:t>eaten,</w:t>
+            </w:r>
+            <w:r>
+              <w:rPr>
+                <w:sz w:val="20"/>
+                <w:szCs w:val="20"/>
+              </w:rPr>
+              <w:t xml:space="preserve"> they will return to the ghost house and begin the</w:t>
+            </w:r>
+            <w:r>
+              <w:rPr>
+                <w:sz w:val="20"/>
+                <w:szCs w:val="20"/>
+              </w:rPr>
+              <w:t>ir</w:t>
+            </w:r>
+            <w:r>
+              <w:rPr>
+                <w:sz w:val="20"/>
+                <w:szCs w:val="20"/>
+              </w:rPr>
+              <w:t xml:space="preserve"> pursuit again.</w:t>
+            </w:r>
+            <w:r>
+              <w:rPr>
+                <w:sz w:val="20"/>
+                <w:szCs w:val="20"/>
+              </w:rPr>
+              <w:t xml:space="preserve"> When the power</w:t>
+            </w:r>
+            <w:r>
+              <w:rPr>
+                <w:sz w:val="20"/>
+                <w:szCs w:val="20"/>
+              </w:rPr>
+              <w:t xml:space="preserve"> </w:t>
+            </w:r>
+            <w:r>
+              <w:rPr>
+                <w:sz w:val="20"/>
+                <w:szCs w:val="20"/>
+              </w:rPr>
+              <w:t>up wears off, the ghost will return to their normal state and renew their pursuit.</w:t>
+            </w:r>
+          </w:p>
+        </w:tc>
+      </w:tr>
+      <w:tr>
+        <w:tc>
+          <w:tcPr>
+            <w:tcW w:w="9016" w:type="dxa"/>
+            <w:gridSpan w:val="2"/>
+          </w:tcPr>
+          <w:p>
+            <w:r>
+              <w:t>Risk</w:t>
+            </w:r>
+          </w:p>
+        </w:tc>
+      </w:tr>
+      <w:tr>
+        <w:tc>
+          <w:tcPr>
+            <w:tcW w:w="9016" w:type="dxa"/>
+            <w:gridSpan w:val="2"/>
+          </w:tcPr>
+          <w:p>
+            <w:pPr>
+              <w:rPr>
+                <w:sz w:val="20"/>
+                <w:szCs w:val="20"/>
+              </w:rPr>
+            </w:pPr>
+            <w:r>
+              <w:rPr>
+                <w:sz w:val="20"/>
+                <w:szCs w:val="20"/>
+              </w:rPr>
+              <w:t xml:space="preserve">This feature is critical to the gameplay experience, as it gives the player a small window of relief which allows them to either get themselves into a more advantageous position or to gain some extra score.  </w:t>
+            </w:r>
+          </w:p>
+        </w:tc>
+      </w:tr>
+      <w:tr>
+        <w:tc>
+          <w:tcPr>
+            <w:tcW w:w="4508" w:type="dxa"/>
+          </w:tcPr>
+          <w:p>
+            <w:r>
+              <w:t>Pre-Conditions</w:t>
+            </w:r>
+          </w:p>
+        </w:tc>
+        <w:tc>
+          <w:tcPr>
+            <w:tcW w:w="4508" w:type="dxa"/>
+          </w:tcPr>
+          <w:p>
+            <w:r>
+              <w:t>Post Conditions</w:t>
+            </w:r>
+          </w:p>
+        </w:tc>
+      </w:tr>
+      <w:tr>
+        <w:tc>
+          <w:tcPr>
+            <w:tcW w:w="4508" w:type="dxa"/>
+          </w:tcPr>
+          <w:p>
+            <w:pPr>
+              <w:rPr>
+                <w:sz w:val="20"/>
+                <w:szCs w:val="20"/>
+              </w:rPr>
+            </w:pPr>
+            <w:r>
+              <w:rPr>
+                <w:sz w:val="20"/>
+                <w:szCs w:val="20"/>
+              </w:rPr>
+              <w:t>The level has started correctly, and the game is functioning properly.</w:t>
+            </w:r>
+          </w:p>
+        </w:tc>
+        <w:tc>
+          <w:tcPr>
+            <w:tcW w:w="4508" w:type="dxa"/>
+          </w:tcPr>
+          <w:p>
+            <w:pPr>
+              <w:rPr>
+                <w:sz w:val="20"/>
+                <w:szCs w:val="20"/>
+              </w:rPr>
+            </w:pPr>
+            <w:r>
+              <w:rPr>
+                <w:sz w:val="20"/>
+                <w:szCs w:val="20"/>
+              </w:rPr>
+              <w:t>The power-up wears off and the game continues like normal.</w:t>
+            </w:r>
+          </w:p>
+        </w:tc>
+      </w:tr>
+      <w:tr>
+        <w:tc>
+          <w:tcPr>
+            <w:tcW w:w="9016" w:type="dxa"/>
+            <w:gridSpan w:val="2"/>
+          </w:tcPr>
+          <w:p>
+            <w:r>
+              <w:t>Basic Flow</w:t>
+            </w:r>
+          </w:p>
+        </w:tc>
+      </w:tr>
+      <w:tr>
+        <w:tc>
+          <w:tcPr>
+            <w:tcW w:w="9016" w:type="dxa"/>
+            <w:gridSpan w:val="2"/>
+          </w:tcPr>
+          <w:p>
+            <w:pPr>
+              <w:pStyle w:val="ListParagraph"/>
+              <w:numPr>
+                <w:ilvl w:val="0"/>
+                <w:numId w:val="14"/>
+              </w:numPr>
+              <w:rPr>
+                <w:sz w:val="20"/>
+                <w:szCs w:val="20"/>
+              </w:rPr>
+            </w:pPr>
+            <w:r>
+              <w:rPr>
+                <w:sz w:val="20"/>
+                <w:szCs w:val="20"/>
+              </w:rPr>
+              <w:t>Player eats a power-pellet</w:t>
+            </w:r>
+          </w:p>
+          <w:p>
+            <w:pPr>
+              <w:pStyle w:val="ListParagraph"/>
+              <w:numPr>
+                <w:ilvl w:val="1"/>
+                <w:numId w:val="14"/>
+              </w:numPr>
+              <w:rPr>
+                <w:sz w:val="20"/>
+                <w:szCs w:val="20"/>
+              </w:rPr>
+            </w:pPr>
+            <w:r>
+              <w:rPr>
+                <w:sz w:val="20"/>
+                <w:szCs w:val="20"/>
+              </w:rPr>
+              <w:t>Ghosts enter frightened state</w:t>
+            </w:r>
+          </w:p>
+          <w:p>
+            <w:pPr>
+              <w:pStyle w:val="ListParagraph"/>
+              <w:numPr>
+                <w:ilvl w:val="1"/>
+                <w:numId w:val="14"/>
+              </w:numPr>
+              <w:rPr>
+                <w:sz w:val="20"/>
+                <w:szCs w:val="20"/>
+              </w:rPr>
+            </w:pPr>
+            <w:r>
+              <w:rPr>
+                <w:sz w:val="20"/>
+                <w:szCs w:val="20"/>
+              </w:rPr>
+              <w:t>Some musical que is played</w:t>
+            </w:r>
+          </w:p>
+          <w:p>
+            <w:pPr>
+              <w:pStyle w:val="ListParagraph"/>
+              <w:numPr>
+                <w:ilvl w:val="1"/>
+                <w:numId w:val="14"/>
+              </w:numPr>
+              <w:rPr>
+                <w:sz w:val="20"/>
+                <w:szCs w:val="20"/>
+              </w:rPr>
+            </w:pPr>
+            <w:r>
+              <w:rPr>
+                <w:sz w:val="20"/>
+                <w:szCs w:val="20"/>
+              </w:rPr>
+              <w:t>Count down begins</w:t>
+            </w:r>
+          </w:p>
+          <w:p>
+            <w:pPr>
+              <w:pStyle w:val="ListParagraph"/>
+              <w:numPr>
+                <w:ilvl w:val="0"/>
+                <w:numId w:val="14"/>
+              </w:numPr>
+              <w:rPr>
+                <w:sz w:val="20"/>
+                <w:szCs w:val="20"/>
+              </w:rPr>
+            </w:pPr>
+            <w:r>
+              <w:rPr>
+                <w:sz w:val="20"/>
+                <w:szCs w:val="20"/>
+              </w:rPr>
+              <w:t>Ghosts are eaten and points are awarded to the player.</w:t>
+            </w:r>
+          </w:p>
+          <w:p>
+            <w:pPr>
+              <w:pStyle w:val="ListParagraph"/>
+              <w:numPr>
+                <w:ilvl w:val="0"/>
+                <w:numId w:val="14"/>
+              </w:numPr>
+              <w:rPr>
+                <w:sz w:val="20"/>
+                <w:szCs w:val="20"/>
+              </w:rPr>
+            </w:pPr>
+            <w:r>
+              <w:rPr>
+                <w:sz w:val="20"/>
+                <w:szCs w:val="20"/>
+              </w:rPr>
+              <w:t>Power-up wears off</w:t>
+            </w:r>
+          </w:p>
+        </w:tc>
+      </w:tr>
+      <w:tr>
+        <w:tc>
+          <w:tcPr>
+            <w:tcW w:w="4508" w:type="dxa"/>
+          </w:tcPr>
+          <w:p>
+            <w:r>
+              <w:t>Corresponding Diagram</w:t>
+            </w:r>
+          </w:p>
+        </w:tc>
+        <w:tc>
+          <w:tcPr>
+            <w:tcW w:w="4508" w:type="dxa"/>
+          </w:tcPr>
+          <w:p>
+            <w:r>
+              <w:t>Alternate Flow</w:t>
+            </w:r>
+          </w:p>
+        </w:tc>
+      </w:tr>
+      <w:tr>
+        <w:tc>
+          <w:tcPr>
+            <w:tcW w:w="4508" w:type="dxa"/>
+          </w:tcPr>
+          <w:p>
+            <w:pPr>
+              <w:rPr>
+                <w:sz w:val="20"/>
+                <w:szCs w:val="20"/>
+              </w:rPr>
+            </w:pPr>
+          </w:p>
+        </w:tc>
+        <w:tc>
+          <w:tcPr>
+            <w:tcW w:w="4508" w:type="dxa"/>
+          </w:tcPr>
+          <w:p>
+            <w:pPr>
+              <w:rPr>
+                <w:sz w:val="20"/>
+                <w:szCs w:val="20"/>
+              </w:rPr>
+            </w:pPr>
+            <w:r>
+              <w:rPr>
+                <w:sz w:val="20"/>
+                <w:szCs w:val="20"/>
+              </w:rPr>
+              <w:t>Player does not start the game</w:t>
             </w:r>
             <w:bookmarkStart w:id="6" w:name="_GoBack"/>
             <w:bookmarkEnd w:id="6"/>
           </w:p>
-        </w:tc>
-      </w:tr>
-      <w:tr>
-        <w:tc>
-          <w:tcPr>
-            <w:tcW w:w="4508" w:type="dxa"/>
-          </w:tcPr>
-          <w:p/>
-        </w:tc>
-        <w:tc>
-          <w:tcPr>
-            <w:tcW w:w="4508" w:type="dxa"/>
-          </w:tcPr>
-          <w:p/>
         </w:tc>
       </w:tr>
     </w:tbl>
@@ -3366,6 +6061,119 @@
 <file path=word/numbering.xml><?xml version="1.0" encoding="utf-8"?>
 <w:numbering xmlns:wpc="http://schemas.microsoft.com/office/word/2010/wordprocessingCanvas" xmlns:cx="http://schemas.microsoft.com/office/drawing/2014/chartex" xmlns:cx1="http://schemas.microsoft.com/office/drawing/2015/9/8/chartex" xmlns:cx2="http://schemas.microsoft.com/office/drawing/2015/10/21/chartex" xmlns:cx3="http://schemas.microsoft.com/office/drawing/2016/5/9/chartex" xmlns:cx4="http://schemas.microsoft.com/office/drawing/2016/5/10/chartex" xmlns:cx5="http://schemas.microsoft.com/office/drawing/2016/5/11/chartex" xmlns:cx6="http://schemas.microsoft.com/office/drawing/2016/5/12/chartex" xmlns:cx7="http://schemas.microsoft.com/office/drawing/2016/5/13/chartex" xmlns:cx8="http://schemas.microsoft.com/office/drawing/2016/5/14/chartex" xmlns:mc="http://schemas.openxmlformats.org/markup-compatibility/2006" xmlns:aink="http://schemas.microsoft.com/office/drawing/2016/ink" xmlns:am3d="http://schemas.microsoft.com/office/drawing/2017/model3d" xmlns:o="urn:schemas-microsoft-com:office:office" xmlns:r="http://schemas.openxmlformats.org/officeDocument/2006/relationships" xmlns:m="http://schemas.openxmlformats.org/officeDocument/2006/math" xmlns:v="urn:schemas-microsoft-com:vml" xmlns:wp14="http://schemas.microsoft.com/office/word/2010/wordprocessingDrawing" xmlns:wp="http://schemas.openxmlformats.org/drawingml/2006/wordprocessingDrawing" xmlns:w10="urn:schemas-microsoft-com:office:word" xmlns:w="http://schemas.openxmlformats.org/wordprocessingml/2006/main" xmlns:w14="http://schemas.microsoft.com/office/word/2010/wordml" xmlns:w15="http://schemas.microsoft.com/office/word/2012/wordml" xmlns:w16cid="http://schemas.microsoft.com/office/word/2016/wordml/cid" xmlns:w16se="http://schemas.microsoft.com/office/word/2015/wordml/symex" xmlns:wpg="http://schemas.microsoft.com/office/word/2010/wordprocessingGroup" xmlns:wpi="http://schemas.microsoft.com/office/word/2010/wordprocessingInk" xmlns:wne="http://schemas.microsoft.com/office/word/2006/wordml" xmlns:wps="http://schemas.microsoft.com/office/word/2010/wordprocessingShape" mc:Ignorable="w14 w15 w16se w16cid wp14">
   <w:abstractNum w:abstractNumId="0" w15:restartNumberingAfterBreak="0">
+    <w:nsid w:val="05751C62"/>
+    <w:multiLevelType w:val="hybridMultilevel"/>
+    <w:tmpl w:val="27402CFC"/>
+    <w:lvl w:ilvl="0" w:tplc="0C090003">
+      <w:start w:val="1"/>
+      <w:numFmt w:val="bullet"/>
+      <w:lvlText w:val="o"/>
+      <w:lvlJc w:val="left"/>
+      <w:pPr>
+        <w:ind w:left="720" w:hanging="360"/>
+      </w:pPr>
+      <w:rPr>
+        <w:rFonts w:ascii="Courier New" w:hAnsi="Courier New" w:cs="Courier New" w:hint="default"/>
+      </w:rPr>
+    </w:lvl>
+    <w:lvl w:ilvl="1" w:tplc="0C090003" w:tentative="1">
+      <w:start w:val="1"/>
+      <w:numFmt w:val="bullet"/>
+      <w:lvlText w:val="o"/>
+      <w:lvlJc w:val="left"/>
+      <w:pPr>
+        <w:ind w:left="1440" w:hanging="360"/>
+      </w:pPr>
+      <w:rPr>
+        <w:rFonts w:ascii="Courier New" w:hAnsi="Courier New" w:cs="Courier New" w:hint="default"/>
+      </w:rPr>
+    </w:lvl>
+    <w:lvl w:ilvl="2" w:tplc="0C090005" w:tentative="1">
+      <w:start w:val="1"/>
+      <w:numFmt w:val="bullet"/>
+      <w:lvlText w:val=""/>
+      <w:lvlJc w:val="left"/>
+      <w:pPr>
+        <w:ind w:left="2160" w:hanging="360"/>
+      </w:pPr>
+      <w:rPr>
+        <w:rFonts w:ascii="Wingdings" w:hAnsi="Wingdings" w:hint="default"/>
+      </w:rPr>
+    </w:lvl>
+    <w:lvl w:ilvl="3" w:tplc="0C090001" w:tentative="1">
+      <w:start w:val="1"/>
+      <w:numFmt w:val="bullet"/>
+      <w:lvlText w:val=""/>
+      <w:lvlJc w:val="left"/>
+      <w:pPr>
+        <w:ind w:left="2880" w:hanging="360"/>
+      </w:pPr>
+      <w:rPr>
+        <w:rFonts w:ascii="Symbol" w:hAnsi="Symbol" w:hint="default"/>
+      </w:rPr>
+    </w:lvl>
+    <w:lvl w:ilvl="4" w:tplc="0C090003" w:tentative="1">
+      <w:start w:val="1"/>
+      <w:numFmt w:val="bullet"/>
+      <w:lvlText w:val="o"/>
+      <w:lvlJc w:val="left"/>
+      <w:pPr>
+        <w:ind w:left="3600" w:hanging="360"/>
+      </w:pPr>
+      <w:rPr>
+        <w:rFonts w:ascii="Courier New" w:hAnsi="Courier New" w:cs="Courier New" w:hint="default"/>
+      </w:rPr>
+    </w:lvl>
+    <w:lvl w:ilvl="5" w:tplc="0C090005" w:tentative="1">
+      <w:start w:val="1"/>
+      <w:numFmt w:val="bullet"/>
+      <w:lvlText w:val=""/>
+      <w:lvlJc w:val="left"/>
+      <w:pPr>
+        <w:ind w:left="4320" w:hanging="360"/>
+      </w:pPr>
+      <w:rPr>
+        <w:rFonts w:ascii="Wingdings" w:hAnsi="Wingdings" w:hint="default"/>
+      </w:rPr>
+    </w:lvl>
+    <w:lvl w:ilvl="6" w:tplc="0C090001" w:tentative="1">
+      <w:start w:val="1"/>
+      <w:numFmt w:val="bullet"/>
+      <w:lvlText w:val=""/>
+      <w:lvlJc w:val="left"/>
+      <w:pPr>
+        <w:ind w:left="5040" w:hanging="360"/>
+      </w:pPr>
+      <w:rPr>
+        <w:rFonts w:ascii="Symbol" w:hAnsi="Symbol" w:hint="default"/>
+      </w:rPr>
+    </w:lvl>
+    <w:lvl w:ilvl="7" w:tplc="0C090003" w:tentative="1">
+      <w:start w:val="1"/>
+      <w:numFmt w:val="bullet"/>
+      <w:lvlText w:val="o"/>
+      <w:lvlJc w:val="left"/>
+      <w:pPr>
+        <w:ind w:left="5760" w:hanging="360"/>
+      </w:pPr>
+      <w:rPr>
+        <w:rFonts w:ascii="Courier New" w:hAnsi="Courier New" w:cs="Courier New" w:hint="default"/>
+      </w:rPr>
+    </w:lvl>
+    <w:lvl w:ilvl="8" w:tplc="0C090005" w:tentative="1">
+      <w:start w:val="1"/>
+      <w:numFmt w:val="bullet"/>
+      <w:lvlText w:val=""/>
+      <w:lvlJc w:val="left"/>
+      <w:pPr>
+        <w:ind w:left="6480" w:hanging="360"/>
+      </w:pPr>
+      <w:rPr>
+        <w:rFonts w:ascii="Wingdings" w:hAnsi="Wingdings" w:hint="default"/>
+      </w:rPr>
+    </w:lvl>
+  </w:abstractNum>
+  <w:abstractNum w:abstractNumId="1" w15:restartNumberingAfterBreak="0">
     <w:nsid w:val="09176F1A"/>
     <w:multiLevelType w:val="hybridMultilevel"/>
     <w:tmpl w:val="B6F0C90C"/>
@@ -3455,7 +6263,7 @@
       </w:pPr>
     </w:lvl>
   </w:abstractNum>
-  <w:abstractNum w:abstractNumId="1" w15:restartNumberingAfterBreak="0">
+  <w:abstractNum w:abstractNumId="2" w15:restartNumberingAfterBreak="0">
     <w:nsid w:val="11550C10"/>
     <w:multiLevelType w:val="multilevel"/>
     <w:tmpl w:val="0C09001F"/>
@@ -3541,7 +6349,120 @@
       </w:pPr>
     </w:lvl>
   </w:abstractNum>
-  <w:abstractNum w:abstractNumId="2" w15:restartNumberingAfterBreak="0">
+  <w:abstractNum w:abstractNumId="3" w15:restartNumberingAfterBreak="0">
+    <w:nsid w:val="170F42FF"/>
+    <w:multiLevelType w:val="hybridMultilevel"/>
+    <w:tmpl w:val="E3B42970"/>
+    <w:lvl w:ilvl="0" w:tplc="0C090001">
+      <w:start w:val="1"/>
+      <w:numFmt w:val="bullet"/>
+      <w:lvlText w:val=""/>
+      <w:lvlJc w:val="left"/>
+      <w:pPr>
+        <w:ind w:left="720" w:hanging="360"/>
+      </w:pPr>
+      <w:rPr>
+        <w:rFonts w:ascii="Symbol" w:hAnsi="Symbol" w:hint="default"/>
+      </w:rPr>
+    </w:lvl>
+    <w:lvl w:ilvl="1" w:tplc="0C090003">
+      <w:start w:val="1"/>
+      <w:numFmt w:val="bullet"/>
+      <w:lvlText w:val="o"/>
+      <w:lvlJc w:val="left"/>
+      <w:pPr>
+        <w:ind w:left="1440" w:hanging="360"/>
+      </w:pPr>
+      <w:rPr>
+        <w:rFonts w:ascii="Courier New" w:hAnsi="Courier New" w:cs="Courier New" w:hint="default"/>
+      </w:rPr>
+    </w:lvl>
+    <w:lvl w:ilvl="2" w:tplc="0C090005" w:tentative="1">
+      <w:start w:val="1"/>
+      <w:numFmt w:val="bullet"/>
+      <w:lvlText w:val=""/>
+      <w:lvlJc w:val="left"/>
+      <w:pPr>
+        <w:ind w:left="2160" w:hanging="360"/>
+      </w:pPr>
+      <w:rPr>
+        <w:rFonts w:ascii="Wingdings" w:hAnsi="Wingdings" w:hint="default"/>
+      </w:rPr>
+    </w:lvl>
+    <w:lvl w:ilvl="3" w:tplc="0C090001" w:tentative="1">
+      <w:start w:val="1"/>
+      <w:numFmt w:val="bullet"/>
+      <w:lvlText w:val=""/>
+      <w:lvlJc w:val="left"/>
+      <w:pPr>
+        <w:ind w:left="2880" w:hanging="360"/>
+      </w:pPr>
+      <w:rPr>
+        <w:rFonts w:ascii="Symbol" w:hAnsi="Symbol" w:hint="default"/>
+      </w:rPr>
+    </w:lvl>
+    <w:lvl w:ilvl="4" w:tplc="0C090003" w:tentative="1">
+      <w:start w:val="1"/>
+      <w:numFmt w:val="bullet"/>
+      <w:lvlText w:val="o"/>
+      <w:lvlJc w:val="left"/>
+      <w:pPr>
+        <w:ind w:left="3600" w:hanging="360"/>
+      </w:pPr>
+      <w:rPr>
+        <w:rFonts w:ascii="Courier New" w:hAnsi="Courier New" w:cs="Courier New" w:hint="default"/>
+      </w:rPr>
+    </w:lvl>
+    <w:lvl w:ilvl="5" w:tplc="0C090005" w:tentative="1">
+      <w:start w:val="1"/>
+      <w:numFmt w:val="bullet"/>
+      <w:lvlText w:val=""/>
+      <w:lvlJc w:val="left"/>
+      <w:pPr>
+        <w:ind w:left="4320" w:hanging="360"/>
+      </w:pPr>
+      <w:rPr>
+        <w:rFonts w:ascii="Wingdings" w:hAnsi="Wingdings" w:hint="default"/>
+      </w:rPr>
+    </w:lvl>
+    <w:lvl w:ilvl="6" w:tplc="0C090001" w:tentative="1">
+      <w:start w:val="1"/>
+      <w:numFmt w:val="bullet"/>
+      <w:lvlText w:val=""/>
+      <w:lvlJc w:val="left"/>
+      <w:pPr>
+        <w:ind w:left="5040" w:hanging="360"/>
+      </w:pPr>
+      <w:rPr>
+        <w:rFonts w:ascii="Symbol" w:hAnsi="Symbol" w:hint="default"/>
+      </w:rPr>
+    </w:lvl>
+    <w:lvl w:ilvl="7" w:tplc="0C090003" w:tentative="1">
+      <w:start w:val="1"/>
+      <w:numFmt w:val="bullet"/>
+      <w:lvlText w:val="o"/>
+      <w:lvlJc w:val="left"/>
+      <w:pPr>
+        <w:ind w:left="5760" w:hanging="360"/>
+      </w:pPr>
+      <w:rPr>
+        <w:rFonts w:ascii="Courier New" w:hAnsi="Courier New" w:cs="Courier New" w:hint="default"/>
+      </w:rPr>
+    </w:lvl>
+    <w:lvl w:ilvl="8" w:tplc="0C090005" w:tentative="1">
+      <w:start w:val="1"/>
+      <w:numFmt w:val="bullet"/>
+      <w:lvlText w:val=""/>
+      <w:lvlJc w:val="left"/>
+      <w:pPr>
+        <w:ind w:left="6480" w:hanging="360"/>
+      </w:pPr>
+      <w:rPr>
+        <w:rFonts w:ascii="Wingdings" w:hAnsi="Wingdings" w:hint="default"/>
+      </w:rPr>
+    </w:lvl>
+  </w:abstractNum>
+  <w:abstractNum w:abstractNumId="4" w15:restartNumberingAfterBreak="0">
     <w:nsid w:val="1EE8527B"/>
     <w:multiLevelType w:val="multilevel"/>
     <w:tmpl w:val="F7A066B0"/>
@@ -3654,7 +6575,120 @@
       </w:rPr>
     </w:lvl>
   </w:abstractNum>
-  <w:abstractNum w:abstractNumId="3" w15:restartNumberingAfterBreak="0">
+  <w:abstractNum w:abstractNumId="5" w15:restartNumberingAfterBreak="0">
+    <w:nsid w:val="23AB18ED"/>
+    <w:multiLevelType w:val="hybridMultilevel"/>
+    <w:tmpl w:val="96ACC012"/>
+    <w:lvl w:ilvl="0" w:tplc="0C090001">
+      <w:start w:val="1"/>
+      <w:numFmt w:val="bullet"/>
+      <w:lvlText w:val=""/>
+      <w:lvlJc w:val="left"/>
+      <w:pPr>
+        <w:ind w:left="720" w:hanging="360"/>
+      </w:pPr>
+      <w:rPr>
+        <w:rFonts w:ascii="Symbol" w:hAnsi="Symbol" w:hint="default"/>
+      </w:rPr>
+    </w:lvl>
+    <w:lvl w:ilvl="1" w:tplc="0C090001">
+      <w:start w:val="1"/>
+      <w:numFmt w:val="bullet"/>
+      <w:lvlText w:val=""/>
+      <w:lvlJc w:val="left"/>
+      <w:pPr>
+        <w:ind w:left="720" w:hanging="360"/>
+      </w:pPr>
+      <w:rPr>
+        <w:rFonts w:ascii="Symbol" w:hAnsi="Symbol" w:hint="default"/>
+      </w:rPr>
+    </w:lvl>
+    <w:lvl w:ilvl="2" w:tplc="0C090003">
+      <w:start w:val="1"/>
+      <w:numFmt w:val="bullet"/>
+      <w:lvlText w:val="o"/>
+      <w:lvlJc w:val="left"/>
+      <w:pPr>
+        <w:ind w:left="1440" w:hanging="360"/>
+      </w:pPr>
+      <w:rPr>
+        <w:rFonts w:ascii="Courier New" w:hAnsi="Courier New" w:cs="Courier New" w:hint="default"/>
+      </w:rPr>
+    </w:lvl>
+    <w:lvl w:ilvl="3" w:tplc="0C090001" w:tentative="1">
+      <w:start w:val="1"/>
+      <w:numFmt w:val="bullet"/>
+      <w:lvlText w:val=""/>
+      <w:lvlJc w:val="left"/>
+      <w:pPr>
+        <w:ind w:left="2160" w:hanging="360"/>
+      </w:pPr>
+      <w:rPr>
+        <w:rFonts w:ascii="Symbol" w:hAnsi="Symbol" w:hint="default"/>
+      </w:rPr>
+    </w:lvl>
+    <w:lvl w:ilvl="4" w:tplc="0C090003" w:tentative="1">
+      <w:start w:val="1"/>
+      <w:numFmt w:val="bullet"/>
+      <w:lvlText w:val="o"/>
+      <w:lvlJc w:val="left"/>
+      <w:pPr>
+        <w:ind w:left="2880" w:hanging="360"/>
+      </w:pPr>
+      <w:rPr>
+        <w:rFonts w:ascii="Courier New" w:hAnsi="Courier New" w:cs="Courier New" w:hint="default"/>
+      </w:rPr>
+    </w:lvl>
+    <w:lvl w:ilvl="5" w:tplc="0C090005" w:tentative="1">
+      <w:start w:val="1"/>
+      <w:numFmt w:val="bullet"/>
+      <w:lvlText w:val=""/>
+      <w:lvlJc w:val="left"/>
+      <w:pPr>
+        <w:ind w:left="3600" w:hanging="360"/>
+      </w:pPr>
+      <w:rPr>
+        <w:rFonts w:ascii="Wingdings" w:hAnsi="Wingdings" w:hint="default"/>
+      </w:rPr>
+    </w:lvl>
+    <w:lvl w:ilvl="6" w:tplc="0C090001" w:tentative="1">
+      <w:start w:val="1"/>
+      <w:numFmt w:val="bullet"/>
+      <w:lvlText w:val=""/>
+      <w:lvlJc w:val="left"/>
+      <w:pPr>
+        <w:ind w:left="4320" w:hanging="360"/>
+      </w:pPr>
+      <w:rPr>
+        <w:rFonts w:ascii="Symbol" w:hAnsi="Symbol" w:hint="default"/>
+      </w:rPr>
+    </w:lvl>
+    <w:lvl w:ilvl="7" w:tplc="0C090003" w:tentative="1">
+      <w:start w:val="1"/>
+      <w:numFmt w:val="bullet"/>
+      <w:lvlText w:val="o"/>
+      <w:lvlJc w:val="left"/>
+      <w:pPr>
+        <w:ind w:left="5040" w:hanging="360"/>
+      </w:pPr>
+      <w:rPr>
+        <w:rFonts w:ascii="Courier New" w:hAnsi="Courier New" w:cs="Courier New" w:hint="default"/>
+      </w:rPr>
+    </w:lvl>
+    <w:lvl w:ilvl="8" w:tplc="0C090005" w:tentative="1">
+      <w:start w:val="1"/>
+      <w:numFmt w:val="bullet"/>
+      <w:lvlText w:val=""/>
+      <w:lvlJc w:val="left"/>
+      <w:pPr>
+        <w:ind w:left="5760" w:hanging="360"/>
+      </w:pPr>
+      <w:rPr>
+        <w:rFonts w:ascii="Wingdings" w:hAnsi="Wingdings" w:hint="default"/>
+      </w:rPr>
+    </w:lvl>
+  </w:abstractNum>
+  <w:abstractNum w:abstractNumId="6" w15:restartNumberingAfterBreak="0">
     <w:nsid w:val="2B631F6E"/>
     <w:multiLevelType w:val="multilevel"/>
     <w:tmpl w:val="165E5DB6"/>
@@ -3769,7 +6803,7 @@
       </w:rPr>
     </w:lvl>
   </w:abstractNum>
-  <w:abstractNum w:abstractNumId="4" w15:restartNumberingAfterBreak="0">
+  <w:abstractNum w:abstractNumId="7" w15:restartNumberingAfterBreak="0">
     <w:nsid w:val="36273E69"/>
     <w:multiLevelType w:val="hybridMultilevel"/>
     <w:tmpl w:val="E38C0152"/>
@@ -3858,7 +6892,120 @@
       </w:pPr>
     </w:lvl>
   </w:abstractNum>
-  <w:abstractNum w:abstractNumId="5" w15:restartNumberingAfterBreak="0">
+  <w:abstractNum w:abstractNumId="8" w15:restartNumberingAfterBreak="0">
+    <w:nsid w:val="376F6E4F"/>
+    <w:multiLevelType w:val="hybridMultilevel"/>
+    <w:tmpl w:val="23748B3A"/>
+    <w:lvl w:ilvl="0" w:tplc="0C090001">
+      <w:start w:val="1"/>
+      <w:numFmt w:val="bullet"/>
+      <w:lvlText w:val=""/>
+      <w:lvlJc w:val="left"/>
+      <w:pPr>
+        <w:ind w:left="720" w:hanging="360"/>
+      </w:pPr>
+      <w:rPr>
+        <w:rFonts w:ascii="Symbol" w:hAnsi="Symbol" w:hint="default"/>
+      </w:rPr>
+    </w:lvl>
+    <w:lvl w:ilvl="1" w:tplc="0C090003" w:tentative="1">
+      <w:start w:val="1"/>
+      <w:numFmt w:val="bullet"/>
+      <w:lvlText w:val="o"/>
+      <w:lvlJc w:val="left"/>
+      <w:pPr>
+        <w:ind w:left="1440" w:hanging="360"/>
+      </w:pPr>
+      <w:rPr>
+        <w:rFonts w:ascii="Courier New" w:hAnsi="Courier New" w:cs="Courier New" w:hint="default"/>
+      </w:rPr>
+    </w:lvl>
+    <w:lvl w:ilvl="2" w:tplc="0C090005" w:tentative="1">
+      <w:start w:val="1"/>
+      <w:numFmt w:val="bullet"/>
+      <w:lvlText w:val=""/>
+      <w:lvlJc w:val="left"/>
+      <w:pPr>
+        <w:ind w:left="2160" w:hanging="360"/>
+      </w:pPr>
+      <w:rPr>
+        <w:rFonts w:ascii="Wingdings" w:hAnsi="Wingdings" w:hint="default"/>
+      </w:rPr>
+    </w:lvl>
+    <w:lvl w:ilvl="3" w:tplc="0C090001" w:tentative="1">
+      <w:start w:val="1"/>
+      <w:numFmt w:val="bullet"/>
+      <w:lvlText w:val=""/>
+      <w:lvlJc w:val="left"/>
+      <w:pPr>
+        <w:ind w:left="2880" w:hanging="360"/>
+      </w:pPr>
+      <w:rPr>
+        <w:rFonts w:ascii="Symbol" w:hAnsi="Symbol" w:hint="default"/>
+      </w:rPr>
+    </w:lvl>
+    <w:lvl w:ilvl="4" w:tplc="0C090003" w:tentative="1">
+      <w:start w:val="1"/>
+      <w:numFmt w:val="bullet"/>
+      <w:lvlText w:val="o"/>
+      <w:lvlJc w:val="left"/>
+      <w:pPr>
+        <w:ind w:left="3600" w:hanging="360"/>
+      </w:pPr>
+      <w:rPr>
+        <w:rFonts w:ascii="Courier New" w:hAnsi="Courier New" w:cs="Courier New" w:hint="default"/>
+      </w:rPr>
+    </w:lvl>
+    <w:lvl w:ilvl="5" w:tplc="0C090005" w:tentative="1">
+      <w:start w:val="1"/>
+      <w:numFmt w:val="bullet"/>
+      <w:lvlText w:val=""/>
+      <w:lvlJc w:val="left"/>
+      <w:pPr>
+        <w:ind w:left="4320" w:hanging="360"/>
+      </w:pPr>
+      <w:rPr>
+        <w:rFonts w:ascii="Wingdings" w:hAnsi="Wingdings" w:hint="default"/>
+      </w:rPr>
+    </w:lvl>
+    <w:lvl w:ilvl="6" w:tplc="0C090001" w:tentative="1">
+      <w:start w:val="1"/>
+      <w:numFmt w:val="bullet"/>
+      <w:lvlText w:val=""/>
+      <w:lvlJc w:val="left"/>
+      <w:pPr>
+        <w:ind w:left="5040" w:hanging="360"/>
+      </w:pPr>
+      <w:rPr>
+        <w:rFonts w:ascii="Symbol" w:hAnsi="Symbol" w:hint="default"/>
+      </w:rPr>
+    </w:lvl>
+    <w:lvl w:ilvl="7" w:tplc="0C090003" w:tentative="1">
+      <w:start w:val="1"/>
+      <w:numFmt w:val="bullet"/>
+      <w:lvlText w:val="o"/>
+      <w:lvlJc w:val="left"/>
+      <w:pPr>
+        <w:ind w:left="5760" w:hanging="360"/>
+      </w:pPr>
+      <w:rPr>
+        <w:rFonts w:ascii="Courier New" w:hAnsi="Courier New" w:cs="Courier New" w:hint="default"/>
+      </w:rPr>
+    </w:lvl>
+    <w:lvl w:ilvl="8" w:tplc="0C090005" w:tentative="1">
+      <w:start w:val="1"/>
+      <w:numFmt w:val="bullet"/>
+      <w:lvlText w:val=""/>
+      <w:lvlJc w:val="left"/>
+      <w:pPr>
+        <w:ind w:left="6480" w:hanging="360"/>
+      </w:pPr>
+      <w:rPr>
+        <w:rFonts w:ascii="Wingdings" w:hAnsi="Wingdings" w:hint="default"/>
+      </w:rPr>
+    </w:lvl>
+  </w:abstractNum>
+  <w:abstractNum w:abstractNumId="9" w15:restartNumberingAfterBreak="0">
     <w:nsid w:val="3D466497"/>
     <w:multiLevelType w:val="multilevel"/>
     <w:tmpl w:val="92FC6E46"/>
@@ -3971,7 +7118,7 @@
       </w:rPr>
     </w:lvl>
   </w:abstractNum>
-  <w:abstractNum w:abstractNumId="6" w15:restartNumberingAfterBreak="0">
+  <w:abstractNum w:abstractNumId="10" w15:restartNumberingAfterBreak="0">
     <w:nsid w:val="562216EB"/>
     <w:multiLevelType w:val="multilevel"/>
     <w:tmpl w:val="34B4386C"/>
@@ -4065,26 +7212,386 @@
       </w:pPr>
     </w:lvl>
   </w:abstractNum>
+  <w:abstractNum w:abstractNumId="11" w15:restartNumberingAfterBreak="0">
+    <w:nsid w:val="74442B39"/>
+    <w:multiLevelType w:val="hybridMultilevel"/>
+    <w:tmpl w:val="E5EE5E86"/>
+    <w:lvl w:ilvl="0" w:tplc="0C090001">
+      <w:start w:val="1"/>
+      <w:numFmt w:val="bullet"/>
+      <w:lvlText w:val=""/>
+      <w:lvlJc w:val="left"/>
+      <w:pPr>
+        <w:ind w:left="720" w:hanging="360"/>
+      </w:pPr>
+      <w:rPr>
+        <w:rFonts w:ascii="Symbol" w:hAnsi="Symbol" w:hint="default"/>
+      </w:rPr>
+    </w:lvl>
+    <w:lvl w:ilvl="1" w:tplc="0C090003">
+      <w:start w:val="1"/>
+      <w:numFmt w:val="bullet"/>
+      <w:lvlText w:val="o"/>
+      <w:lvlJc w:val="left"/>
+      <w:pPr>
+        <w:ind w:left="1440" w:hanging="360"/>
+      </w:pPr>
+      <w:rPr>
+        <w:rFonts w:ascii="Courier New" w:hAnsi="Courier New" w:cs="Courier New" w:hint="default"/>
+      </w:rPr>
+    </w:lvl>
+    <w:lvl w:ilvl="2" w:tplc="0C090005" w:tentative="1">
+      <w:start w:val="1"/>
+      <w:numFmt w:val="bullet"/>
+      <w:lvlText w:val=""/>
+      <w:lvlJc w:val="left"/>
+      <w:pPr>
+        <w:ind w:left="2160" w:hanging="360"/>
+      </w:pPr>
+      <w:rPr>
+        <w:rFonts w:ascii="Wingdings" w:hAnsi="Wingdings" w:hint="default"/>
+      </w:rPr>
+    </w:lvl>
+    <w:lvl w:ilvl="3" w:tplc="0C090001" w:tentative="1">
+      <w:start w:val="1"/>
+      <w:numFmt w:val="bullet"/>
+      <w:lvlText w:val=""/>
+      <w:lvlJc w:val="left"/>
+      <w:pPr>
+        <w:ind w:left="2880" w:hanging="360"/>
+      </w:pPr>
+      <w:rPr>
+        <w:rFonts w:ascii="Symbol" w:hAnsi="Symbol" w:hint="default"/>
+      </w:rPr>
+    </w:lvl>
+    <w:lvl w:ilvl="4" w:tplc="0C090003" w:tentative="1">
+      <w:start w:val="1"/>
+      <w:numFmt w:val="bullet"/>
+      <w:lvlText w:val="o"/>
+      <w:lvlJc w:val="left"/>
+      <w:pPr>
+        <w:ind w:left="3600" w:hanging="360"/>
+      </w:pPr>
+      <w:rPr>
+        <w:rFonts w:ascii="Courier New" w:hAnsi="Courier New" w:cs="Courier New" w:hint="default"/>
+      </w:rPr>
+    </w:lvl>
+    <w:lvl w:ilvl="5" w:tplc="0C090005" w:tentative="1">
+      <w:start w:val="1"/>
+      <w:numFmt w:val="bullet"/>
+      <w:lvlText w:val=""/>
+      <w:lvlJc w:val="left"/>
+      <w:pPr>
+        <w:ind w:left="4320" w:hanging="360"/>
+      </w:pPr>
+      <w:rPr>
+        <w:rFonts w:ascii="Wingdings" w:hAnsi="Wingdings" w:hint="default"/>
+      </w:rPr>
+    </w:lvl>
+    <w:lvl w:ilvl="6" w:tplc="0C090001" w:tentative="1">
+      <w:start w:val="1"/>
+      <w:numFmt w:val="bullet"/>
+      <w:lvlText w:val=""/>
+      <w:lvlJc w:val="left"/>
+      <w:pPr>
+        <w:ind w:left="5040" w:hanging="360"/>
+      </w:pPr>
+      <w:rPr>
+        <w:rFonts w:ascii="Symbol" w:hAnsi="Symbol" w:hint="default"/>
+      </w:rPr>
+    </w:lvl>
+    <w:lvl w:ilvl="7" w:tplc="0C090003" w:tentative="1">
+      <w:start w:val="1"/>
+      <w:numFmt w:val="bullet"/>
+      <w:lvlText w:val="o"/>
+      <w:lvlJc w:val="left"/>
+      <w:pPr>
+        <w:ind w:left="5760" w:hanging="360"/>
+      </w:pPr>
+      <w:rPr>
+        <w:rFonts w:ascii="Courier New" w:hAnsi="Courier New" w:cs="Courier New" w:hint="default"/>
+      </w:rPr>
+    </w:lvl>
+    <w:lvl w:ilvl="8" w:tplc="0C090005" w:tentative="1">
+      <w:start w:val="1"/>
+      <w:numFmt w:val="bullet"/>
+      <w:lvlText w:val=""/>
+      <w:lvlJc w:val="left"/>
+      <w:pPr>
+        <w:ind w:left="6480" w:hanging="360"/>
+      </w:pPr>
+      <w:rPr>
+        <w:rFonts w:ascii="Wingdings" w:hAnsi="Wingdings" w:hint="default"/>
+      </w:rPr>
+    </w:lvl>
+  </w:abstractNum>
+  <w:abstractNum w:abstractNumId="12" w15:restartNumberingAfterBreak="0">
+    <w:nsid w:val="779C60D2"/>
+    <w:multiLevelType w:val="hybridMultilevel"/>
+    <w:tmpl w:val="935E2B1E"/>
+    <w:lvl w:ilvl="0" w:tplc="0C090001">
+      <w:start w:val="1"/>
+      <w:numFmt w:val="bullet"/>
+      <w:lvlText w:val=""/>
+      <w:lvlJc w:val="left"/>
+      <w:pPr>
+        <w:ind w:left="720" w:hanging="360"/>
+      </w:pPr>
+      <w:rPr>
+        <w:rFonts w:ascii="Symbol" w:hAnsi="Symbol" w:hint="default"/>
+      </w:rPr>
+    </w:lvl>
+    <w:lvl w:ilvl="1" w:tplc="0C090003">
+      <w:start w:val="1"/>
+      <w:numFmt w:val="bullet"/>
+      <w:lvlText w:val="o"/>
+      <w:lvlJc w:val="left"/>
+      <w:pPr>
+        <w:ind w:left="1440" w:hanging="360"/>
+      </w:pPr>
+      <w:rPr>
+        <w:rFonts w:ascii="Courier New" w:hAnsi="Courier New" w:cs="Courier New" w:hint="default"/>
+      </w:rPr>
+    </w:lvl>
+    <w:lvl w:ilvl="2" w:tplc="0C090005" w:tentative="1">
+      <w:start w:val="1"/>
+      <w:numFmt w:val="bullet"/>
+      <w:lvlText w:val=""/>
+      <w:lvlJc w:val="left"/>
+      <w:pPr>
+        <w:ind w:left="2160" w:hanging="360"/>
+      </w:pPr>
+      <w:rPr>
+        <w:rFonts w:ascii="Wingdings" w:hAnsi="Wingdings" w:hint="default"/>
+      </w:rPr>
+    </w:lvl>
+    <w:lvl w:ilvl="3" w:tplc="0C090001" w:tentative="1">
+      <w:start w:val="1"/>
+      <w:numFmt w:val="bullet"/>
+      <w:lvlText w:val=""/>
+      <w:lvlJc w:val="left"/>
+      <w:pPr>
+        <w:ind w:left="2880" w:hanging="360"/>
+      </w:pPr>
+      <w:rPr>
+        <w:rFonts w:ascii="Symbol" w:hAnsi="Symbol" w:hint="default"/>
+      </w:rPr>
+    </w:lvl>
+    <w:lvl w:ilvl="4" w:tplc="0C090003" w:tentative="1">
+      <w:start w:val="1"/>
+      <w:numFmt w:val="bullet"/>
+      <w:lvlText w:val="o"/>
+      <w:lvlJc w:val="left"/>
+      <w:pPr>
+        <w:ind w:left="3600" w:hanging="360"/>
+      </w:pPr>
+      <w:rPr>
+        <w:rFonts w:ascii="Courier New" w:hAnsi="Courier New" w:cs="Courier New" w:hint="default"/>
+      </w:rPr>
+    </w:lvl>
+    <w:lvl w:ilvl="5" w:tplc="0C090005" w:tentative="1">
+      <w:start w:val="1"/>
+      <w:numFmt w:val="bullet"/>
+      <w:lvlText w:val=""/>
+      <w:lvlJc w:val="left"/>
+      <w:pPr>
+        <w:ind w:left="4320" w:hanging="360"/>
+      </w:pPr>
+      <w:rPr>
+        <w:rFonts w:ascii="Wingdings" w:hAnsi="Wingdings" w:hint="default"/>
+      </w:rPr>
+    </w:lvl>
+    <w:lvl w:ilvl="6" w:tplc="0C090001" w:tentative="1">
+      <w:start w:val="1"/>
+      <w:numFmt w:val="bullet"/>
+      <w:lvlText w:val=""/>
+      <w:lvlJc w:val="left"/>
+      <w:pPr>
+        <w:ind w:left="5040" w:hanging="360"/>
+      </w:pPr>
+      <w:rPr>
+        <w:rFonts w:ascii="Symbol" w:hAnsi="Symbol" w:hint="default"/>
+      </w:rPr>
+    </w:lvl>
+    <w:lvl w:ilvl="7" w:tplc="0C090003" w:tentative="1">
+      <w:start w:val="1"/>
+      <w:numFmt w:val="bullet"/>
+      <w:lvlText w:val="o"/>
+      <w:lvlJc w:val="left"/>
+      <w:pPr>
+        <w:ind w:left="5760" w:hanging="360"/>
+      </w:pPr>
+      <w:rPr>
+        <w:rFonts w:ascii="Courier New" w:hAnsi="Courier New" w:cs="Courier New" w:hint="default"/>
+      </w:rPr>
+    </w:lvl>
+    <w:lvl w:ilvl="8" w:tplc="0C090005" w:tentative="1">
+      <w:start w:val="1"/>
+      <w:numFmt w:val="bullet"/>
+      <w:lvlText w:val=""/>
+      <w:lvlJc w:val="left"/>
+      <w:pPr>
+        <w:ind w:left="6480" w:hanging="360"/>
+      </w:pPr>
+      <w:rPr>
+        <w:rFonts w:ascii="Wingdings" w:hAnsi="Wingdings" w:hint="default"/>
+      </w:rPr>
+    </w:lvl>
+  </w:abstractNum>
+  <w:abstractNum w:abstractNumId="13" w15:restartNumberingAfterBreak="0">
+    <w:nsid w:val="7B8C00CA"/>
+    <w:multiLevelType w:val="hybridMultilevel"/>
+    <w:tmpl w:val="21FE5DD2"/>
+    <w:lvl w:ilvl="0" w:tplc="0C090001">
+      <w:start w:val="1"/>
+      <w:numFmt w:val="bullet"/>
+      <w:lvlText w:val=""/>
+      <w:lvlJc w:val="left"/>
+      <w:pPr>
+        <w:ind w:left="720" w:hanging="360"/>
+      </w:pPr>
+      <w:rPr>
+        <w:rFonts w:ascii="Symbol" w:hAnsi="Symbol" w:hint="default"/>
+      </w:rPr>
+    </w:lvl>
+    <w:lvl w:ilvl="1" w:tplc="0C090003">
+      <w:start w:val="1"/>
+      <w:numFmt w:val="bullet"/>
+      <w:lvlText w:val="o"/>
+      <w:lvlJc w:val="left"/>
+      <w:pPr>
+        <w:ind w:left="1440" w:hanging="360"/>
+      </w:pPr>
+      <w:rPr>
+        <w:rFonts w:ascii="Courier New" w:hAnsi="Courier New" w:cs="Courier New" w:hint="default"/>
+      </w:rPr>
+    </w:lvl>
+    <w:lvl w:ilvl="2" w:tplc="0C090005" w:tentative="1">
+      <w:start w:val="1"/>
+      <w:numFmt w:val="bullet"/>
+      <w:lvlText w:val=""/>
+      <w:lvlJc w:val="left"/>
+      <w:pPr>
+        <w:ind w:left="2160" w:hanging="360"/>
+      </w:pPr>
+      <w:rPr>
+        <w:rFonts w:ascii="Wingdings" w:hAnsi="Wingdings" w:hint="default"/>
+      </w:rPr>
+    </w:lvl>
+    <w:lvl w:ilvl="3" w:tplc="0C090001" w:tentative="1">
+      <w:start w:val="1"/>
+      <w:numFmt w:val="bullet"/>
+      <w:lvlText w:val=""/>
+      <w:lvlJc w:val="left"/>
+      <w:pPr>
+        <w:ind w:left="2880" w:hanging="360"/>
+      </w:pPr>
+      <w:rPr>
+        <w:rFonts w:ascii="Symbol" w:hAnsi="Symbol" w:hint="default"/>
+      </w:rPr>
+    </w:lvl>
+    <w:lvl w:ilvl="4" w:tplc="0C090003" w:tentative="1">
+      <w:start w:val="1"/>
+      <w:numFmt w:val="bullet"/>
+      <w:lvlText w:val="o"/>
+      <w:lvlJc w:val="left"/>
+      <w:pPr>
+        <w:ind w:left="3600" w:hanging="360"/>
+      </w:pPr>
+      <w:rPr>
+        <w:rFonts w:ascii="Courier New" w:hAnsi="Courier New" w:cs="Courier New" w:hint="default"/>
+      </w:rPr>
+    </w:lvl>
+    <w:lvl w:ilvl="5" w:tplc="0C090005" w:tentative="1">
+      <w:start w:val="1"/>
+      <w:numFmt w:val="bullet"/>
+      <w:lvlText w:val=""/>
+      <w:lvlJc w:val="left"/>
+      <w:pPr>
+        <w:ind w:left="4320" w:hanging="360"/>
+      </w:pPr>
+      <w:rPr>
+        <w:rFonts w:ascii="Wingdings" w:hAnsi="Wingdings" w:hint="default"/>
+      </w:rPr>
+    </w:lvl>
+    <w:lvl w:ilvl="6" w:tplc="0C090001" w:tentative="1">
+      <w:start w:val="1"/>
+      <w:numFmt w:val="bullet"/>
+      <w:lvlText w:val=""/>
+      <w:lvlJc w:val="left"/>
+      <w:pPr>
+        <w:ind w:left="5040" w:hanging="360"/>
+      </w:pPr>
+      <w:rPr>
+        <w:rFonts w:ascii="Symbol" w:hAnsi="Symbol" w:hint="default"/>
+      </w:rPr>
+    </w:lvl>
+    <w:lvl w:ilvl="7" w:tplc="0C090003" w:tentative="1">
+      <w:start w:val="1"/>
+      <w:numFmt w:val="bullet"/>
+      <w:lvlText w:val="o"/>
+      <w:lvlJc w:val="left"/>
+      <w:pPr>
+        <w:ind w:left="5760" w:hanging="360"/>
+      </w:pPr>
+      <w:rPr>
+        <w:rFonts w:ascii="Courier New" w:hAnsi="Courier New" w:cs="Courier New" w:hint="default"/>
+      </w:rPr>
+    </w:lvl>
+    <w:lvl w:ilvl="8" w:tplc="0C090005" w:tentative="1">
+      <w:start w:val="1"/>
+      <w:numFmt w:val="bullet"/>
+      <w:lvlText w:val=""/>
+      <w:lvlJc w:val="left"/>
+      <w:pPr>
+        <w:ind w:left="6480" w:hanging="360"/>
+      </w:pPr>
+      <w:rPr>
+        <w:rFonts w:ascii="Wingdings" w:hAnsi="Wingdings" w:hint="default"/>
+      </w:rPr>
+    </w:lvl>
+  </w:abstractNum>
   <w:num w:numId="1">
+    <w:abstractNumId w:val="1"/>
+  </w:num>
+  <w:num w:numId="2">
+    <w:abstractNumId w:val="10"/>
+  </w:num>
+  <w:num w:numId="3">
+    <w:abstractNumId w:val="9"/>
+  </w:num>
+  <w:num w:numId="4">
+    <w:abstractNumId w:val="4"/>
+  </w:num>
+  <w:num w:numId="5">
+    <w:abstractNumId w:val="6"/>
+  </w:num>
+  <w:num w:numId="6">
+    <w:abstractNumId w:val="7"/>
+  </w:num>
+  <w:num w:numId="7">
+    <w:abstractNumId w:val="2"/>
+  </w:num>
+  <w:num w:numId="8">
+    <w:abstractNumId w:val="8"/>
+  </w:num>
+  <w:num w:numId="9">
+    <w:abstractNumId w:val="11"/>
+  </w:num>
+  <w:num w:numId="10">
+    <w:abstractNumId w:val="13"/>
+  </w:num>
+  <w:num w:numId="11">
+    <w:abstractNumId w:val="12"/>
+  </w:num>
+  <w:num w:numId="12">
+    <w:abstractNumId w:val="5"/>
+  </w:num>
+  <w:num w:numId="13">
     <w:abstractNumId w:val="0"/>
   </w:num>
-  <w:num w:numId="2">
-    <w:abstractNumId w:val="6"/>
-  </w:num>
-  <w:num w:numId="3">
-    <w:abstractNumId w:val="5"/>
-  </w:num>
-  <w:num w:numId="4">
-    <w:abstractNumId w:val="2"/>
-  </w:num>
-  <w:num w:numId="5">
+  <w:num w:numId="14">
     <w:abstractNumId w:val="3"/>
-  </w:num>
-  <w:num w:numId="6">
-    <w:abstractNumId w:val="4"/>
-  </w:num>
-  <w:num w:numId="7">
-    <w:abstractNumId w:val="1"/>
   </w:num>
 </w:numbering>
 </file>
@@ -5108,7 +8615,7 @@
 </file>
 
 <file path=customXml/itemProps1.xml><?xml version="1.0" encoding="utf-8"?>
-<ds:datastoreItem xmlns:ds="http://schemas.openxmlformats.org/officeDocument/2006/customXml" ds:itemID="{F1443D62-D3F4-4F01-BA73-6FB941EF9277}">
+<ds:datastoreItem xmlns:ds="http://schemas.openxmlformats.org/officeDocument/2006/customXml" ds:itemID="{C4996818-85D8-43F5-94FD-57AD9F6B74E2}">
   <ds:schemaRefs>
     <ds:schemaRef ds:uri="http://schemas.openxmlformats.org/officeDocument/2006/bibliography"/>
   </ds:schemaRefs>

</xml_diff>

<commit_message>
Finished Part 2, moving onto Part 3 Remember to review the diagrams again later
</commit_message>
<xml_diff>
--- a/2805 ICT Milestone 1 Report.docx
+++ b/2805 ICT Milestone 1 Report.docx
@@ -3046,7 +3046,23 @@
                 <w:sz w:val="20"/>
                 <w:szCs w:val="20"/>
               </w:rPr>
-              <w:t>The “ghost house” is located in the centre of the map</w:t>
+              <w:t xml:space="preserve">The “ghost house” </w:t>
+            </w:r>
+            <w:proofErr w:type="gramStart"/>
+            <w:r>
+              <w:rPr>
+                <w:sz w:val="20"/>
+                <w:szCs w:val="20"/>
+              </w:rPr>
+              <w:t>is located in</w:t>
+            </w:r>
+            <w:proofErr w:type="gramEnd"/>
+            <w:r>
+              <w:rPr>
+                <w:sz w:val="20"/>
+                <w:szCs w:val="20"/>
+              </w:rPr>
+              <w:t xml:space="preserve"> the centre of the map</w:t>
             </w:r>
           </w:p>
           <w:p>
@@ -3375,10 +3391,7 @@
               <w:t xml:space="preserve">Functional Requirement Satisfied: </w:t>
             </w:r>
             <w:r>
-              <w:t>FR-</w:t>
-            </w:r>
-            <w:r>
-              <w:t>2</w:t>
+              <w:t>FR-2</w:t>
             </w:r>
           </w:p>
         </w:tc>
@@ -3848,10 +3861,7 @@
               <w:t xml:space="preserve">Functional Requirement Satisfied: </w:t>
             </w:r>
             <w:r>
-              <w:t>FR-</w:t>
-            </w:r>
-            <w:r>
-              <w:t>3</w:t>
+              <w:t>FR-3</w:t>
             </w:r>
           </w:p>
         </w:tc>
@@ -3975,7 +3985,23 @@
                 <w:sz w:val="20"/>
                 <w:szCs w:val="20"/>
               </w:rPr>
-              <w:t>The player dose not understand how the scoring system works and potentially ends up with a score that is significantly lower than the amount they were expecting.</w:t>
+              <w:t xml:space="preserve">The player </w:t>
+            </w:r>
+            <w:proofErr w:type="spellStart"/>
+            <w:r>
+              <w:rPr>
+                <w:sz w:val="20"/>
+                <w:szCs w:val="20"/>
+              </w:rPr>
+              <w:t>dose</w:t>
+            </w:r>
+            <w:proofErr w:type="spellEnd"/>
+            <w:r>
+              <w:rPr>
+                <w:sz w:val="20"/>
+                <w:szCs w:val="20"/>
+              </w:rPr>
+              <w:t xml:space="preserve"> not understand how the scoring system works and potentially ends up with a score that is significantly lower than the amount they were expecting.</w:t>
             </w:r>
           </w:p>
         </w:tc>
@@ -4292,10 +4318,7 @@
               <w:t xml:space="preserve">Functional Requirement Satisfied: </w:t>
             </w:r>
             <w:r>
-              <w:t>FR-</w:t>
-            </w:r>
-            <w:r>
-              <w:t>4</w:t>
+              <w:t>FR-4</w:t>
             </w:r>
           </w:p>
         </w:tc>
@@ -4496,7 +4519,23 @@
                 <w:sz w:val="20"/>
                 <w:szCs w:val="20"/>
               </w:rPr>
-              <w:t>Player collects all of the pellets</w:t>
+              <w:t xml:space="preserve">Player collects </w:t>
+            </w:r>
+            <w:proofErr w:type="gramStart"/>
+            <w:r>
+              <w:rPr>
+                <w:sz w:val="20"/>
+                <w:szCs w:val="20"/>
+              </w:rPr>
+              <w:t>all of</w:t>
+            </w:r>
+            <w:proofErr w:type="gramEnd"/>
+            <w:r>
+              <w:rPr>
+                <w:sz w:val="20"/>
+                <w:szCs w:val="20"/>
+              </w:rPr>
+              <w:t xml:space="preserve"> the pellets</w:t>
             </w:r>
           </w:p>
           <w:p>
@@ -4679,14 +4718,7 @@
                 <w:sz w:val="24"/>
                 <w:szCs w:val="24"/>
               </w:rPr>
-              <w:t>Losing</w:t>
-            </w:r>
-            <w:r>
-              <w:rPr>
-                <w:sz w:val="24"/>
-                <w:szCs w:val="24"/>
-              </w:rPr>
-              <w:t xml:space="preserve"> the Game</w:t>
+              <w:t>Losing the Game</w:t>
             </w:r>
           </w:p>
         </w:tc>
@@ -4705,10 +4737,7 @@
               <w:t xml:space="preserve">Functional Requirement Satisfied: </w:t>
             </w:r>
             <w:r>
-              <w:t>FR-</w:t>
-            </w:r>
-            <w:r>
-              <w:t>5</w:t>
+              <w:t>FR-5</w:t>
             </w:r>
           </w:p>
         </w:tc>
@@ -5182,10 +5211,7 @@
               <w:t xml:space="preserve">Functional Requirement Satisfied: </w:t>
             </w:r>
             <w:r>
-              <w:t>FR-</w:t>
-            </w:r>
-            <w:r>
-              <w:t>6</w:t>
+              <w:t>FR-6</w:t>
             </w:r>
           </w:p>
         </w:tc>
@@ -5238,7 +5264,23 @@
                 <w:sz w:val="20"/>
                 <w:szCs w:val="20"/>
               </w:rPr>
-              <w:t xml:space="preserve">Player collects a power-pellet and all of the ghosts enter a </w:t>
+              <w:t xml:space="preserve">Player collects a power-pellet and </w:t>
+            </w:r>
+            <w:proofErr w:type="gramStart"/>
+            <w:r>
+              <w:rPr>
+                <w:sz w:val="20"/>
+                <w:szCs w:val="20"/>
+              </w:rPr>
+              <w:t>all of</w:t>
+            </w:r>
+            <w:proofErr w:type="gramEnd"/>
+            <w:r>
+              <w:rPr>
+                <w:sz w:val="20"/>
+                <w:szCs w:val="20"/>
+              </w:rPr>
+              <w:t xml:space="preserve"> the ghosts enter a </w:t>
             </w:r>
             <w:r>
               <w:rPr>
@@ -5601,8 +5643,6 @@
               </w:rPr>
               <w:t>Player does not start the game</w:t>
             </w:r>
-            <w:bookmarkStart w:id="6" w:name="_GoBack"/>
-            <w:bookmarkEnd w:id="6"/>
           </w:p>
         </w:tc>
       </w:tr>
@@ -5619,19 +5659,815 @@
           <w:rStyle w:val="Heading3Char"/>
         </w:rPr>
       </w:pPr>
-      <w:bookmarkStart w:id="7" w:name="_Toc46472824"/>
+      <w:bookmarkStart w:id="6" w:name="_Toc46472824"/>
+      <w:r>
+        <w:rPr>
+          <w:noProof/>
+        </w:rPr>
+        <w:lastRenderedPageBreak/>
+        <mc:AlternateContent>
+          <mc:Choice Requires="wps">
+            <w:drawing>
+              <wp:anchor distT="0" distB="0" distL="114300" distR="114300" simplePos="0" relativeHeight="251660288" behindDoc="0" locked="0" layoutInCell="1" allowOverlap="1" wp14:anchorId="601A7C43" wp14:editId="6830B04B">
+                <wp:simplePos x="0" y="0"/>
+                <wp:positionH relativeFrom="column">
+                  <wp:posOffset>-2540</wp:posOffset>
+                </wp:positionH>
+                <wp:positionV relativeFrom="paragraph">
+                  <wp:posOffset>5868035</wp:posOffset>
+                </wp:positionV>
+                <wp:extent cx="5731510" cy="635"/>
+                <wp:effectExtent l="0" t="0" r="0" b="0"/>
+                <wp:wrapTopAndBottom/>
+                <wp:docPr id="1" name="Text Box 1"/>
+                <wp:cNvGraphicFramePr/>
+                <a:graphic xmlns:a="http://schemas.openxmlformats.org/drawingml/2006/main">
+                  <a:graphicData uri="http://schemas.microsoft.com/office/word/2010/wordprocessingShape">
+                    <wps:wsp>
+                      <wps:cNvSpPr txBox="1"/>
+                      <wps:spPr>
+                        <a:xfrm>
+                          <a:off x="0" y="0"/>
+                          <a:ext cx="5731510" cy="635"/>
+                        </a:xfrm>
+                        <a:prstGeom prst="rect">
+                          <a:avLst/>
+                        </a:prstGeom>
+                        <a:solidFill>
+                          <a:prstClr val="white"/>
+                        </a:solidFill>
+                        <a:ln>
+                          <a:noFill/>
+                        </a:ln>
+                      </wps:spPr>
+                      <wps:txbx>
+                        <w:txbxContent>
+                          <w:p>
+                            <w:pPr>
+                              <w:pStyle w:val="Caption"/>
+                              <w:rPr>
+                                <w:noProof/>
+                              </w:rPr>
+                            </w:pPr>
+                            <w:r>
+                              <w:t xml:space="preserve">Figure </w:t>
+                            </w:r>
+                            <w:fldSimple w:instr=" SEQ Figure \* ARABIC ">
+                              <w:r>
+                                <w:rPr>
+                                  <w:noProof/>
+                                </w:rPr>
+                                <w:t>1</w:t>
+                              </w:r>
+                            </w:fldSimple>
+                            <w:r>
+                              <w:t xml:space="preserve"> (FR-1)</w:t>
+                            </w:r>
+                            <w:r>
+                              <w:br/>
+                              <w:t>Playing the Game</w:t>
+                            </w:r>
+                          </w:p>
+                        </w:txbxContent>
+                      </wps:txbx>
+                      <wps:bodyPr rot="0" spcFirstLastPara="0" vertOverflow="overflow" horzOverflow="overflow" vert="horz" wrap="square" lIns="0" tIns="0" rIns="0" bIns="0" numCol="1" spcCol="0" rtlCol="0" fromWordArt="0" anchor="t" anchorCtr="0" forceAA="0" compatLnSpc="1">
+                        <a:prstTxWarp prst="textNoShape">
+                          <a:avLst/>
+                        </a:prstTxWarp>
+                        <a:spAutoFit/>
+                      </wps:bodyPr>
+                    </wps:wsp>
+                  </a:graphicData>
+                </a:graphic>
+              </wp:anchor>
+            </w:drawing>
+          </mc:Choice>
+          <mc:Fallback>
+            <w:pict>
+              <v:shapetype w14:anchorId="601A7C43" id="_x0000_t202" coordsize="21600,21600" o:spt="202" path="m,l,21600r21600,l21600,xe">
+                <v:stroke joinstyle="miter"/>
+                <v:path gradientshapeok="t" o:connecttype="rect"/>
+              </v:shapetype>
+              <v:shape id="Text Box 1" o:spid="_x0000_s1026" type="#_x0000_t202" style="position:absolute;left:0;text-align:left;margin-left:-.2pt;margin-top:462.05pt;width:451.3pt;height:.05pt;z-index:251660288;visibility:visible;mso-wrap-style:square;mso-wrap-distance-left:9pt;mso-wrap-distance-top:0;mso-wrap-distance-right:9pt;mso-wrap-distance-bottom:0;mso-position-horizontal:absolute;mso-position-horizontal-relative:text;mso-position-vertical:absolute;mso-position-vertical-relative:text;v-text-anchor:top" o:gfxdata="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" stroked="f">
+                <v:textbox style="mso-fit-shape-to-text:t" inset="0,0,0,0">
+                  <w:txbxContent>
+                    <w:p>
+                      <w:pPr>
+                        <w:pStyle w:val="Caption"/>
+                        <w:rPr>
+                          <w:noProof/>
+                        </w:rPr>
+                      </w:pPr>
+                      <w:r>
+                        <w:t xml:space="preserve">Figure </w:t>
+                      </w:r>
+                      <w:fldSimple w:instr=" SEQ Figure \* ARABIC ">
+                        <w:r>
+                          <w:rPr>
+                            <w:noProof/>
+                          </w:rPr>
+                          <w:t>1</w:t>
+                        </w:r>
+                      </w:fldSimple>
+                      <w:r>
+                        <w:t xml:space="preserve"> (FR-1)</w:t>
+                      </w:r>
+                      <w:r>
+                        <w:br/>
+                        <w:t>Playing the Game</w:t>
+                      </w:r>
+                    </w:p>
+                  </w:txbxContent>
+                </v:textbox>
+                <w10:wrap type="topAndBottom"/>
+              </v:shape>
+            </w:pict>
+          </mc:Fallback>
+        </mc:AlternateContent>
+      </w:r>
+      <w:r>
+        <w:rPr>
+          <w:noProof/>
+        </w:rPr>
+        <w:drawing>
+          <wp:anchor distT="0" distB="0" distL="114300" distR="114300" simplePos="0" relativeHeight="251658240" behindDoc="0" locked="0" layoutInCell="1" allowOverlap="1" wp14:anchorId="685CC7B9" wp14:editId="10E5FEE7">
+            <wp:simplePos x="0" y="0"/>
+            <wp:positionH relativeFrom="margin">
+              <wp:align>right</wp:align>
+            </wp:positionH>
+            <wp:positionV relativeFrom="paragraph">
+              <wp:posOffset>276225</wp:posOffset>
+            </wp:positionV>
+            <wp:extent cx="5731510" cy="5534660"/>
+            <wp:effectExtent l="0" t="0" r="2540" b="8890"/>
+            <wp:wrapTopAndBottom/>
+            <wp:docPr id="7" name="Picture 7"/>
+            <wp:cNvGraphicFramePr>
+              <a:graphicFrameLocks xmlns:a="http://schemas.openxmlformats.org/drawingml/2006/main" noChangeAspect="1"/>
+            </wp:cNvGraphicFramePr>
+            <a:graphic xmlns:a="http://schemas.openxmlformats.org/drawingml/2006/main">
+              <a:graphicData uri="http://schemas.openxmlformats.org/drawingml/2006/picture">
+                <pic:pic xmlns:pic="http://schemas.openxmlformats.org/drawingml/2006/picture">
+                  <pic:nvPicPr>
+                    <pic:cNvPr id="7" name="FR-1_UseCase.PNG"/>
+                    <pic:cNvPicPr/>
+                  </pic:nvPicPr>
+                  <pic:blipFill>
+                    <a:blip r:embed="rId9">
+                      <a:extLst>
+                        <a:ext uri="{28A0092B-C50C-407E-A947-70E740481C1C}">
+                          <a14:useLocalDpi xmlns:a14="http://schemas.microsoft.com/office/drawing/2010/main" val="0"/>
+                        </a:ext>
+                      </a:extLst>
+                    </a:blip>
+                    <a:stretch>
+                      <a:fillRect/>
+                    </a:stretch>
+                  </pic:blipFill>
+                  <pic:spPr>
+                    <a:xfrm>
+                      <a:off x="0" y="0"/>
+                      <a:ext cx="5731510" cy="5534660"/>
+                    </a:xfrm>
+                    <a:prstGeom prst="rect">
+                      <a:avLst/>
+                    </a:prstGeom>
+                  </pic:spPr>
+                </pic:pic>
+              </a:graphicData>
+            </a:graphic>
+            <wp14:sizeRelH relativeFrom="page">
+              <wp14:pctWidth>0</wp14:pctWidth>
+            </wp14:sizeRelH>
+            <wp14:sizeRelV relativeFrom="page">
+              <wp14:pctHeight>0</wp14:pctHeight>
+            </wp14:sizeRelV>
+          </wp:anchor>
+        </w:drawing>
+      </w:r>
       <w:r>
         <w:rPr>
           <w:rStyle w:val="Heading3Char"/>
         </w:rPr>
         <w:t>Activity Diagram</w:t>
       </w:r>
-      <w:bookmarkEnd w:id="7"/>
+      <w:bookmarkEnd w:id="6"/>
+      <w:r>
+        <w:rPr>
+          <w:rStyle w:val="Heading3Char"/>
+        </w:rPr>
+        <w:t>s</w:t>
+      </w:r>
+    </w:p>
+    <w:p>
+      <w:r>
+        <w:t>Might need to revise Diagram 1 and 5 to incorporate the lives system</w:t>
+      </w:r>
+    </w:p>
+    <w:p>
+      <w:pPr>
+        <w:rPr>
+          <w:rStyle w:val="Heading3Char"/>
+        </w:rPr>
+      </w:pPr>
       <w:r>
         <w:rPr>
           <w:rStyle w:val="Heading3Char"/>
         </w:rPr>
         <w:t xml:space="preserve"> </w:t>
+      </w:r>
+    </w:p>
+    <w:p>
+      <w:pPr>
+        <w:rPr>
+          <w:rStyle w:val="Heading3Char"/>
+        </w:rPr>
+      </w:pPr>
+    </w:p>
+    <w:p>
+      <w:pPr>
+        <w:rPr>
+          <w:rStyle w:val="Heading3Char"/>
+        </w:rPr>
+      </w:pPr>
+    </w:p>
+    <w:p>
+      <w:pPr>
+        <w:rPr>
+          <w:rStyle w:val="Heading3Char"/>
+        </w:rPr>
+      </w:pPr>
+    </w:p>
+    <w:p>
+      <w:pPr>
+        <w:rPr>
+          <w:rStyle w:val="Heading3Char"/>
+        </w:rPr>
+      </w:pPr>
+    </w:p>
+    <w:p>
+      <w:pPr>
+        <w:rPr>
+          <w:rStyle w:val="Heading3Char"/>
+        </w:rPr>
+      </w:pPr>
+    </w:p>
+    <w:p>
+      <w:pPr>
+        <w:rPr>
+          <w:rStyle w:val="Heading3Char"/>
+        </w:rPr>
+      </w:pPr>
+    </w:p>
+    <w:p>
+      <w:pPr>
+        <w:rPr>
+          <w:rStyle w:val="Heading3Char"/>
+        </w:rPr>
+      </w:pPr>
+    </w:p>
+    <w:p>
+      <w:pPr>
+        <w:rPr>
+          <w:rStyle w:val="Heading3Char"/>
+        </w:rPr>
+      </w:pPr>
+    </w:p>
+    <w:p>
+      <w:pPr>
+        <w:keepNext/>
+      </w:pPr>
+      <w:r>
+        <w:rPr>
+          <w:rFonts w:asciiTheme="majorHAnsi" w:eastAsiaTheme="majorEastAsia" w:hAnsiTheme="majorHAnsi" w:cstheme="majorBidi"/>
+          <w:noProof/>
+          <w:color w:val="1F3763" w:themeColor="accent1" w:themeShade="7F"/>
+          <w:sz w:val="24"/>
+          <w:szCs w:val="24"/>
+        </w:rPr>
+        <w:drawing>
+          <wp:inline distT="0" distB="0" distL="0" distR="0" wp14:anchorId="4DEFE321" wp14:editId="63C1CBCE">
+            <wp:extent cx="5731510" cy="5078095"/>
+            <wp:effectExtent l="0" t="0" r="2540" b="8255"/>
+            <wp:docPr id="13" name="Picture 13"/>
+            <wp:cNvGraphicFramePr>
+              <a:graphicFrameLocks xmlns:a="http://schemas.openxmlformats.org/drawingml/2006/main" noChangeAspect="1"/>
+            </wp:cNvGraphicFramePr>
+            <a:graphic xmlns:a="http://schemas.openxmlformats.org/drawingml/2006/main">
+              <a:graphicData uri="http://schemas.openxmlformats.org/drawingml/2006/picture">
+                <pic:pic xmlns:pic="http://schemas.openxmlformats.org/drawingml/2006/picture">
+                  <pic:nvPicPr>
+                    <pic:cNvPr id="13" name="FR-2_UseCase.PNG"/>
+                    <pic:cNvPicPr/>
+                  </pic:nvPicPr>
+                  <pic:blipFill>
+                    <a:blip r:embed="rId10">
+                      <a:extLst>
+                        <a:ext uri="{28A0092B-C50C-407E-A947-70E740481C1C}">
+                          <a14:useLocalDpi xmlns:a14="http://schemas.microsoft.com/office/drawing/2010/main" val="0"/>
+                        </a:ext>
+                      </a:extLst>
+                    </a:blip>
+                    <a:stretch>
+                      <a:fillRect/>
+                    </a:stretch>
+                  </pic:blipFill>
+                  <pic:spPr>
+                    <a:xfrm>
+                      <a:off x="0" y="0"/>
+                      <a:ext cx="5731510" cy="5078095"/>
+                    </a:xfrm>
+                    <a:prstGeom prst="rect">
+                      <a:avLst/>
+                    </a:prstGeom>
+                  </pic:spPr>
+                </pic:pic>
+              </a:graphicData>
+            </a:graphic>
+          </wp:inline>
+        </w:drawing>
+      </w:r>
+    </w:p>
+    <w:p>
+      <w:pPr>
+        <w:pStyle w:val="Caption"/>
+        <w:rPr>
+          <w:rStyle w:val="Heading3Char"/>
+        </w:rPr>
+      </w:pPr>
+      <w:r>
+        <w:t xml:space="preserve">Figure </w:t>
+      </w:r>
+      <w:fldSimple w:instr=" SEQ Figure \* ARABIC ">
+        <w:r>
+          <w:rPr>
+            <w:noProof/>
+          </w:rPr>
+          <w:t>2</w:t>
+        </w:r>
+      </w:fldSimple>
+      <w:r>
+        <w:t xml:space="preserve"> (FR-2)</w:t>
+      </w:r>
+      <w:r>
+        <w:br/>
+        <w:t>Tutorial Pop-up Screen</w:t>
+      </w:r>
+      <w:r>
+        <w:br/>
+      </w:r>
+    </w:p>
+    <w:p>
+      <w:pPr>
+        <w:rPr>
+          <w:rStyle w:val="Heading3Char"/>
+        </w:rPr>
+      </w:pPr>
+    </w:p>
+    <w:p>
+      <w:pPr>
+        <w:rPr>
+          <w:rStyle w:val="Heading3Char"/>
+        </w:rPr>
+      </w:pPr>
+    </w:p>
+    <w:p>
+      <w:pPr>
+        <w:rPr>
+          <w:rStyle w:val="Heading3Char"/>
+        </w:rPr>
+      </w:pPr>
+    </w:p>
+    <w:p>
+      <w:pPr>
+        <w:rPr>
+          <w:rStyle w:val="Heading3Char"/>
+        </w:rPr>
+      </w:pPr>
+    </w:p>
+    <w:p>
+      <w:pPr>
+        <w:rPr>
+          <w:rStyle w:val="Heading3Char"/>
+        </w:rPr>
+      </w:pPr>
+    </w:p>
+    <w:p>
+      <w:pPr>
+        <w:rPr>
+          <w:rStyle w:val="Heading3Char"/>
+        </w:rPr>
+      </w:pPr>
+    </w:p>
+    <w:p>
+      <w:pPr>
+        <w:rPr>
+          <w:rStyle w:val="Heading3Char"/>
+        </w:rPr>
+      </w:pPr>
+    </w:p>
+    <w:p>
+      <w:pPr>
+        <w:rPr>
+          <w:rStyle w:val="Heading3Char"/>
+        </w:rPr>
+      </w:pPr>
+    </w:p>
+    <w:p>
+      <w:pPr>
+        <w:rPr>
+          <w:rStyle w:val="Heading3Char"/>
+        </w:rPr>
+      </w:pPr>
+    </w:p>
+    <w:p>
+      <w:pPr>
+        <w:keepNext/>
+      </w:pPr>
+      <w:r>
+        <w:rPr>
+          <w:rFonts w:asciiTheme="majorHAnsi" w:eastAsiaTheme="majorEastAsia" w:hAnsiTheme="majorHAnsi" w:cstheme="majorBidi"/>
+          <w:noProof/>
+          <w:color w:val="1F3763" w:themeColor="accent1" w:themeShade="7F"/>
+          <w:sz w:val="24"/>
+          <w:szCs w:val="24"/>
+        </w:rPr>
+        <w:lastRenderedPageBreak/>
+        <w:drawing>
+          <wp:inline distT="0" distB="0" distL="0" distR="0" wp14:anchorId="58286595" wp14:editId="5BB8944D">
+            <wp:extent cx="5731510" cy="5078095"/>
+            <wp:effectExtent l="0" t="0" r="2540" b="8255"/>
+            <wp:docPr id="14" name="Picture 14" descr="A screenshot of a social media post&#10;&#10;Description automatically generated"/>
+            <wp:cNvGraphicFramePr>
+              <a:graphicFrameLocks xmlns:a="http://schemas.openxmlformats.org/drawingml/2006/main" noChangeAspect="1"/>
+            </wp:cNvGraphicFramePr>
+            <a:graphic xmlns:a="http://schemas.openxmlformats.org/drawingml/2006/main">
+              <a:graphicData uri="http://schemas.openxmlformats.org/drawingml/2006/picture">
+                <pic:pic xmlns:pic="http://schemas.openxmlformats.org/drawingml/2006/picture">
+                  <pic:nvPicPr>
+                    <pic:cNvPr id="14" name="FR-3_UseCase.PNG"/>
+                    <pic:cNvPicPr/>
+                  </pic:nvPicPr>
+                  <pic:blipFill>
+                    <a:blip r:embed="rId11">
+                      <a:extLst>
+                        <a:ext uri="{28A0092B-C50C-407E-A947-70E740481C1C}">
+                          <a14:useLocalDpi xmlns:a14="http://schemas.microsoft.com/office/drawing/2010/main" val="0"/>
+                        </a:ext>
+                      </a:extLst>
+                    </a:blip>
+                    <a:stretch>
+                      <a:fillRect/>
+                    </a:stretch>
+                  </pic:blipFill>
+                  <pic:spPr>
+                    <a:xfrm>
+                      <a:off x="0" y="0"/>
+                      <a:ext cx="5731510" cy="5078095"/>
+                    </a:xfrm>
+                    <a:prstGeom prst="rect">
+                      <a:avLst/>
+                    </a:prstGeom>
+                  </pic:spPr>
+                </pic:pic>
+              </a:graphicData>
+            </a:graphic>
+          </wp:inline>
+        </w:drawing>
+      </w:r>
+    </w:p>
+    <w:p>
+      <w:pPr>
+        <w:pStyle w:val="Caption"/>
+        <w:rPr>
+          <w:rStyle w:val="Heading3Char"/>
+        </w:rPr>
+      </w:pPr>
+      <w:r>
+        <w:t xml:space="preserve">Figure </w:t>
+      </w:r>
+      <w:fldSimple w:instr=" SEQ Figure \* ARABIC ">
+        <w:r>
+          <w:rPr>
+            <w:noProof/>
+          </w:rPr>
+          <w:t>3</w:t>
+        </w:r>
+      </w:fldSimple>
+      <w:r>
+        <w:t xml:space="preserve"> (FR-3)</w:t>
+      </w:r>
+      <w:r>
+        <w:br/>
+        <w:t>Timer Based Score Scaling</w:t>
+      </w:r>
+    </w:p>
+    <w:p>
+      <w:pPr>
+        <w:rPr>
+          <w:rStyle w:val="Heading3Char"/>
+        </w:rPr>
+      </w:pPr>
+    </w:p>
+    <w:p>
+      <w:pPr>
+        <w:rPr>
+          <w:rStyle w:val="Heading3Char"/>
+        </w:rPr>
+      </w:pPr>
+      <w:r>
+        <w:rPr>
+          <w:rStyle w:val="Heading3Char"/>
+        </w:rPr>
+        <w:br w:type="page"/>
+      </w:r>
+    </w:p>
+    <w:p>
+      <w:pPr>
+        <w:keepNext/>
+      </w:pPr>
+      <w:r>
+        <w:rPr>
+          <w:rFonts w:asciiTheme="majorHAnsi" w:eastAsiaTheme="majorEastAsia" w:hAnsiTheme="majorHAnsi" w:cstheme="majorBidi"/>
+          <w:noProof/>
+          <w:color w:val="1F3763" w:themeColor="accent1" w:themeShade="7F"/>
+          <w:sz w:val="24"/>
+          <w:szCs w:val="24"/>
+        </w:rPr>
+        <w:lastRenderedPageBreak/>
+        <w:drawing>
+          <wp:inline distT="0" distB="0" distL="0" distR="0" wp14:anchorId="5FCFBEE2" wp14:editId="13CDCB45">
+            <wp:extent cx="5731510" cy="5078095"/>
+            <wp:effectExtent l="0" t="0" r="2540" b="8255"/>
+            <wp:docPr id="15" name="Picture 15" descr="A close up of text on a white background&#10;&#10;Description automatically generated"/>
+            <wp:cNvGraphicFramePr>
+              <a:graphicFrameLocks xmlns:a="http://schemas.openxmlformats.org/drawingml/2006/main" noChangeAspect="1"/>
+            </wp:cNvGraphicFramePr>
+            <a:graphic xmlns:a="http://schemas.openxmlformats.org/drawingml/2006/main">
+              <a:graphicData uri="http://schemas.openxmlformats.org/drawingml/2006/picture">
+                <pic:pic xmlns:pic="http://schemas.openxmlformats.org/drawingml/2006/picture">
+                  <pic:nvPicPr>
+                    <pic:cNvPr id="15" name="FR-4_UseCase.PNG"/>
+                    <pic:cNvPicPr/>
+                  </pic:nvPicPr>
+                  <pic:blipFill>
+                    <a:blip r:embed="rId12">
+                      <a:extLst>
+                        <a:ext uri="{28A0092B-C50C-407E-A947-70E740481C1C}">
+                          <a14:useLocalDpi xmlns:a14="http://schemas.microsoft.com/office/drawing/2010/main" val="0"/>
+                        </a:ext>
+                      </a:extLst>
+                    </a:blip>
+                    <a:stretch>
+                      <a:fillRect/>
+                    </a:stretch>
+                  </pic:blipFill>
+                  <pic:spPr>
+                    <a:xfrm>
+                      <a:off x="0" y="0"/>
+                      <a:ext cx="5731510" cy="5078095"/>
+                    </a:xfrm>
+                    <a:prstGeom prst="rect">
+                      <a:avLst/>
+                    </a:prstGeom>
+                  </pic:spPr>
+                </pic:pic>
+              </a:graphicData>
+            </a:graphic>
+          </wp:inline>
+        </w:drawing>
+      </w:r>
+    </w:p>
+    <w:p>
+      <w:pPr>
+        <w:pStyle w:val="Caption"/>
+        <w:rPr>
+          <w:rStyle w:val="Heading3Char"/>
+        </w:rPr>
+      </w:pPr>
+      <w:r>
+        <w:t xml:space="preserve">Figure </w:t>
+      </w:r>
+      <w:fldSimple w:instr=" SEQ Figure \* ARABIC ">
+        <w:r>
+          <w:rPr>
+            <w:noProof/>
+          </w:rPr>
+          <w:t>4</w:t>
+        </w:r>
+      </w:fldSimple>
+      <w:r>
+        <w:t xml:space="preserve"> (FR-4)</w:t>
+      </w:r>
+      <w:r>
+        <w:br/>
+        <w:t>Win Condit</w:t>
+      </w:r>
+      <w:r>
+        <w:t>i</w:t>
+      </w:r>
+      <w:r>
+        <w:t>on</w:t>
+      </w:r>
+    </w:p>
+    <w:p>
+      <w:pPr>
+        <w:rPr>
+          <w:rStyle w:val="Heading3Char"/>
+        </w:rPr>
+      </w:pPr>
+      <w:r>
+        <w:rPr>
+          <w:rStyle w:val="Heading3Char"/>
+        </w:rPr>
+        <w:br w:type="page"/>
+      </w:r>
+    </w:p>
+    <w:p>
+      <w:pPr>
+        <w:keepNext/>
+      </w:pPr>
+      <w:r>
+        <w:rPr>
+          <w:rFonts w:asciiTheme="majorHAnsi" w:eastAsiaTheme="majorEastAsia" w:hAnsiTheme="majorHAnsi" w:cstheme="majorBidi"/>
+          <w:noProof/>
+          <w:color w:val="1F3763" w:themeColor="accent1" w:themeShade="7F"/>
+          <w:sz w:val="24"/>
+          <w:szCs w:val="24"/>
+        </w:rPr>
+        <w:lastRenderedPageBreak/>
+        <w:drawing>
+          <wp:inline distT="0" distB="0" distL="0" distR="0" wp14:anchorId="6533003E" wp14:editId="38E3C210">
+            <wp:extent cx="5731510" cy="5078095"/>
+            <wp:effectExtent l="0" t="0" r="2540" b="8255"/>
+            <wp:docPr id="16" name="Picture 16" descr="A screenshot of a cell phone&#10;&#10;Description automatically generated"/>
+            <wp:cNvGraphicFramePr>
+              <a:graphicFrameLocks xmlns:a="http://schemas.openxmlformats.org/drawingml/2006/main" noChangeAspect="1"/>
+            </wp:cNvGraphicFramePr>
+            <a:graphic xmlns:a="http://schemas.openxmlformats.org/drawingml/2006/main">
+              <a:graphicData uri="http://schemas.openxmlformats.org/drawingml/2006/picture">
+                <pic:pic xmlns:pic="http://schemas.openxmlformats.org/drawingml/2006/picture">
+                  <pic:nvPicPr>
+                    <pic:cNvPr id="16" name="FR-5_UseCase.PNG"/>
+                    <pic:cNvPicPr/>
+                  </pic:nvPicPr>
+                  <pic:blipFill>
+                    <a:blip r:embed="rId13">
+                      <a:extLst>
+                        <a:ext uri="{28A0092B-C50C-407E-A947-70E740481C1C}">
+                          <a14:useLocalDpi xmlns:a14="http://schemas.microsoft.com/office/drawing/2010/main" val="0"/>
+                        </a:ext>
+                      </a:extLst>
+                    </a:blip>
+                    <a:stretch>
+                      <a:fillRect/>
+                    </a:stretch>
+                  </pic:blipFill>
+                  <pic:spPr>
+                    <a:xfrm>
+                      <a:off x="0" y="0"/>
+                      <a:ext cx="5731510" cy="5078095"/>
+                    </a:xfrm>
+                    <a:prstGeom prst="rect">
+                      <a:avLst/>
+                    </a:prstGeom>
+                  </pic:spPr>
+                </pic:pic>
+              </a:graphicData>
+            </a:graphic>
+          </wp:inline>
+        </w:drawing>
+      </w:r>
+    </w:p>
+    <w:p>
+      <w:pPr>
+        <w:pStyle w:val="Caption"/>
+        <w:rPr>
+          <w:rStyle w:val="Heading3Char"/>
+        </w:rPr>
+      </w:pPr>
+      <w:r>
+        <w:t xml:space="preserve">Figure </w:t>
+      </w:r>
+      <w:fldSimple w:instr=" SEQ Figure \* ARABIC ">
+        <w:r>
+          <w:rPr>
+            <w:noProof/>
+          </w:rPr>
+          <w:t>5</w:t>
+        </w:r>
+      </w:fldSimple>
+      <w:r>
+        <w:t xml:space="preserve"> (FR-5)</w:t>
+      </w:r>
+      <w:r>
+        <w:br/>
+        <w:t>Lose Condition</w:t>
+      </w:r>
+    </w:p>
+    <w:p>
+      <w:pPr>
+        <w:rPr>
+          <w:rStyle w:val="Heading3Char"/>
+        </w:rPr>
+      </w:pPr>
+      <w:r>
+        <w:rPr>
+          <w:rStyle w:val="Heading3Char"/>
+        </w:rPr>
+        <w:br w:type="page"/>
+      </w:r>
+    </w:p>
+    <w:p>
+      <w:pPr>
+        <w:keepNext/>
+      </w:pPr>
+      <w:r>
+        <w:rPr>
+          <w:rFonts w:asciiTheme="majorHAnsi" w:eastAsiaTheme="majorEastAsia" w:hAnsiTheme="majorHAnsi" w:cstheme="majorBidi"/>
+          <w:noProof/>
+          <w:color w:val="1F3763" w:themeColor="accent1" w:themeShade="7F"/>
+          <w:sz w:val="24"/>
+          <w:szCs w:val="24"/>
+        </w:rPr>
+        <w:lastRenderedPageBreak/>
+        <w:drawing>
+          <wp:inline distT="0" distB="0" distL="0" distR="0" wp14:anchorId="5712D53A" wp14:editId="0662DC91">
+            <wp:extent cx="5731510" cy="5078095"/>
+            <wp:effectExtent l="0" t="0" r="2540" b="8255"/>
+            <wp:docPr id="17" name="Picture 17" descr="A picture containing screenshot&#10;&#10;Description automatically generated"/>
+            <wp:cNvGraphicFramePr>
+              <a:graphicFrameLocks xmlns:a="http://schemas.openxmlformats.org/drawingml/2006/main" noChangeAspect="1"/>
+            </wp:cNvGraphicFramePr>
+            <a:graphic xmlns:a="http://schemas.openxmlformats.org/drawingml/2006/main">
+              <a:graphicData uri="http://schemas.openxmlformats.org/drawingml/2006/picture">
+                <pic:pic xmlns:pic="http://schemas.openxmlformats.org/drawingml/2006/picture">
+                  <pic:nvPicPr>
+                    <pic:cNvPr id="17" name="FR-6_UseCase.PNG"/>
+                    <pic:cNvPicPr/>
+                  </pic:nvPicPr>
+                  <pic:blipFill>
+                    <a:blip r:embed="rId14">
+                      <a:extLst>
+                        <a:ext uri="{28A0092B-C50C-407E-A947-70E740481C1C}">
+                          <a14:useLocalDpi xmlns:a14="http://schemas.microsoft.com/office/drawing/2010/main" val="0"/>
+                        </a:ext>
+                      </a:extLst>
+                    </a:blip>
+                    <a:stretch>
+                      <a:fillRect/>
+                    </a:stretch>
+                  </pic:blipFill>
+                  <pic:spPr>
+                    <a:xfrm>
+                      <a:off x="0" y="0"/>
+                      <a:ext cx="5731510" cy="5078095"/>
+                    </a:xfrm>
+                    <a:prstGeom prst="rect">
+                      <a:avLst/>
+                    </a:prstGeom>
+                  </pic:spPr>
+                </pic:pic>
+              </a:graphicData>
+            </a:graphic>
+          </wp:inline>
+        </w:drawing>
+      </w:r>
+    </w:p>
+    <w:p>
+      <w:pPr>
+        <w:pStyle w:val="Caption"/>
+      </w:pPr>
+      <w:r>
+        <w:t xml:space="preserve">Figure </w:t>
+      </w:r>
+      <w:fldSimple w:instr=" SEQ Figure \* ARABIC ">
+        <w:r>
+          <w:rPr>
+            <w:noProof/>
+          </w:rPr>
+          <w:t>6</w:t>
+        </w:r>
+      </w:fldSimple>
+      <w:r>
+        <w:t xml:space="preserve"> (FR-6)</w:t>
+      </w:r>
+      <w:r>
+        <w:br/>
+        <w:t>Player Power-Up Mode</w:t>
+      </w:r>
+    </w:p>
+    <w:p>
+      <w:pPr>
+        <w:rPr>
+          <w:rStyle w:val="Heading3Char"/>
+        </w:rPr>
+      </w:pPr>
+      <w:r>
+        <w:rPr>
+          <w:rStyle w:val="Heading3Char"/>
+        </w:rPr>
+        <w:br w:type="page"/>
       </w:r>
     </w:p>
     <w:p>
@@ -5655,9 +6491,10 @@
           <w:sz w:val="28"/>
           <w:szCs w:val="26"/>
         </w:rPr>
+        <w:lastRenderedPageBreak/>
         <w:t xml:space="preserve"> </w:t>
       </w:r>
-      <w:bookmarkStart w:id="8" w:name="_Toc46472825"/>
+      <w:bookmarkStart w:id="7" w:name="_Toc46472825"/>
       <w:r>
         <w:rPr>
           <w:rStyle w:val="Heading3Char"/>
@@ -5667,7 +6504,7 @@
         </w:rPr>
         <w:t>Use Case Diagram</w:t>
       </w:r>
-      <w:bookmarkEnd w:id="8"/>
+      <w:bookmarkEnd w:id="7"/>
       <w:r>
         <w:rPr>
           <w:rStyle w:val="Heading3Char"/>
@@ -5680,6 +6517,82 @@
     </w:p>
     <w:p>
       <w:pPr>
+        <w:keepNext/>
+      </w:pPr>
+      <w:r>
+        <w:rPr>
+          <w:noProof/>
+        </w:rPr>
+        <w:drawing>
+          <wp:inline distT="0" distB="0" distL="0" distR="0" wp14:anchorId="6646DD2B" wp14:editId="520FA24D">
+            <wp:extent cx="5731510" cy="2575560"/>
+            <wp:effectExtent l="0" t="0" r="2540" b="0"/>
+            <wp:docPr id="18" name="Picture 18" descr="A close up of a map&#10;&#10;Description automatically generated"/>
+            <wp:cNvGraphicFramePr>
+              <a:graphicFrameLocks xmlns:a="http://schemas.openxmlformats.org/drawingml/2006/main" noChangeAspect="1"/>
+            </wp:cNvGraphicFramePr>
+            <a:graphic xmlns:a="http://schemas.openxmlformats.org/drawingml/2006/main">
+              <a:graphicData uri="http://schemas.openxmlformats.org/drawingml/2006/picture">
+                <pic:pic xmlns:pic="http://schemas.openxmlformats.org/drawingml/2006/picture">
+                  <pic:nvPicPr>
+                    <pic:cNvPr id="18" name="PlayerUseCase.PNG"/>
+                    <pic:cNvPicPr/>
+                  </pic:nvPicPr>
+                  <pic:blipFill>
+                    <a:blip r:embed="rId15">
+                      <a:extLst>
+                        <a:ext uri="{28A0092B-C50C-407E-A947-70E740481C1C}">
+                          <a14:useLocalDpi xmlns:a14="http://schemas.microsoft.com/office/drawing/2010/main" val="0"/>
+                        </a:ext>
+                      </a:extLst>
+                    </a:blip>
+                    <a:stretch>
+                      <a:fillRect/>
+                    </a:stretch>
+                  </pic:blipFill>
+                  <pic:spPr>
+                    <a:xfrm>
+                      <a:off x="0" y="0"/>
+                      <a:ext cx="5731510" cy="2575560"/>
+                    </a:xfrm>
+                    <a:prstGeom prst="rect">
+                      <a:avLst/>
+                    </a:prstGeom>
+                  </pic:spPr>
+                </pic:pic>
+              </a:graphicData>
+            </a:graphic>
+          </wp:inline>
+        </w:drawing>
+      </w:r>
+    </w:p>
+    <w:p>
+      <w:pPr>
+        <w:pStyle w:val="Caption"/>
+      </w:pPr>
+      <w:r>
+        <w:t xml:space="preserve">Figure </w:t>
+      </w:r>
+      <w:fldSimple w:instr=" SEQ Figure \* ARABIC ">
+        <w:r>
+          <w:rPr>
+            <w:noProof/>
+          </w:rPr>
+          <w:t>7</w:t>
+        </w:r>
+      </w:fldSimple>
+      <w:r>
+        <w:t xml:space="preserve"> (Use Case)</w:t>
+      </w:r>
+    </w:p>
+    <w:p/>
+    <w:p>
+      <w:r>
+        <w:br w:type="page"/>
+      </w:r>
+    </w:p>
+    <w:p>
+      <w:pPr>
         <w:pStyle w:val="Heading2"/>
         <w:numPr>
           <w:ilvl w:val="1"/>
@@ -5692,7 +6605,7 @@
           <w:szCs w:val="26"/>
         </w:rPr>
       </w:pPr>
-      <w:bookmarkStart w:id="9" w:name="_Toc46472826"/>
+      <w:bookmarkStart w:id="8" w:name="_Toc46472826"/>
       <w:r>
         <w:rPr>
           <w:rStyle w:val="Heading3Char"/>
@@ -5700,9 +6613,1054 @@
           <w:sz w:val="28"/>
           <w:szCs w:val="26"/>
         </w:rPr>
+        <w:lastRenderedPageBreak/>
         <w:t>Non-Functional Requirements</w:t>
       </w:r>
-      <w:bookmarkEnd w:id="9"/>
+      <w:bookmarkEnd w:id="8"/>
+    </w:p>
+    <w:p>
+      <w:r>
+        <w:t xml:space="preserve">Non-functional requirements describe abstract concepts that need to apply to the software, but do not entail components of the system itself. </w:t>
+      </w:r>
+      <w:r>
+        <w:t>These requirements refer to the software system as a functional whole and how it is received by its user.</w:t>
+      </w:r>
+    </w:p>
+    <w:tbl>
+      <w:tblPr>
+        <w:tblStyle w:val="TableGrid"/>
+        <w:tblW w:w="0" w:type="auto"/>
+        <w:tblLook w:val="04A0" w:firstRow="1" w:lastRow="0" w:firstColumn="1" w:lastColumn="0" w:noHBand="0" w:noVBand="1"/>
+      </w:tblPr>
+      <w:tblGrid>
+        <w:gridCol w:w="1271"/>
+        <w:gridCol w:w="3237"/>
+        <w:gridCol w:w="4508"/>
+      </w:tblGrid>
+      <w:tr>
+        <w:tc>
+          <w:tcPr>
+            <w:tcW w:w="1271" w:type="dxa"/>
+          </w:tcPr>
+          <w:p>
+            <w:pPr>
+              <w:jc w:val="both"/>
+              <w:rPr>
+                <w:sz w:val="24"/>
+                <w:szCs w:val="24"/>
+              </w:rPr>
+            </w:pPr>
+            <w:r>
+              <w:rPr>
+                <w:b/>
+                <w:bCs/>
+                <w:sz w:val="24"/>
+                <w:szCs w:val="24"/>
+              </w:rPr>
+              <w:t>ID:</w:t>
+            </w:r>
+            <w:r>
+              <w:rPr>
+                <w:sz w:val="24"/>
+                <w:szCs w:val="24"/>
+              </w:rPr>
+              <w:t xml:space="preserve"> </w:t>
+            </w:r>
+            <w:r>
+              <w:rPr>
+                <w:sz w:val="24"/>
+                <w:szCs w:val="24"/>
+              </w:rPr>
+              <w:t>N</w:t>
+            </w:r>
+            <w:r>
+              <w:rPr>
+                <w:sz w:val="24"/>
+                <w:szCs w:val="24"/>
+              </w:rPr>
+              <w:t>FR-</w:t>
+            </w:r>
+            <w:r>
+              <w:rPr>
+                <w:sz w:val="24"/>
+                <w:szCs w:val="24"/>
+              </w:rPr>
+              <w:t>1</w:t>
+            </w:r>
+          </w:p>
+        </w:tc>
+        <w:tc>
+          <w:tcPr>
+            <w:tcW w:w="7745" w:type="dxa"/>
+            <w:gridSpan w:val="2"/>
+          </w:tcPr>
+          <w:p>
+            <w:pPr>
+              <w:jc w:val="both"/>
+              <w:rPr>
+                <w:sz w:val="24"/>
+                <w:szCs w:val="24"/>
+              </w:rPr>
+            </w:pPr>
+            <w:r>
+              <w:rPr>
+                <w:b/>
+                <w:bCs/>
+                <w:sz w:val="24"/>
+                <w:szCs w:val="24"/>
+              </w:rPr>
+              <w:t>Name:</w:t>
+            </w:r>
+            <w:r>
+              <w:rPr>
+                <w:sz w:val="24"/>
+                <w:szCs w:val="24"/>
+              </w:rPr>
+              <w:t xml:space="preserve"> </w:t>
+            </w:r>
+            <w:r>
+              <w:rPr>
+                <w:sz w:val="24"/>
+                <w:szCs w:val="24"/>
+              </w:rPr>
+              <w:t>Us</w:t>
+            </w:r>
+            <w:r>
+              <w:rPr>
+                <w:sz w:val="24"/>
+                <w:szCs w:val="24"/>
+              </w:rPr>
+              <w:t xml:space="preserve">able </w:t>
+            </w:r>
+            <w:r>
+              <w:rPr>
+                <w:sz w:val="24"/>
+                <w:szCs w:val="24"/>
+              </w:rPr>
+              <w:t>Interface</w:t>
+            </w:r>
+          </w:p>
+        </w:tc>
+      </w:tr>
+      <w:tr>
+        <w:tc>
+          <w:tcPr>
+            <w:tcW w:w="4508" w:type="dxa"/>
+            <w:gridSpan w:val="2"/>
+          </w:tcPr>
+          <w:p>
+            <w:pPr>
+              <w:jc w:val="both"/>
+            </w:pPr>
+            <w:r>
+              <w:t>Non-Functional Requirement</w:t>
+            </w:r>
+          </w:p>
+        </w:tc>
+        <w:tc>
+          <w:tcPr>
+            <w:tcW w:w="4508" w:type="dxa"/>
+          </w:tcPr>
+          <w:p>
+            <w:pPr>
+              <w:jc w:val="both"/>
+            </w:pPr>
+            <w:r>
+              <w:t xml:space="preserve">Rationale </w:t>
+            </w:r>
+          </w:p>
+        </w:tc>
+      </w:tr>
+      <w:tr>
+        <w:tc>
+          <w:tcPr>
+            <w:tcW w:w="4508" w:type="dxa"/>
+            <w:gridSpan w:val="2"/>
+          </w:tcPr>
+          <w:p>
+            <w:pPr>
+              <w:jc w:val="both"/>
+              <w:rPr>
+                <w:sz w:val="20"/>
+                <w:szCs w:val="20"/>
+              </w:rPr>
+            </w:pPr>
+            <w:r>
+              <w:rPr>
+                <w:sz w:val="20"/>
+                <w:szCs w:val="20"/>
+              </w:rPr>
+              <w:t>The system will need to feature an interface that a user will find easy to navigate, understand and use intuitively. This entails readable fonts pronounced buttons and complying with the standard interaction conventions for menu screens.</w:t>
+            </w:r>
+          </w:p>
+        </w:tc>
+        <w:tc>
+          <w:tcPr>
+            <w:tcW w:w="4508" w:type="dxa"/>
+          </w:tcPr>
+          <w:p>
+            <w:pPr>
+              <w:jc w:val="both"/>
+              <w:rPr>
+                <w:sz w:val="20"/>
+                <w:szCs w:val="20"/>
+              </w:rPr>
+            </w:pPr>
+            <w:r>
+              <w:rPr>
+                <w:sz w:val="20"/>
+                <w:szCs w:val="20"/>
+              </w:rPr>
+              <w:t>This will allow a user to have a pleasant experience when navigating the system, where they do not need to learn overly cumbersome navigation controls.</w:t>
+            </w:r>
+          </w:p>
+        </w:tc>
+      </w:tr>
+      <w:tr>
+        <w:tc>
+          <w:tcPr>
+            <w:tcW w:w="1271" w:type="dxa"/>
+          </w:tcPr>
+          <w:p>
+            <w:pPr>
+              <w:jc w:val="both"/>
+              <w:rPr>
+                <w:sz w:val="24"/>
+                <w:szCs w:val="24"/>
+              </w:rPr>
+            </w:pPr>
+            <w:r>
+              <w:rPr>
+                <w:b/>
+                <w:bCs/>
+                <w:sz w:val="24"/>
+                <w:szCs w:val="24"/>
+              </w:rPr>
+              <w:t>ID:</w:t>
+            </w:r>
+            <w:r>
+              <w:rPr>
+                <w:sz w:val="24"/>
+                <w:szCs w:val="24"/>
+              </w:rPr>
+              <w:t xml:space="preserve"> </w:t>
+            </w:r>
+            <w:r>
+              <w:rPr>
+                <w:sz w:val="24"/>
+                <w:szCs w:val="24"/>
+              </w:rPr>
+              <w:t>N</w:t>
+            </w:r>
+            <w:r>
+              <w:rPr>
+                <w:sz w:val="24"/>
+                <w:szCs w:val="24"/>
+              </w:rPr>
+              <w:t>FR-</w:t>
+            </w:r>
+            <w:r>
+              <w:rPr>
+                <w:sz w:val="24"/>
+                <w:szCs w:val="24"/>
+              </w:rPr>
+              <w:t>2</w:t>
+            </w:r>
+          </w:p>
+        </w:tc>
+        <w:tc>
+          <w:tcPr>
+            <w:tcW w:w="7745" w:type="dxa"/>
+            <w:gridSpan w:val="2"/>
+          </w:tcPr>
+          <w:p>
+            <w:pPr>
+              <w:jc w:val="both"/>
+              <w:rPr>
+                <w:sz w:val="24"/>
+                <w:szCs w:val="24"/>
+              </w:rPr>
+            </w:pPr>
+            <w:r>
+              <w:rPr>
+                <w:b/>
+                <w:bCs/>
+                <w:sz w:val="24"/>
+                <w:szCs w:val="24"/>
+              </w:rPr>
+              <w:t>Name:</w:t>
+            </w:r>
+            <w:r>
+              <w:rPr>
+                <w:sz w:val="24"/>
+                <w:szCs w:val="24"/>
+              </w:rPr>
+              <w:t xml:space="preserve"> </w:t>
+            </w:r>
+            <w:r>
+              <w:rPr>
+                <w:sz w:val="24"/>
+                <w:szCs w:val="24"/>
+              </w:rPr>
+              <w:t>Reusable Systems</w:t>
+            </w:r>
+          </w:p>
+        </w:tc>
+      </w:tr>
+      <w:tr>
+        <w:tc>
+          <w:tcPr>
+            <w:tcW w:w="4508" w:type="dxa"/>
+            <w:gridSpan w:val="2"/>
+          </w:tcPr>
+          <w:p>
+            <w:pPr>
+              <w:jc w:val="both"/>
+            </w:pPr>
+            <w:r>
+              <w:t>Non-Functional Requirement</w:t>
+            </w:r>
+          </w:p>
+        </w:tc>
+        <w:tc>
+          <w:tcPr>
+            <w:tcW w:w="4508" w:type="dxa"/>
+          </w:tcPr>
+          <w:p>
+            <w:pPr>
+              <w:jc w:val="both"/>
+            </w:pPr>
+            <w:r>
+              <w:t xml:space="preserve">Rationale </w:t>
+            </w:r>
+          </w:p>
+        </w:tc>
+      </w:tr>
+      <w:tr>
+        <w:tc>
+          <w:tcPr>
+            <w:tcW w:w="4508" w:type="dxa"/>
+            <w:gridSpan w:val="2"/>
+          </w:tcPr>
+          <w:p>
+            <w:pPr>
+              <w:jc w:val="both"/>
+              <w:rPr>
+                <w:sz w:val="20"/>
+                <w:szCs w:val="20"/>
+              </w:rPr>
+            </w:pPr>
+            <w:r>
+              <w:rPr>
+                <w:sz w:val="20"/>
+                <w:szCs w:val="20"/>
+              </w:rPr>
+              <w:t>The system’s class and algorithm setup should be designed with reuse in mind.</w:t>
+            </w:r>
+            <w:r>
+              <w:rPr>
+                <w:sz w:val="20"/>
+                <w:szCs w:val="20"/>
+              </w:rPr>
+              <w:t xml:space="preserve"> </w:t>
+            </w:r>
+          </w:p>
+        </w:tc>
+        <w:tc>
+          <w:tcPr>
+            <w:tcW w:w="4508" w:type="dxa"/>
+          </w:tcPr>
+          <w:p>
+            <w:pPr>
+              <w:jc w:val="both"/>
+              <w:rPr>
+                <w:sz w:val="20"/>
+                <w:szCs w:val="20"/>
+              </w:rPr>
+            </w:pPr>
+            <w:r>
+              <w:rPr>
+                <w:sz w:val="20"/>
+                <w:szCs w:val="20"/>
+              </w:rPr>
+              <w:t>This would encourage a more efficient system and allow for further expansion of the software without any extensive changes needed.</w:t>
+            </w:r>
+          </w:p>
+        </w:tc>
+      </w:tr>
+      <w:tr>
+        <w:tc>
+          <w:tcPr>
+            <w:tcW w:w="1271" w:type="dxa"/>
+          </w:tcPr>
+          <w:p>
+            <w:pPr>
+              <w:jc w:val="both"/>
+              <w:rPr>
+                <w:sz w:val="24"/>
+                <w:szCs w:val="24"/>
+              </w:rPr>
+            </w:pPr>
+            <w:r>
+              <w:rPr>
+                <w:b/>
+                <w:bCs/>
+                <w:sz w:val="24"/>
+                <w:szCs w:val="24"/>
+              </w:rPr>
+              <w:t>ID:</w:t>
+            </w:r>
+            <w:r>
+              <w:rPr>
+                <w:sz w:val="24"/>
+                <w:szCs w:val="24"/>
+              </w:rPr>
+              <w:t xml:space="preserve"> </w:t>
+            </w:r>
+            <w:r>
+              <w:rPr>
+                <w:sz w:val="24"/>
+                <w:szCs w:val="24"/>
+              </w:rPr>
+              <w:t>N</w:t>
+            </w:r>
+            <w:r>
+              <w:rPr>
+                <w:sz w:val="24"/>
+                <w:szCs w:val="24"/>
+              </w:rPr>
+              <w:t>FR-</w:t>
+            </w:r>
+            <w:r>
+              <w:rPr>
+                <w:sz w:val="24"/>
+                <w:szCs w:val="24"/>
+              </w:rPr>
+              <w:t>3</w:t>
+            </w:r>
+          </w:p>
+        </w:tc>
+        <w:tc>
+          <w:tcPr>
+            <w:tcW w:w="7745" w:type="dxa"/>
+            <w:gridSpan w:val="2"/>
+          </w:tcPr>
+          <w:p>
+            <w:pPr>
+              <w:jc w:val="both"/>
+              <w:rPr>
+                <w:sz w:val="24"/>
+                <w:szCs w:val="24"/>
+              </w:rPr>
+            </w:pPr>
+            <w:r>
+              <w:rPr>
+                <w:b/>
+                <w:bCs/>
+                <w:sz w:val="24"/>
+                <w:szCs w:val="24"/>
+              </w:rPr>
+              <w:t>Name:</w:t>
+            </w:r>
+            <w:r>
+              <w:rPr>
+                <w:sz w:val="24"/>
+                <w:szCs w:val="24"/>
+              </w:rPr>
+              <w:t xml:space="preserve"> </w:t>
+            </w:r>
+            <w:r>
+              <w:rPr>
+                <w:sz w:val="24"/>
+                <w:szCs w:val="24"/>
+              </w:rPr>
+              <w:t>System Reliability</w:t>
+            </w:r>
+          </w:p>
+        </w:tc>
+      </w:tr>
+      <w:tr>
+        <w:tc>
+          <w:tcPr>
+            <w:tcW w:w="4508" w:type="dxa"/>
+            <w:gridSpan w:val="2"/>
+          </w:tcPr>
+          <w:p>
+            <w:pPr>
+              <w:jc w:val="both"/>
+            </w:pPr>
+            <w:r>
+              <w:t>Non-Functional Requirement</w:t>
+            </w:r>
+          </w:p>
+        </w:tc>
+        <w:tc>
+          <w:tcPr>
+            <w:tcW w:w="4508" w:type="dxa"/>
+          </w:tcPr>
+          <w:p>
+            <w:pPr>
+              <w:jc w:val="both"/>
+            </w:pPr>
+            <w:r>
+              <w:t xml:space="preserve">Rationale </w:t>
+            </w:r>
+          </w:p>
+        </w:tc>
+      </w:tr>
+      <w:tr>
+        <w:tc>
+          <w:tcPr>
+            <w:tcW w:w="4508" w:type="dxa"/>
+            <w:gridSpan w:val="2"/>
+          </w:tcPr>
+          <w:p>
+            <w:pPr>
+              <w:jc w:val="both"/>
+              <w:rPr>
+                <w:sz w:val="20"/>
+                <w:szCs w:val="20"/>
+              </w:rPr>
+            </w:pPr>
+            <w:r>
+              <w:rPr>
+                <w:sz w:val="20"/>
+                <w:szCs w:val="20"/>
+              </w:rPr>
+              <w:t>The system should always behave in the same manner for every possible instance. Under all possible stress loads, the game should always behave as expected.</w:t>
+            </w:r>
+          </w:p>
+        </w:tc>
+        <w:tc>
+          <w:tcPr>
+            <w:tcW w:w="4508" w:type="dxa"/>
+          </w:tcPr>
+          <w:p>
+            <w:pPr>
+              <w:jc w:val="both"/>
+              <w:rPr>
+                <w:sz w:val="20"/>
+                <w:szCs w:val="20"/>
+              </w:rPr>
+            </w:pPr>
+            <w:r>
+              <w:rPr>
+                <w:sz w:val="20"/>
+                <w:szCs w:val="20"/>
+              </w:rPr>
+              <w:t>This will allow for a consistent experience across all possible users of the system.</w:t>
+            </w:r>
+          </w:p>
+        </w:tc>
+      </w:tr>
+      <w:tr>
+        <w:tc>
+          <w:tcPr>
+            <w:tcW w:w="1271" w:type="dxa"/>
+          </w:tcPr>
+          <w:p>
+            <w:pPr>
+              <w:jc w:val="both"/>
+              <w:rPr>
+                <w:sz w:val="24"/>
+                <w:szCs w:val="24"/>
+              </w:rPr>
+            </w:pPr>
+            <w:r>
+              <w:rPr>
+                <w:b/>
+                <w:bCs/>
+                <w:sz w:val="24"/>
+                <w:szCs w:val="24"/>
+              </w:rPr>
+              <w:t>ID:</w:t>
+            </w:r>
+            <w:r>
+              <w:rPr>
+                <w:sz w:val="24"/>
+                <w:szCs w:val="24"/>
+              </w:rPr>
+              <w:t xml:space="preserve"> </w:t>
+            </w:r>
+            <w:r>
+              <w:rPr>
+                <w:sz w:val="24"/>
+                <w:szCs w:val="24"/>
+              </w:rPr>
+              <w:t>N</w:t>
+            </w:r>
+            <w:r>
+              <w:rPr>
+                <w:sz w:val="24"/>
+                <w:szCs w:val="24"/>
+              </w:rPr>
+              <w:t>FR-</w:t>
+            </w:r>
+            <w:r>
+              <w:rPr>
+                <w:sz w:val="24"/>
+                <w:szCs w:val="24"/>
+              </w:rPr>
+              <w:t>4</w:t>
+            </w:r>
+          </w:p>
+        </w:tc>
+        <w:tc>
+          <w:tcPr>
+            <w:tcW w:w="7745" w:type="dxa"/>
+            <w:gridSpan w:val="2"/>
+          </w:tcPr>
+          <w:p>
+            <w:pPr>
+              <w:jc w:val="both"/>
+              <w:rPr>
+                <w:sz w:val="24"/>
+                <w:szCs w:val="24"/>
+              </w:rPr>
+            </w:pPr>
+            <w:r>
+              <w:rPr>
+                <w:b/>
+                <w:bCs/>
+                <w:sz w:val="24"/>
+                <w:szCs w:val="24"/>
+              </w:rPr>
+              <w:t>Name:</w:t>
+            </w:r>
+            <w:r>
+              <w:rPr>
+                <w:sz w:val="24"/>
+                <w:szCs w:val="24"/>
+              </w:rPr>
+              <w:t xml:space="preserve"> </w:t>
+            </w:r>
+            <w:r>
+              <w:rPr>
+                <w:sz w:val="24"/>
+                <w:szCs w:val="24"/>
+              </w:rPr>
+              <w:t>System Performance</w:t>
+            </w:r>
+          </w:p>
+        </w:tc>
+      </w:tr>
+      <w:tr>
+        <w:tc>
+          <w:tcPr>
+            <w:tcW w:w="4508" w:type="dxa"/>
+            <w:gridSpan w:val="2"/>
+          </w:tcPr>
+          <w:p>
+            <w:pPr>
+              <w:jc w:val="both"/>
+            </w:pPr>
+            <w:r>
+              <w:t>Non-Functional Requirement</w:t>
+            </w:r>
+          </w:p>
+        </w:tc>
+        <w:tc>
+          <w:tcPr>
+            <w:tcW w:w="4508" w:type="dxa"/>
+          </w:tcPr>
+          <w:p>
+            <w:pPr>
+              <w:jc w:val="both"/>
+            </w:pPr>
+            <w:r>
+              <w:t xml:space="preserve">Rationale </w:t>
+            </w:r>
+          </w:p>
+        </w:tc>
+      </w:tr>
+      <w:tr>
+        <w:tc>
+          <w:tcPr>
+            <w:tcW w:w="4508" w:type="dxa"/>
+            <w:gridSpan w:val="2"/>
+          </w:tcPr>
+          <w:p>
+            <w:pPr>
+              <w:jc w:val="both"/>
+              <w:rPr>
+                <w:sz w:val="20"/>
+                <w:szCs w:val="20"/>
+              </w:rPr>
+            </w:pPr>
+            <w:r>
+              <w:rPr>
+                <w:sz w:val="20"/>
+                <w:szCs w:val="20"/>
+              </w:rPr>
+              <w:t>The game needs to be quick and responsive to all user interactions. Maze generation should not take more than a second and there should not be any hang time during gameplay.</w:t>
+            </w:r>
+          </w:p>
+        </w:tc>
+        <w:tc>
+          <w:tcPr>
+            <w:tcW w:w="4508" w:type="dxa"/>
+          </w:tcPr>
+          <w:p>
+            <w:pPr>
+              <w:jc w:val="both"/>
+              <w:rPr>
+                <w:sz w:val="20"/>
+                <w:szCs w:val="20"/>
+              </w:rPr>
+            </w:pPr>
+            <w:r>
+              <w:rPr>
+                <w:sz w:val="20"/>
+                <w:szCs w:val="20"/>
+              </w:rPr>
+              <w:t xml:space="preserve">The user will have expectations of the game, as “Pac-Man” is known as a lightweight game, to be </w:t>
+            </w:r>
+            <w:r>
+              <w:rPr>
+                <w:sz w:val="20"/>
+                <w:szCs w:val="20"/>
+              </w:rPr>
+              <w:t>fast.</w:t>
+            </w:r>
+          </w:p>
+        </w:tc>
+      </w:tr>
+      <w:tr>
+        <w:tc>
+          <w:tcPr>
+            <w:tcW w:w="1271" w:type="dxa"/>
+          </w:tcPr>
+          <w:p>
+            <w:pPr>
+              <w:jc w:val="both"/>
+              <w:rPr>
+                <w:sz w:val="24"/>
+                <w:szCs w:val="24"/>
+              </w:rPr>
+            </w:pPr>
+            <w:r>
+              <w:rPr>
+                <w:b/>
+                <w:bCs/>
+                <w:sz w:val="24"/>
+                <w:szCs w:val="24"/>
+              </w:rPr>
+              <w:t>ID:</w:t>
+            </w:r>
+            <w:r>
+              <w:rPr>
+                <w:sz w:val="24"/>
+                <w:szCs w:val="24"/>
+              </w:rPr>
+              <w:t xml:space="preserve"> </w:t>
+            </w:r>
+            <w:r>
+              <w:rPr>
+                <w:sz w:val="24"/>
+                <w:szCs w:val="24"/>
+              </w:rPr>
+              <w:t>N</w:t>
+            </w:r>
+            <w:r>
+              <w:rPr>
+                <w:sz w:val="24"/>
+                <w:szCs w:val="24"/>
+              </w:rPr>
+              <w:t>FR-</w:t>
+            </w:r>
+            <w:r>
+              <w:rPr>
+                <w:sz w:val="24"/>
+                <w:szCs w:val="24"/>
+              </w:rPr>
+              <w:t>5</w:t>
+            </w:r>
+          </w:p>
+        </w:tc>
+        <w:tc>
+          <w:tcPr>
+            <w:tcW w:w="7745" w:type="dxa"/>
+            <w:gridSpan w:val="2"/>
+          </w:tcPr>
+          <w:p>
+            <w:pPr>
+              <w:jc w:val="both"/>
+              <w:rPr>
+                <w:sz w:val="24"/>
+                <w:szCs w:val="24"/>
+              </w:rPr>
+            </w:pPr>
+            <w:r>
+              <w:rPr>
+                <w:b/>
+                <w:bCs/>
+                <w:sz w:val="24"/>
+                <w:szCs w:val="24"/>
+              </w:rPr>
+              <w:t>Name:</w:t>
+            </w:r>
+            <w:r>
+              <w:rPr>
+                <w:sz w:val="24"/>
+                <w:szCs w:val="24"/>
+              </w:rPr>
+              <w:t xml:space="preserve"> </w:t>
+            </w:r>
+            <w:r>
+              <w:rPr>
+                <w:sz w:val="24"/>
+                <w:szCs w:val="24"/>
+              </w:rPr>
+              <w:t>User Enjoyment</w:t>
+            </w:r>
+          </w:p>
+        </w:tc>
+      </w:tr>
+      <w:tr>
+        <w:tc>
+          <w:tcPr>
+            <w:tcW w:w="4508" w:type="dxa"/>
+            <w:gridSpan w:val="2"/>
+          </w:tcPr>
+          <w:p>
+            <w:pPr>
+              <w:jc w:val="both"/>
+            </w:pPr>
+            <w:r>
+              <w:t>Non-Functional Requirement</w:t>
+            </w:r>
+          </w:p>
+        </w:tc>
+        <w:tc>
+          <w:tcPr>
+            <w:tcW w:w="4508" w:type="dxa"/>
+          </w:tcPr>
+          <w:p>
+            <w:pPr>
+              <w:jc w:val="both"/>
+            </w:pPr>
+            <w:r>
+              <w:t xml:space="preserve">Rationale </w:t>
+            </w:r>
+          </w:p>
+        </w:tc>
+      </w:tr>
+      <w:tr>
+        <w:tc>
+          <w:tcPr>
+            <w:tcW w:w="4508" w:type="dxa"/>
+            <w:gridSpan w:val="2"/>
+          </w:tcPr>
+          <w:p>
+            <w:pPr>
+              <w:jc w:val="both"/>
+              <w:rPr>
+                <w:sz w:val="20"/>
+                <w:szCs w:val="20"/>
+              </w:rPr>
+            </w:pPr>
+            <w:r>
+              <w:rPr>
+                <w:sz w:val="20"/>
+                <w:szCs w:val="20"/>
+              </w:rPr>
+              <w:t>As the software’s primary purpose is that of a game, it should be enjoyable for any user to play. Challenging, but not too difficult.</w:t>
+            </w:r>
+          </w:p>
+        </w:tc>
+        <w:tc>
+          <w:tcPr>
+            <w:tcW w:w="4508" w:type="dxa"/>
+          </w:tcPr>
+          <w:p>
+            <w:pPr>
+              <w:jc w:val="both"/>
+              <w:rPr>
+                <w:sz w:val="20"/>
+                <w:szCs w:val="20"/>
+              </w:rPr>
+            </w:pPr>
+            <w:r>
+              <w:rPr>
+                <w:sz w:val="20"/>
+                <w:szCs w:val="20"/>
+              </w:rPr>
+              <w:t>This will help to keep users engaged with the system and will create a positive reputation for the system.</w:t>
+            </w:r>
+          </w:p>
+        </w:tc>
+      </w:tr>
+      <w:tr>
+        <w:tc>
+          <w:tcPr>
+            <w:tcW w:w="1271" w:type="dxa"/>
+          </w:tcPr>
+          <w:p>
+            <w:pPr>
+              <w:jc w:val="both"/>
+              <w:rPr>
+                <w:sz w:val="24"/>
+                <w:szCs w:val="24"/>
+              </w:rPr>
+            </w:pPr>
+            <w:r>
+              <w:rPr>
+                <w:b/>
+                <w:bCs/>
+                <w:sz w:val="24"/>
+                <w:szCs w:val="24"/>
+              </w:rPr>
+              <w:t>ID:</w:t>
+            </w:r>
+            <w:r>
+              <w:rPr>
+                <w:sz w:val="24"/>
+                <w:szCs w:val="24"/>
+              </w:rPr>
+              <w:t xml:space="preserve"> </w:t>
+            </w:r>
+            <w:r>
+              <w:rPr>
+                <w:sz w:val="24"/>
+                <w:szCs w:val="24"/>
+              </w:rPr>
+              <w:t>N</w:t>
+            </w:r>
+            <w:r>
+              <w:rPr>
+                <w:sz w:val="24"/>
+                <w:szCs w:val="24"/>
+              </w:rPr>
+              <w:t>FR-</w:t>
+            </w:r>
+            <w:r>
+              <w:rPr>
+                <w:sz w:val="24"/>
+                <w:szCs w:val="24"/>
+              </w:rPr>
+              <w:t>6</w:t>
+            </w:r>
+          </w:p>
+        </w:tc>
+        <w:tc>
+          <w:tcPr>
+            <w:tcW w:w="7745" w:type="dxa"/>
+            <w:gridSpan w:val="2"/>
+          </w:tcPr>
+          <w:p>
+            <w:pPr>
+              <w:jc w:val="both"/>
+              <w:rPr>
+                <w:sz w:val="24"/>
+                <w:szCs w:val="24"/>
+              </w:rPr>
+            </w:pPr>
+            <w:r>
+              <w:rPr>
+                <w:b/>
+                <w:bCs/>
+                <w:sz w:val="24"/>
+                <w:szCs w:val="24"/>
+              </w:rPr>
+              <w:t>Name:</w:t>
+            </w:r>
+            <w:r>
+              <w:rPr>
+                <w:sz w:val="24"/>
+                <w:szCs w:val="24"/>
+              </w:rPr>
+              <w:t xml:space="preserve"> </w:t>
+            </w:r>
+            <w:r>
+              <w:rPr>
+                <w:sz w:val="24"/>
+                <w:szCs w:val="24"/>
+              </w:rPr>
+              <w:t>Software Maintainability</w:t>
+            </w:r>
+          </w:p>
+        </w:tc>
+      </w:tr>
+      <w:tr>
+        <w:tc>
+          <w:tcPr>
+            <w:tcW w:w="4508" w:type="dxa"/>
+            <w:gridSpan w:val="2"/>
+          </w:tcPr>
+          <w:p>
+            <w:pPr>
+              <w:jc w:val="both"/>
+            </w:pPr>
+            <w:r>
+              <w:t>Non-Functional Requirement</w:t>
+            </w:r>
+          </w:p>
+        </w:tc>
+        <w:tc>
+          <w:tcPr>
+            <w:tcW w:w="4508" w:type="dxa"/>
+          </w:tcPr>
+          <w:p>
+            <w:pPr>
+              <w:jc w:val="both"/>
+            </w:pPr>
+            <w:r>
+              <w:t xml:space="preserve">Rationale </w:t>
+            </w:r>
+          </w:p>
+        </w:tc>
+      </w:tr>
+      <w:tr>
+        <w:tc>
+          <w:tcPr>
+            <w:tcW w:w="4508" w:type="dxa"/>
+            <w:gridSpan w:val="2"/>
+          </w:tcPr>
+          <w:p>
+            <w:pPr>
+              <w:jc w:val="both"/>
+              <w:rPr>
+                <w:sz w:val="20"/>
+                <w:szCs w:val="20"/>
+              </w:rPr>
+            </w:pPr>
+            <w:r>
+              <w:rPr>
+                <w:sz w:val="20"/>
+                <w:szCs w:val="20"/>
+              </w:rPr>
+              <w:t>The software should be easy to apply updates and changes to. The systems need to be well organised and commented.</w:t>
+            </w:r>
+          </w:p>
+        </w:tc>
+        <w:tc>
+          <w:tcPr>
+            <w:tcW w:w="4508" w:type="dxa"/>
+          </w:tcPr>
+          <w:p>
+            <w:pPr>
+              <w:jc w:val="both"/>
+              <w:rPr>
+                <w:sz w:val="20"/>
+                <w:szCs w:val="20"/>
+              </w:rPr>
+            </w:pPr>
+            <w:r>
+              <w:rPr>
+                <w:sz w:val="20"/>
+                <w:szCs w:val="20"/>
+              </w:rPr>
+              <w:t>This will allow for the possibility of rapid changes to the system if an error/bug is ever found.</w:t>
+            </w:r>
+          </w:p>
+        </w:tc>
+      </w:tr>
+    </w:tbl>
+    <w:p/>
+    <w:p>
+      <w:r>
+        <w:br w:type="page"/>
+      </w:r>
     </w:p>
     <w:p>
       <w:pPr>
@@ -5718,7 +7676,7 @@
           <w:szCs w:val="26"/>
         </w:rPr>
       </w:pPr>
-      <w:bookmarkStart w:id="10" w:name="_Toc46472827"/>
+      <w:bookmarkStart w:id="9" w:name="_Toc46472827"/>
       <w:r>
         <w:rPr>
           <w:rStyle w:val="Heading3Char"/>
@@ -5726,10 +7684,344 @@
           <w:sz w:val="28"/>
           <w:szCs w:val="26"/>
         </w:rPr>
+        <w:lastRenderedPageBreak/>
         <w:t>Constraints</w:t>
       </w:r>
-      <w:bookmarkEnd w:id="10"/>
+      <w:bookmarkEnd w:id="9"/>
     </w:p>
+    <w:p>
+      <w:r>
+        <w:t>Constraints are the limitations placed upon the project. They entail function and non-function requirements to both the system and the developments process of said system.</w:t>
+      </w:r>
+    </w:p>
+    <w:tbl>
+      <w:tblPr>
+        <w:tblStyle w:val="TableGrid"/>
+        <w:tblW w:w="0" w:type="auto"/>
+        <w:tblLook w:val="04A0" w:firstRow="1" w:lastRow="0" w:firstColumn="1" w:lastColumn="0" w:noHBand="0" w:noVBand="1"/>
+      </w:tblPr>
+      <w:tblGrid>
+        <w:gridCol w:w="1271"/>
+        <w:gridCol w:w="7745"/>
+      </w:tblGrid>
+      <w:tr>
+        <w:tc>
+          <w:tcPr>
+            <w:tcW w:w="1271" w:type="dxa"/>
+          </w:tcPr>
+          <w:p>
+            <w:pPr>
+              <w:rPr>
+                <w:sz w:val="24"/>
+                <w:szCs w:val="24"/>
+              </w:rPr>
+            </w:pPr>
+            <w:r>
+              <w:rPr>
+                <w:b/>
+                <w:bCs/>
+                <w:sz w:val="24"/>
+                <w:szCs w:val="24"/>
+              </w:rPr>
+              <w:t>ID:</w:t>
+            </w:r>
+            <w:r>
+              <w:rPr>
+                <w:sz w:val="24"/>
+                <w:szCs w:val="24"/>
+              </w:rPr>
+              <w:t xml:space="preserve"> </w:t>
+            </w:r>
+            <w:r>
+              <w:rPr>
+                <w:sz w:val="24"/>
+                <w:szCs w:val="24"/>
+              </w:rPr>
+              <w:t>CST-1</w:t>
+            </w:r>
+          </w:p>
+        </w:tc>
+        <w:tc>
+          <w:tcPr>
+            <w:tcW w:w="7745" w:type="dxa"/>
+          </w:tcPr>
+          <w:p>
+            <w:pPr>
+              <w:rPr>
+                <w:sz w:val="24"/>
+                <w:szCs w:val="24"/>
+              </w:rPr>
+            </w:pPr>
+            <w:r>
+              <w:rPr>
+                <w:b/>
+                <w:bCs/>
+                <w:sz w:val="24"/>
+                <w:szCs w:val="24"/>
+              </w:rPr>
+              <w:t>Name:</w:t>
+            </w:r>
+            <w:r>
+              <w:rPr>
+                <w:sz w:val="24"/>
+                <w:szCs w:val="24"/>
+              </w:rPr>
+              <w:t xml:space="preserve"> </w:t>
+            </w:r>
+            <w:r>
+              <w:rPr>
+                <w:sz w:val="24"/>
+                <w:szCs w:val="24"/>
+              </w:rPr>
+              <w:t>Time Limitation</w:t>
+            </w:r>
+          </w:p>
+        </w:tc>
+      </w:tr>
+      <w:tr>
+        <w:tc>
+          <w:tcPr>
+            <w:tcW w:w="9016" w:type="dxa"/>
+            <w:gridSpan w:val="2"/>
+          </w:tcPr>
+          <w:p>
+            <w:r>
+              <w:rPr>
+                <w:sz w:val="20"/>
+                <w:szCs w:val="20"/>
+              </w:rPr>
+              <w:t xml:space="preserve">The project only has a </w:t>
+            </w:r>
+            <w:r>
+              <w:rPr>
+                <w:sz w:val="20"/>
+                <w:szCs w:val="20"/>
+              </w:rPr>
+              <w:t>limited amount of time that is available for it to be worked on. After this time is up all progress must be uploaded and markable work is no longer possible.</w:t>
+            </w:r>
+            <w:r>
+              <w:rPr>
+                <w:sz w:val="20"/>
+                <w:szCs w:val="20"/>
+              </w:rPr>
+              <w:t xml:space="preserve"> All work that is specified in the Milestone Briefs must be completed before the due date and to a high standard of quality.</w:t>
+            </w:r>
+          </w:p>
+        </w:tc>
+      </w:tr>
+      <w:tr>
+        <w:tc>
+          <w:tcPr>
+            <w:tcW w:w="1271" w:type="dxa"/>
+          </w:tcPr>
+          <w:p>
+            <w:pPr>
+              <w:rPr>
+                <w:sz w:val="24"/>
+                <w:szCs w:val="24"/>
+              </w:rPr>
+            </w:pPr>
+            <w:r>
+              <w:rPr>
+                <w:b/>
+                <w:bCs/>
+                <w:sz w:val="24"/>
+                <w:szCs w:val="24"/>
+              </w:rPr>
+              <w:t>ID:</w:t>
+            </w:r>
+            <w:r>
+              <w:rPr>
+                <w:sz w:val="24"/>
+                <w:szCs w:val="24"/>
+              </w:rPr>
+              <w:t xml:space="preserve"> </w:t>
+            </w:r>
+            <w:r>
+              <w:rPr>
+                <w:sz w:val="24"/>
+                <w:szCs w:val="24"/>
+              </w:rPr>
+              <w:t>CST-</w:t>
+            </w:r>
+            <w:r>
+              <w:rPr>
+                <w:sz w:val="24"/>
+                <w:szCs w:val="24"/>
+              </w:rPr>
+              <w:t>2</w:t>
+            </w:r>
+          </w:p>
+        </w:tc>
+        <w:tc>
+          <w:tcPr>
+            <w:tcW w:w="7745" w:type="dxa"/>
+          </w:tcPr>
+          <w:p>
+            <w:pPr>
+              <w:rPr>
+                <w:sz w:val="24"/>
+                <w:szCs w:val="24"/>
+              </w:rPr>
+            </w:pPr>
+            <w:r>
+              <w:rPr>
+                <w:b/>
+                <w:bCs/>
+                <w:sz w:val="24"/>
+                <w:szCs w:val="24"/>
+              </w:rPr>
+              <w:t>Name:</w:t>
+            </w:r>
+            <w:r>
+              <w:rPr>
+                <w:sz w:val="24"/>
+                <w:szCs w:val="24"/>
+              </w:rPr>
+              <w:t xml:space="preserve"> </w:t>
+            </w:r>
+            <w:r>
+              <w:rPr>
+                <w:sz w:val="24"/>
+                <w:szCs w:val="24"/>
+              </w:rPr>
+              <w:t>Restricted Features</w:t>
+            </w:r>
+          </w:p>
+        </w:tc>
+      </w:tr>
+      <w:tr>
+        <w:tc>
+          <w:tcPr>
+            <w:tcW w:w="9016" w:type="dxa"/>
+            <w:gridSpan w:val="2"/>
+          </w:tcPr>
+          <w:p>
+            <w:r>
+              <w:rPr>
+                <w:sz w:val="20"/>
+                <w:szCs w:val="20"/>
+              </w:rPr>
+              <w:t>As the project brief has specified that the game “Pac-Man” needs to be recreated, certain features need to be implemented in order to achieve that end. The game needs to take place in a maze, ghost needs to chase the player, all the orbs in a level need to be collected in order to complete said level, etc.</w:t>
+            </w:r>
+          </w:p>
+        </w:tc>
+      </w:tr>
+      <w:tr>
+        <w:tc>
+          <w:tcPr>
+            <w:tcW w:w="1271" w:type="dxa"/>
+          </w:tcPr>
+          <w:p>
+            <w:pPr>
+              <w:rPr>
+                <w:sz w:val="24"/>
+                <w:szCs w:val="24"/>
+              </w:rPr>
+            </w:pPr>
+            <w:r>
+              <w:rPr>
+                <w:b/>
+                <w:bCs/>
+                <w:sz w:val="24"/>
+                <w:szCs w:val="24"/>
+              </w:rPr>
+              <w:t>ID:</w:t>
+            </w:r>
+            <w:r>
+              <w:rPr>
+                <w:sz w:val="24"/>
+                <w:szCs w:val="24"/>
+              </w:rPr>
+              <w:t xml:space="preserve"> </w:t>
+            </w:r>
+            <w:r>
+              <w:rPr>
+                <w:sz w:val="24"/>
+                <w:szCs w:val="24"/>
+              </w:rPr>
+              <w:t>CST-</w:t>
+            </w:r>
+            <w:r>
+              <w:rPr>
+                <w:sz w:val="24"/>
+                <w:szCs w:val="24"/>
+              </w:rPr>
+              <w:t>3</w:t>
+            </w:r>
+          </w:p>
+        </w:tc>
+        <w:tc>
+          <w:tcPr>
+            <w:tcW w:w="7745" w:type="dxa"/>
+          </w:tcPr>
+          <w:p>
+            <w:pPr>
+              <w:rPr>
+                <w:sz w:val="24"/>
+                <w:szCs w:val="24"/>
+              </w:rPr>
+            </w:pPr>
+            <w:r>
+              <w:rPr>
+                <w:b/>
+                <w:bCs/>
+                <w:sz w:val="24"/>
+                <w:szCs w:val="24"/>
+              </w:rPr>
+              <w:t>Name:</w:t>
+            </w:r>
+            <w:r>
+              <w:rPr>
+                <w:sz w:val="24"/>
+                <w:szCs w:val="24"/>
+              </w:rPr>
+              <w:t xml:space="preserve"> </w:t>
+            </w:r>
+            <w:r>
+              <w:rPr>
+                <w:sz w:val="24"/>
+                <w:szCs w:val="24"/>
+              </w:rPr>
+              <w:t>Development Team Size</w:t>
+            </w:r>
+          </w:p>
+        </w:tc>
+      </w:tr>
+      <w:tr>
+        <w:tc>
+          <w:tcPr>
+            <w:tcW w:w="9016" w:type="dxa"/>
+            <w:gridSpan w:val="2"/>
+          </w:tcPr>
+          <w:p>
+            <w:r>
+              <w:rPr>
+                <w:sz w:val="20"/>
+                <w:szCs w:val="20"/>
+              </w:rPr>
+              <w:t xml:space="preserve">Only a single developer is permitted to work on this </w:t>
+            </w:r>
+            <w:proofErr w:type="gramStart"/>
+            <w:r>
+              <w:rPr>
+                <w:sz w:val="20"/>
+                <w:szCs w:val="20"/>
+              </w:rPr>
+              <w:t>particular instance</w:t>
+            </w:r>
+            <w:proofErr w:type="gramEnd"/>
+            <w:r>
+              <w:rPr>
+                <w:sz w:val="20"/>
+                <w:szCs w:val="20"/>
+              </w:rPr>
+              <w:t xml:space="preserve"> of the project.</w:t>
+            </w:r>
+          </w:p>
+        </w:tc>
+      </w:tr>
+    </w:tbl>
     <w:p/>
     <w:p>
       <w:pPr>
@@ -5762,12 +8054,208 @@
           <w:numId w:val="2"/>
         </w:numPr>
       </w:pPr>
-      <w:bookmarkStart w:id="11" w:name="_Toc46472828"/>
+      <w:bookmarkStart w:id="10" w:name="_Toc46472828"/>
       <w:r>
         <w:lastRenderedPageBreak/>
         <w:t>Project Risk</w:t>
       </w:r>
-      <w:bookmarkEnd w:id="11"/>
+      <w:bookmarkEnd w:id="10"/>
+    </w:p>
+    <w:p>
+      <w:r>
+        <w:t>When undertaking a project, such as this one, there are always accompanying risks involved. These risks encompass a broad range of items of different levels of severity from acceptable, as low as reasonably practical (ALARP) and finally to intolerable. There are two distinct and relevant categories of risk associated with this type of project, with them being Software Process Risks and Software Product Risks. The former is related to the risks associated with the development of the system and the latter relates to mechanical faults in the product.</w:t>
+      </w:r>
+    </w:p>
+    <w:p>
+      <w:r>
+        <w:t xml:space="preserve">Risks can pose a serious issue to a project, but that is only if said risk is not identified and planned for. </w:t>
+      </w:r>
+      <w:r>
+        <w:t xml:space="preserve">Through risk identification and analysis, these risks can be either mitigated or completely nullified </w:t>
+      </w:r>
+      <w:r>
+        <w:t>with the formulation of appropriate plans to combat them</w:t>
+      </w:r>
+      <w:r>
+        <w:t>.</w:t>
+      </w:r>
+    </w:p>
+    <w:tbl>
+      <w:tblPr>
+        <w:tblStyle w:val="TableGrid"/>
+        <w:tblW w:w="0" w:type="auto"/>
+        <w:tblLook w:val="04A0" w:firstRow="1" w:lastRow="0" w:firstColumn="1" w:lastColumn="0" w:noHBand="0" w:noVBand="1"/>
+      </w:tblPr>
+      <w:tblGrid>
+        <w:gridCol w:w="988"/>
+        <w:gridCol w:w="2835"/>
+        <w:gridCol w:w="1275"/>
+        <w:gridCol w:w="3918"/>
+      </w:tblGrid>
+      <w:tr>
+        <w:tc>
+          <w:tcPr>
+            <w:tcW w:w="988" w:type="dxa"/>
+          </w:tcPr>
+          <w:p>
+            <w:pPr>
+              <w:rPr>
+                <w:b/>
+                <w:bCs/>
+                <w:sz w:val="24"/>
+                <w:szCs w:val="24"/>
+              </w:rPr>
+            </w:pPr>
+            <w:r>
+              <w:rPr>
+                <w:b/>
+                <w:bCs/>
+                <w:sz w:val="24"/>
+                <w:szCs w:val="24"/>
+              </w:rPr>
+              <w:t>Risk ID</w:t>
+            </w:r>
+          </w:p>
+        </w:tc>
+        <w:tc>
+          <w:tcPr>
+            <w:tcW w:w="2835" w:type="dxa"/>
+          </w:tcPr>
+          <w:p>
+            <w:pPr>
+              <w:rPr>
+                <w:b/>
+                <w:bCs/>
+                <w:sz w:val="24"/>
+                <w:szCs w:val="24"/>
+              </w:rPr>
+            </w:pPr>
+            <w:r>
+              <w:rPr>
+                <w:b/>
+                <w:bCs/>
+                <w:sz w:val="24"/>
+                <w:szCs w:val="24"/>
+              </w:rPr>
+              <w:t>Risk Description</w:t>
+            </w:r>
+          </w:p>
+        </w:tc>
+        <w:tc>
+          <w:tcPr>
+            <w:tcW w:w="1275" w:type="dxa"/>
+          </w:tcPr>
+          <w:p>
+            <w:pPr>
+              <w:rPr>
+                <w:b/>
+                <w:bCs/>
+                <w:sz w:val="24"/>
+                <w:szCs w:val="24"/>
+              </w:rPr>
+            </w:pPr>
+            <w:r>
+              <w:rPr>
+                <w:b/>
+                <w:bCs/>
+                <w:sz w:val="24"/>
+                <w:szCs w:val="24"/>
+              </w:rPr>
+              <w:t>Risk Type</w:t>
+            </w:r>
+          </w:p>
+        </w:tc>
+        <w:tc>
+          <w:tcPr>
+            <w:tcW w:w="3918" w:type="dxa"/>
+          </w:tcPr>
+          <w:p>
+            <w:pPr>
+              <w:rPr>
+                <w:b/>
+                <w:bCs/>
+                <w:sz w:val="24"/>
+                <w:szCs w:val="24"/>
+              </w:rPr>
+            </w:pPr>
+            <w:r>
+              <w:rPr>
+                <w:b/>
+                <w:bCs/>
+                <w:sz w:val="24"/>
+                <w:szCs w:val="24"/>
+              </w:rPr>
+              <w:t>Reduction Strategy</w:t>
+            </w:r>
+          </w:p>
+        </w:tc>
+      </w:tr>
+      <w:tr>
+        <w:tc>
+          <w:tcPr>
+            <w:tcW w:w="988" w:type="dxa"/>
+          </w:tcPr>
+          <w:p>
+            <w:r>
+              <w:t>R-1</w:t>
+            </w:r>
+          </w:p>
+        </w:tc>
+        <w:tc>
+          <w:tcPr>
+            <w:tcW w:w="2835" w:type="dxa"/>
+          </w:tcPr>
+          <w:p/>
+        </w:tc>
+        <w:tc>
+          <w:tcPr>
+            <w:tcW w:w="1275" w:type="dxa"/>
+          </w:tcPr>
+          <w:p/>
+        </w:tc>
+        <w:tc>
+          <w:tcPr>
+            <w:tcW w:w="3918" w:type="dxa"/>
+          </w:tcPr>
+          <w:p/>
+        </w:tc>
+      </w:tr>
+      <w:tr>
+        <w:tc>
+          <w:tcPr>
+            <w:tcW w:w="988" w:type="dxa"/>
+          </w:tcPr>
+          <w:p/>
+        </w:tc>
+        <w:tc>
+          <w:tcPr>
+            <w:tcW w:w="2835" w:type="dxa"/>
+          </w:tcPr>
+          <w:p/>
+        </w:tc>
+        <w:tc>
+          <w:tcPr>
+            <w:tcW w:w="1275" w:type="dxa"/>
+          </w:tcPr>
+          <w:p/>
+        </w:tc>
+        <w:tc>
+          <w:tcPr>
+            <w:tcW w:w="3918" w:type="dxa"/>
+          </w:tcPr>
+          <w:p/>
+        </w:tc>
+      </w:tr>
+    </w:tbl>
+    <w:p>
+      <w:pPr>
+        <w:rPr>
+          <w:b/>
+          <w:bCs/>
+          <w:sz w:val="32"/>
+          <w:szCs w:val="32"/>
+        </w:rPr>
+      </w:pPr>
     </w:p>
     <w:p>
       <w:pPr>
@@ -5787,6 +8275,8 @@
         </w:rPr>
         <w:br w:type="page"/>
       </w:r>
+      <w:bookmarkStart w:id="11" w:name="_GoBack"/>
+      <w:bookmarkEnd w:id="11"/>
     </w:p>
     <w:p>
       <w:pPr>
@@ -5931,7 +8421,7 @@
       </w:r>
     </w:p>
     <w:sectPr>
-      <w:footerReference w:type="default" r:id="rId9"/>
+      <w:footerReference w:type="default" r:id="rId16"/>
       <w:pgSz w:w="11906" w:h="16838"/>
       <w:pgMar w:top="1440" w:right="1440" w:bottom="1440" w:left="1440" w:header="708" w:footer="708" w:gutter="0"/>
       <w:cols w:space="708"/>
@@ -8312,6 +10802,25 @@
       </w:tblBorders>
     </w:tblPr>
   </w:style>
+  <w:style w:type="paragraph" w:styleId="Caption">
+    <w:name w:val="caption"/>
+    <w:basedOn w:val="Normal"/>
+    <w:next w:val="Normal"/>
+    <w:uiPriority w:val="35"/>
+    <w:unhideWhenUsed/>
+    <w:qFormat/>
+    <w:rsid w:val="001D1E5E"/>
+    <w:pPr>
+      <w:spacing w:after="200" w:line="240" w:lineRule="auto"/>
+    </w:pPr>
+    <w:rPr>
+      <w:i/>
+      <w:iCs/>
+      <w:color w:val="44546A" w:themeColor="text2"/>
+      <w:sz w:val="18"/>
+      <w:szCs w:val="18"/>
+    </w:rPr>
+  </w:style>
 </w:styles>
 </file>
 
@@ -8615,7 +11124,7 @@
 </file>
 
 <file path=customXml/itemProps1.xml><?xml version="1.0" encoding="utf-8"?>
-<ds:datastoreItem xmlns:ds="http://schemas.openxmlformats.org/officeDocument/2006/customXml" ds:itemID="{C4996818-85D8-43F5-94FD-57AD9F6B74E2}">
+<ds:datastoreItem xmlns:ds="http://schemas.openxmlformats.org/officeDocument/2006/customXml" ds:itemID="{3C618931-1084-48AB-86CC-71E7F9363603}">
   <ds:schemaRefs>
     <ds:schemaRef ds:uri="http://schemas.openxmlformats.org/officeDocument/2006/bibliography"/>
   </ds:schemaRefs>

</xml_diff>

<commit_message>
Finished Part 3 Partly Completed Part 4, moving onto Game Prototype
</commit_message>
<xml_diff>
--- a/2805 ICT Milestone 1 Report.docx
+++ b/2805 ICT Milestone 1 Report.docx
@@ -3046,23 +3046,7 @@
                 <w:sz w:val="20"/>
                 <w:szCs w:val="20"/>
               </w:rPr>
-              <w:t xml:space="preserve">The “ghost house” </w:t>
-            </w:r>
-            <w:proofErr w:type="gramStart"/>
-            <w:r>
-              <w:rPr>
-                <w:sz w:val="20"/>
-                <w:szCs w:val="20"/>
-              </w:rPr>
-              <w:t>is located in</w:t>
-            </w:r>
-            <w:proofErr w:type="gramEnd"/>
-            <w:r>
-              <w:rPr>
-                <w:sz w:val="20"/>
-                <w:szCs w:val="20"/>
-              </w:rPr>
-              <w:t xml:space="preserve"> the centre of the map</w:t>
+              <w:t>The “ghost house” is located in the centre of the map</w:t>
             </w:r>
           </w:p>
           <w:p>
@@ -3985,23 +3969,7 @@
                 <w:sz w:val="20"/>
                 <w:szCs w:val="20"/>
               </w:rPr>
-              <w:t xml:space="preserve">The player </w:t>
-            </w:r>
-            <w:proofErr w:type="spellStart"/>
-            <w:r>
-              <w:rPr>
-                <w:sz w:val="20"/>
-                <w:szCs w:val="20"/>
-              </w:rPr>
-              <w:t>dose</w:t>
-            </w:r>
-            <w:proofErr w:type="spellEnd"/>
-            <w:r>
-              <w:rPr>
-                <w:sz w:val="20"/>
-                <w:szCs w:val="20"/>
-              </w:rPr>
-              <w:t xml:space="preserve"> not understand how the scoring system works and potentially ends up with a score that is significantly lower than the amount they were expecting.</w:t>
+              <w:t>The player dose not understand how the scoring system works and potentially ends up with a score that is significantly lower than the amount they were expecting.</w:t>
             </w:r>
           </w:p>
         </w:tc>
@@ -4519,23 +4487,7 @@
                 <w:sz w:val="20"/>
                 <w:szCs w:val="20"/>
               </w:rPr>
-              <w:t xml:space="preserve">Player collects </w:t>
-            </w:r>
-            <w:proofErr w:type="gramStart"/>
-            <w:r>
-              <w:rPr>
-                <w:sz w:val="20"/>
-                <w:szCs w:val="20"/>
-              </w:rPr>
-              <w:t>all of</w:t>
-            </w:r>
-            <w:proofErr w:type="gramEnd"/>
-            <w:r>
-              <w:rPr>
-                <w:sz w:val="20"/>
-                <w:szCs w:val="20"/>
-              </w:rPr>
-              <w:t xml:space="preserve"> the pellets</w:t>
+              <w:t>Player collects all of the pellets</w:t>
             </w:r>
           </w:p>
           <w:p>
@@ -5264,23 +5216,7 @@
                 <w:sz w:val="20"/>
                 <w:szCs w:val="20"/>
               </w:rPr>
-              <w:t xml:space="preserve">Player collects a power-pellet and </w:t>
-            </w:r>
-            <w:proofErr w:type="gramStart"/>
-            <w:r>
-              <w:rPr>
-                <w:sz w:val="20"/>
-                <w:szCs w:val="20"/>
-              </w:rPr>
-              <w:t>all of</w:t>
-            </w:r>
-            <w:proofErr w:type="gramEnd"/>
-            <w:r>
-              <w:rPr>
-                <w:sz w:val="20"/>
-                <w:szCs w:val="20"/>
-              </w:rPr>
-              <w:t xml:space="preserve"> the ghosts enter a </w:t>
+              <w:t xml:space="preserve">Player collects a power-pellet and all of the ghosts enter a </w:t>
             </w:r>
             <w:r>
               <w:rPr>
@@ -7842,14 +7778,7 @@
                 <w:sz w:val="24"/>
                 <w:szCs w:val="24"/>
               </w:rPr>
-              <w:t>CST-</w:t>
-            </w:r>
-            <w:r>
-              <w:rPr>
-                <w:sz w:val="24"/>
-                <w:szCs w:val="24"/>
-              </w:rPr>
-              <w:t>2</w:t>
+              <w:t>CST-2</w:t>
             </w:r>
           </w:p>
         </w:tc>
@@ -7940,14 +7869,7 @@
                 <w:sz w:val="24"/>
                 <w:szCs w:val="24"/>
               </w:rPr>
-              <w:t>CST-</w:t>
-            </w:r>
-            <w:r>
-              <w:rPr>
-                <w:sz w:val="24"/>
-                <w:szCs w:val="24"/>
-              </w:rPr>
-              <w:t>3</w:t>
+              <w:t>CST-3</w:t>
             </w:r>
           </w:p>
         </w:tc>
@@ -8000,23 +7922,7 @@
                 <w:sz w:val="20"/>
                 <w:szCs w:val="20"/>
               </w:rPr>
-              <w:t xml:space="preserve">Only a single developer is permitted to work on this </w:t>
-            </w:r>
-            <w:proofErr w:type="gramStart"/>
-            <w:r>
-              <w:rPr>
-                <w:sz w:val="20"/>
-                <w:szCs w:val="20"/>
-              </w:rPr>
-              <w:t>particular instance</w:t>
-            </w:r>
-            <w:proofErr w:type="gramEnd"/>
-            <w:r>
-              <w:rPr>
-                <w:sz w:val="20"/>
-                <w:szCs w:val="20"/>
-              </w:rPr>
-              <w:t xml:space="preserve"> of the project.</w:t>
+              <w:t>Only a single developer is permitted to work on this particular instance of the project.</w:t>
             </w:r>
           </w:p>
         </w:tc>
@@ -8079,6 +7985,9 @@
       <w:r>
         <w:t>.</w:t>
       </w:r>
+      <w:r>
+        <w:t xml:space="preserve"> Contained below are some of the considered risks and the strategies that will minimise the likelihood of them becoming an issue.</w:t>
+      </w:r>
     </w:p>
     <w:tbl>
       <w:tblPr>
@@ -8087,24 +7996,61 @@
         <w:tblLook w:val="04A0" w:firstRow="1" w:lastRow="0" w:firstColumn="1" w:lastColumn="0" w:noHBand="0" w:noVBand="1"/>
       </w:tblPr>
       <w:tblGrid>
-        <w:gridCol w:w="988"/>
-        <w:gridCol w:w="2835"/>
-        <w:gridCol w:w="1275"/>
-        <w:gridCol w:w="3918"/>
+        <w:gridCol w:w="1271"/>
+        <w:gridCol w:w="3237"/>
+        <w:gridCol w:w="1866"/>
+        <w:gridCol w:w="2642"/>
       </w:tblGrid>
       <w:tr>
         <w:tc>
           <w:tcPr>
-            <w:tcW w:w="988" w:type="dxa"/>
-          </w:tcPr>
-          <w:p>
-            <w:pPr>
+            <w:tcW w:w="1271" w:type="dxa"/>
+          </w:tcPr>
+          <w:p>
+            <w:pPr>
+              <w:jc w:val="both"/>
+              <w:rPr>
+                <w:sz w:val="24"/>
+                <w:szCs w:val="24"/>
+              </w:rPr>
+            </w:pPr>
+            <w:r>
               <w:rPr>
                 <w:b/>
                 <w:bCs/>
                 <w:sz w:val="24"/>
                 <w:szCs w:val="24"/>
               </w:rPr>
+              <w:t>ID:</w:t>
+            </w:r>
+            <w:r>
+              <w:rPr>
+                <w:sz w:val="24"/>
+                <w:szCs w:val="24"/>
+              </w:rPr>
+              <w:t xml:space="preserve"> </w:t>
+            </w:r>
+            <w:r>
+              <w:rPr>
+                <w:sz w:val="24"/>
+                <w:szCs w:val="24"/>
+              </w:rPr>
+              <w:t>R-1</w:t>
+            </w:r>
+          </w:p>
+        </w:tc>
+        <w:tc>
+          <w:tcPr>
+            <w:tcW w:w="5103" w:type="dxa"/>
+            <w:gridSpan w:val="2"/>
+          </w:tcPr>
+          <w:p>
+            <w:pPr>
+              <w:jc w:val="both"/>
+              <w:rPr>
+                <w:sz w:val="24"/>
+                <w:szCs w:val="24"/>
+              </w:rPr>
             </w:pPr>
             <w:r>
               <w:rPr>
@@ -8113,22 +8059,143 @@
                 <w:sz w:val="24"/>
                 <w:szCs w:val="24"/>
               </w:rPr>
-              <w:t>Risk ID</w:t>
-            </w:r>
-          </w:p>
-        </w:tc>
-        <w:tc>
-          <w:tcPr>
-            <w:tcW w:w="2835" w:type="dxa"/>
-          </w:tcPr>
-          <w:p>
-            <w:pPr>
+              <w:t>Name:</w:t>
+            </w:r>
+            <w:r>
+              <w:rPr>
+                <w:sz w:val="24"/>
+                <w:szCs w:val="24"/>
+              </w:rPr>
+              <w:t xml:space="preserve"> </w:t>
+            </w:r>
+            <w:r>
+              <w:rPr>
+                <w:sz w:val="24"/>
+                <w:szCs w:val="24"/>
+              </w:rPr>
+              <w:t>Deadlines</w:t>
+            </w:r>
+          </w:p>
+        </w:tc>
+        <w:tc>
+          <w:tcPr>
+            <w:tcW w:w="2642" w:type="dxa"/>
+          </w:tcPr>
+          <w:p>
+            <w:pPr>
+              <w:jc w:val="both"/>
+              <w:rPr>
+                <w:sz w:val="24"/>
+                <w:szCs w:val="24"/>
+              </w:rPr>
+            </w:pPr>
+            <w:r>
               <w:rPr>
                 <w:b/>
                 <w:bCs/>
                 <w:sz w:val="24"/>
                 <w:szCs w:val="24"/>
               </w:rPr>
+              <w:t xml:space="preserve">Risk Type: </w:t>
+            </w:r>
+            <w:r>
+              <w:rPr>
+                <w:sz w:val="24"/>
+                <w:szCs w:val="24"/>
+              </w:rPr>
+              <w:t>ALARP</w:t>
+            </w:r>
+          </w:p>
+        </w:tc>
+      </w:tr>
+      <w:tr>
+        <w:tc>
+          <w:tcPr>
+            <w:tcW w:w="4508" w:type="dxa"/>
+            <w:gridSpan w:val="2"/>
+          </w:tcPr>
+          <w:p>
+            <w:pPr>
+              <w:jc w:val="both"/>
+            </w:pPr>
+            <w:r>
+              <w:t>Risk Description</w:t>
+            </w:r>
+          </w:p>
+        </w:tc>
+        <w:tc>
+          <w:tcPr>
+            <w:tcW w:w="4508" w:type="dxa"/>
+            <w:gridSpan w:val="2"/>
+          </w:tcPr>
+          <w:p>
+            <w:pPr>
+              <w:jc w:val="both"/>
+            </w:pPr>
+            <w:r>
+              <w:t>Reduction Strategies</w:t>
+            </w:r>
+          </w:p>
+        </w:tc>
+      </w:tr>
+      <w:tr>
+        <w:tc>
+          <w:tcPr>
+            <w:tcW w:w="4508" w:type="dxa"/>
+            <w:gridSpan w:val="2"/>
+          </w:tcPr>
+          <w:p>
+            <w:pPr>
+              <w:jc w:val="both"/>
+              <w:rPr>
+                <w:sz w:val="20"/>
+                <w:szCs w:val="20"/>
+              </w:rPr>
+            </w:pPr>
+            <w:r>
+              <w:rPr>
+                <w:sz w:val="20"/>
+                <w:szCs w:val="20"/>
+              </w:rPr>
+              <w:t>Not meeting required deadlines</w:t>
+            </w:r>
+          </w:p>
+        </w:tc>
+        <w:tc>
+          <w:tcPr>
+            <w:tcW w:w="4508" w:type="dxa"/>
+            <w:gridSpan w:val="2"/>
+          </w:tcPr>
+          <w:p>
+            <w:pPr>
+              <w:jc w:val="both"/>
+              <w:rPr>
+                <w:sz w:val="20"/>
+                <w:szCs w:val="20"/>
+              </w:rPr>
+            </w:pPr>
+            <w:r>
+              <w:rPr>
+                <w:sz w:val="20"/>
+                <w:szCs w:val="20"/>
+              </w:rPr>
+              <w:t xml:space="preserve">Following standard software development practises, such as: prototyping key components, dividing work into phases and making use of reusable components. </w:t>
+            </w:r>
+          </w:p>
+        </w:tc>
+      </w:tr>
+      <w:tr>
+        <w:tc>
+          <w:tcPr>
+            <w:tcW w:w="1271" w:type="dxa"/>
+          </w:tcPr>
+          <w:p>
+            <w:pPr>
+              <w:jc w:val="both"/>
+              <w:rPr>
+                <w:sz w:val="24"/>
+                <w:szCs w:val="24"/>
+              </w:rPr>
             </w:pPr>
             <w:r>
               <w:rPr>
@@ -8137,22 +8204,73 @@
                 <w:sz w:val="24"/>
                 <w:szCs w:val="24"/>
               </w:rPr>
-              <w:t>Risk Description</w:t>
-            </w:r>
-          </w:p>
-        </w:tc>
-        <w:tc>
-          <w:tcPr>
-            <w:tcW w:w="1275" w:type="dxa"/>
-          </w:tcPr>
-          <w:p>
-            <w:pPr>
+              <w:t>ID:</w:t>
+            </w:r>
+            <w:r>
+              <w:rPr>
+                <w:sz w:val="24"/>
+                <w:szCs w:val="24"/>
+              </w:rPr>
+              <w:t xml:space="preserve"> </w:t>
+            </w:r>
+            <w:r>
+              <w:rPr>
+                <w:sz w:val="24"/>
+                <w:szCs w:val="24"/>
+              </w:rPr>
+              <w:t>R-2</w:t>
+            </w:r>
+          </w:p>
+        </w:tc>
+        <w:tc>
+          <w:tcPr>
+            <w:tcW w:w="5103" w:type="dxa"/>
+            <w:gridSpan w:val="2"/>
+          </w:tcPr>
+          <w:p>
+            <w:pPr>
+              <w:jc w:val="both"/>
+              <w:rPr>
+                <w:sz w:val="24"/>
+                <w:szCs w:val="24"/>
+              </w:rPr>
+            </w:pPr>
+            <w:r>
               <w:rPr>
                 <w:b/>
                 <w:bCs/>
                 <w:sz w:val="24"/>
                 <w:szCs w:val="24"/>
               </w:rPr>
+              <w:t>Name:</w:t>
+            </w:r>
+            <w:r>
+              <w:rPr>
+                <w:sz w:val="24"/>
+                <w:szCs w:val="24"/>
+              </w:rPr>
+              <w:t xml:space="preserve"> </w:t>
+            </w:r>
+            <w:r>
+              <w:rPr>
+                <w:sz w:val="24"/>
+                <w:szCs w:val="24"/>
+              </w:rPr>
+              <w:t>Maze Generation</w:t>
+            </w:r>
+          </w:p>
+        </w:tc>
+        <w:tc>
+          <w:tcPr>
+            <w:tcW w:w="2642" w:type="dxa"/>
+          </w:tcPr>
+          <w:p>
+            <w:pPr>
+              <w:jc w:val="both"/>
+              <w:rPr>
+                <w:sz w:val="24"/>
+                <w:szCs w:val="24"/>
+              </w:rPr>
             </w:pPr>
             <w:r>
               <w:rPr>
@@ -8161,22 +8279,144 @@
                 <w:sz w:val="24"/>
                 <w:szCs w:val="24"/>
               </w:rPr>
-              <w:t>Risk Type</w:t>
-            </w:r>
-          </w:p>
-        </w:tc>
-        <w:tc>
-          <w:tcPr>
-            <w:tcW w:w="3918" w:type="dxa"/>
-          </w:tcPr>
-          <w:p>
-            <w:pPr>
+              <w:t xml:space="preserve">Risk Type: </w:t>
+            </w:r>
+            <w:r>
+              <w:rPr>
+                <w:sz w:val="24"/>
+                <w:szCs w:val="24"/>
+              </w:rPr>
+              <w:t>ALARP</w:t>
+            </w:r>
+          </w:p>
+        </w:tc>
+      </w:tr>
+      <w:tr>
+        <w:tc>
+          <w:tcPr>
+            <w:tcW w:w="4508" w:type="dxa"/>
+            <w:gridSpan w:val="2"/>
+          </w:tcPr>
+          <w:p>
+            <w:pPr>
+              <w:jc w:val="both"/>
+            </w:pPr>
+            <w:r>
+              <w:t>Risk Description</w:t>
+            </w:r>
+          </w:p>
+        </w:tc>
+        <w:tc>
+          <w:tcPr>
+            <w:tcW w:w="4508" w:type="dxa"/>
+            <w:gridSpan w:val="2"/>
+          </w:tcPr>
+          <w:p>
+            <w:pPr>
+              <w:jc w:val="both"/>
+            </w:pPr>
+            <w:r>
+              <w:t>Reduction Strategies</w:t>
+            </w:r>
+          </w:p>
+        </w:tc>
+      </w:tr>
+      <w:tr>
+        <w:tc>
+          <w:tcPr>
+            <w:tcW w:w="4508" w:type="dxa"/>
+            <w:gridSpan w:val="2"/>
+          </w:tcPr>
+          <w:p>
+            <w:pPr>
+              <w:jc w:val="both"/>
+              <w:rPr>
+                <w:sz w:val="20"/>
+                <w:szCs w:val="20"/>
+              </w:rPr>
+            </w:pPr>
+            <w:r>
+              <w:rPr>
+                <w:sz w:val="20"/>
+                <w:szCs w:val="20"/>
+              </w:rPr>
+              <w:t>Difficulty in generating the different required mazes for the game to be played.</w:t>
+            </w:r>
+          </w:p>
+        </w:tc>
+        <w:tc>
+          <w:tcPr>
+            <w:tcW w:w="4508" w:type="dxa"/>
+            <w:gridSpan w:val="2"/>
+          </w:tcPr>
+          <w:p>
+            <w:pPr>
+              <w:jc w:val="both"/>
+              <w:rPr>
+                <w:sz w:val="20"/>
+                <w:szCs w:val="20"/>
+              </w:rPr>
+            </w:pPr>
+            <w:r>
+              <w:rPr>
+                <w:sz w:val="20"/>
+                <w:szCs w:val="20"/>
+              </w:rPr>
+              <w:t xml:space="preserve">Prototyping the generation with static templates of the mazes that can work as the base. Proper research into the GUI software. </w:t>
+            </w:r>
+          </w:p>
+        </w:tc>
+      </w:tr>
+      <w:tr>
+        <w:tc>
+          <w:tcPr>
+            <w:tcW w:w="1271" w:type="dxa"/>
+          </w:tcPr>
+          <w:p>
+            <w:pPr>
+              <w:jc w:val="both"/>
+              <w:rPr>
+                <w:sz w:val="24"/>
+                <w:szCs w:val="24"/>
+              </w:rPr>
+            </w:pPr>
+            <w:r>
               <w:rPr>
                 <w:b/>
                 <w:bCs/>
                 <w:sz w:val="24"/>
                 <w:szCs w:val="24"/>
               </w:rPr>
+              <w:t>ID:</w:t>
+            </w:r>
+            <w:r>
+              <w:rPr>
+                <w:sz w:val="24"/>
+                <w:szCs w:val="24"/>
+              </w:rPr>
+              <w:t xml:space="preserve"> </w:t>
+            </w:r>
+            <w:r>
+              <w:rPr>
+                <w:sz w:val="24"/>
+                <w:szCs w:val="24"/>
+              </w:rPr>
+              <w:t>R-3</w:t>
+            </w:r>
+          </w:p>
+        </w:tc>
+        <w:tc>
+          <w:tcPr>
+            <w:tcW w:w="5103" w:type="dxa"/>
+            <w:gridSpan w:val="2"/>
+          </w:tcPr>
+          <w:p>
+            <w:pPr>
+              <w:jc w:val="both"/>
+              <w:rPr>
+                <w:sz w:val="24"/>
+                <w:szCs w:val="24"/>
+              </w:rPr>
             </w:pPr>
             <w:r>
               <w:rPr>
@@ -8185,65 +8425,530 @@
                 <w:sz w:val="24"/>
                 <w:szCs w:val="24"/>
               </w:rPr>
-              <w:t>Reduction Strategy</w:t>
-            </w:r>
-          </w:p>
-        </w:tc>
-      </w:tr>
-      <w:tr>
-        <w:tc>
-          <w:tcPr>
-            <w:tcW w:w="988" w:type="dxa"/>
-          </w:tcPr>
-          <w:p>
-            <w:r>
-              <w:t>R-1</w:t>
-            </w:r>
-          </w:p>
-        </w:tc>
-        <w:tc>
-          <w:tcPr>
-            <w:tcW w:w="2835" w:type="dxa"/>
-          </w:tcPr>
-          <w:p/>
-        </w:tc>
-        <w:tc>
-          <w:tcPr>
-            <w:tcW w:w="1275" w:type="dxa"/>
-          </w:tcPr>
-          <w:p/>
-        </w:tc>
-        <w:tc>
-          <w:tcPr>
-            <w:tcW w:w="3918" w:type="dxa"/>
-          </w:tcPr>
-          <w:p/>
-        </w:tc>
-      </w:tr>
-      <w:tr>
-        <w:tc>
-          <w:tcPr>
-            <w:tcW w:w="988" w:type="dxa"/>
-          </w:tcPr>
-          <w:p/>
-        </w:tc>
-        <w:tc>
-          <w:tcPr>
-            <w:tcW w:w="2835" w:type="dxa"/>
-          </w:tcPr>
-          <w:p/>
-        </w:tc>
-        <w:tc>
-          <w:tcPr>
-            <w:tcW w:w="1275" w:type="dxa"/>
-          </w:tcPr>
-          <w:p/>
-        </w:tc>
-        <w:tc>
-          <w:tcPr>
-            <w:tcW w:w="3918" w:type="dxa"/>
-          </w:tcPr>
-          <w:p/>
+              <w:t>Name:</w:t>
+            </w:r>
+            <w:r>
+              <w:rPr>
+                <w:sz w:val="24"/>
+                <w:szCs w:val="24"/>
+              </w:rPr>
+              <w:t xml:space="preserve"> </w:t>
+            </w:r>
+            <w:r>
+              <w:rPr>
+                <w:sz w:val="24"/>
+                <w:szCs w:val="24"/>
+              </w:rPr>
+              <w:t>User Enjoyment</w:t>
+            </w:r>
+          </w:p>
+        </w:tc>
+        <w:tc>
+          <w:tcPr>
+            <w:tcW w:w="2642" w:type="dxa"/>
+          </w:tcPr>
+          <w:p>
+            <w:pPr>
+              <w:jc w:val="both"/>
+              <w:rPr>
+                <w:sz w:val="24"/>
+                <w:szCs w:val="24"/>
+              </w:rPr>
+            </w:pPr>
+            <w:r>
+              <w:rPr>
+                <w:b/>
+                <w:bCs/>
+                <w:sz w:val="24"/>
+                <w:szCs w:val="24"/>
+              </w:rPr>
+              <w:t xml:space="preserve">Risk Type: </w:t>
+            </w:r>
+            <w:r>
+              <w:rPr>
+                <w:sz w:val="24"/>
+                <w:szCs w:val="24"/>
+              </w:rPr>
+              <w:t>Intolerable</w:t>
+            </w:r>
+          </w:p>
+        </w:tc>
+      </w:tr>
+      <w:tr>
+        <w:tc>
+          <w:tcPr>
+            <w:tcW w:w="4508" w:type="dxa"/>
+            <w:gridSpan w:val="2"/>
+          </w:tcPr>
+          <w:p>
+            <w:pPr>
+              <w:jc w:val="both"/>
+            </w:pPr>
+            <w:r>
+              <w:t>Risk Description</w:t>
+            </w:r>
+          </w:p>
+        </w:tc>
+        <w:tc>
+          <w:tcPr>
+            <w:tcW w:w="4508" w:type="dxa"/>
+            <w:gridSpan w:val="2"/>
+          </w:tcPr>
+          <w:p>
+            <w:pPr>
+              <w:jc w:val="both"/>
+            </w:pPr>
+            <w:r>
+              <w:t>Reduction Strategies</w:t>
+            </w:r>
+          </w:p>
+        </w:tc>
+      </w:tr>
+      <w:tr>
+        <w:tc>
+          <w:tcPr>
+            <w:tcW w:w="4508" w:type="dxa"/>
+            <w:gridSpan w:val="2"/>
+          </w:tcPr>
+          <w:p>
+            <w:pPr>
+              <w:jc w:val="both"/>
+              <w:rPr>
+                <w:sz w:val="20"/>
+                <w:szCs w:val="20"/>
+              </w:rPr>
+            </w:pPr>
+            <w:r>
+              <w:rPr>
+                <w:sz w:val="20"/>
+                <w:szCs w:val="20"/>
+              </w:rPr>
+              <w:t>The end user/player does not enjoy the experience of playing the game, due to either being too easy, too difficult or not to their standards of quality.</w:t>
+            </w:r>
+          </w:p>
+        </w:tc>
+        <w:tc>
+          <w:tcPr>
+            <w:tcW w:w="4508" w:type="dxa"/>
+            <w:gridSpan w:val="2"/>
+          </w:tcPr>
+          <w:p>
+            <w:pPr>
+              <w:jc w:val="both"/>
+              <w:rPr>
+                <w:sz w:val="20"/>
+                <w:szCs w:val="20"/>
+              </w:rPr>
+            </w:pPr>
+            <w:r>
+              <w:rPr>
+                <w:sz w:val="20"/>
+                <w:szCs w:val="20"/>
+              </w:rPr>
+              <w:t xml:space="preserve">Adequate amounts of playtesting of gameplay. Tuning the ghosts AI as needed from the findings from the playtests. </w:t>
+            </w:r>
+            <w:r>
+              <w:rPr>
+                <w:sz w:val="20"/>
+                <w:szCs w:val="20"/>
+              </w:rPr>
+              <w:t xml:space="preserve"> </w:t>
+            </w:r>
+          </w:p>
+        </w:tc>
+      </w:tr>
+      <w:tr>
+        <w:tc>
+          <w:tcPr>
+            <w:tcW w:w="1271" w:type="dxa"/>
+          </w:tcPr>
+          <w:p>
+            <w:pPr>
+              <w:jc w:val="both"/>
+              <w:rPr>
+                <w:sz w:val="24"/>
+                <w:szCs w:val="24"/>
+              </w:rPr>
+            </w:pPr>
+            <w:r>
+              <w:rPr>
+                <w:b/>
+                <w:bCs/>
+                <w:sz w:val="24"/>
+                <w:szCs w:val="24"/>
+              </w:rPr>
+              <w:t>ID:</w:t>
+            </w:r>
+            <w:r>
+              <w:rPr>
+                <w:sz w:val="24"/>
+                <w:szCs w:val="24"/>
+              </w:rPr>
+              <w:t xml:space="preserve"> </w:t>
+            </w:r>
+            <w:r>
+              <w:rPr>
+                <w:sz w:val="24"/>
+                <w:szCs w:val="24"/>
+              </w:rPr>
+              <w:t>R-</w:t>
+            </w:r>
+            <w:r>
+              <w:rPr>
+                <w:sz w:val="24"/>
+                <w:szCs w:val="24"/>
+              </w:rPr>
+              <w:t>4</w:t>
+            </w:r>
+          </w:p>
+        </w:tc>
+        <w:tc>
+          <w:tcPr>
+            <w:tcW w:w="5103" w:type="dxa"/>
+            <w:gridSpan w:val="2"/>
+          </w:tcPr>
+          <w:p>
+            <w:pPr>
+              <w:jc w:val="both"/>
+              <w:rPr>
+                <w:sz w:val="24"/>
+                <w:szCs w:val="24"/>
+              </w:rPr>
+            </w:pPr>
+            <w:r>
+              <w:rPr>
+                <w:b/>
+                <w:bCs/>
+                <w:sz w:val="24"/>
+                <w:szCs w:val="24"/>
+              </w:rPr>
+              <w:t>Name:</w:t>
+            </w:r>
+            <w:r>
+              <w:rPr>
+                <w:sz w:val="24"/>
+                <w:szCs w:val="24"/>
+              </w:rPr>
+              <w:t xml:space="preserve"> </w:t>
+            </w:r>
+            <w:r>
+              <w:rPr>
+                <w:sz w:val="24"/>
+                <w:szCs w:val="24"/>
+              </w:rPr>
+              <w:t>System Security</w:t>
+            </w:r>
+          </w:p>
+        </w:tc>
+        <w:tc>
+          <w:tcPr>
+            <w:tcW w:w="2642" w:type="dxa"/>
+          </w:tcPr>
+          <w:p>
+            <w:pPr>
+              <w:jc w:val="both"/>
+              <w:rPr>
+                <w:sz w:val="24"/>
+                <w:szCs w:val="24"/>
+              </w:rPr>
+            </w:pPr>
+            <w:r>
+              <w:rPr>
+                <w:b/>
+                <w:bCs/>
+                <w:sz w:val="24"/>
+                <w:szCs w:val="24"/>
+              </w:rPr>
+              <w:t xml:space="preserve">Risk Type: </w:t>
+            </w:r>
+            <w:r>
+              <w:rPr>
+                <w:sz w:val="24"/>
+                <w:szCs w:val="24"/>
+              </w:rPr>
+              <w:t>Intolerable</w:t>
+            </w:r>
+          </w:p>
+        </w:tc>
+      </w:tr>
+      <w:tr>
+        <w:tc>
+          <w:tcPr>
+            <w:tcW w:w="4508" w:type="dxa"/>
+            <w:gridSpan w:val="2"/>
+          </w:tcPr>
+          <w:p>
+            <w:pPr>
+              <w:jc w:val="both"/>
+            </w:pPr>
+            <w:r>
+              <w:t>Risk Description</w:t>
+            </w:r>
+          </w:p>
+        </w:tc>
+        <w:tc>
+          <w:tcPr>
+            <w:tcW w:w="4508" w:type="dxa"/>
+            <w:gridSpan w:val="2"/>
+          </w:tcPr>
+          <w:p>
+            <w:pPr>
+              <w:jc w:val="both"/>
+            </w:pPr>
+            <w:r>
+              <w:t>Reduction Strategies</w:t>
+            </w:r>
+          </w:p>
+        </w:tc>
+      </w:tr>
+      <w:tr>
+        <w:tc>
+          <w:tcPr>
+            <w:tcW w:w="4508" w:type="dxa"/>
+            <w:gridSpan w:val="2"/>
+          </w:tcPr>
+          <w:p>
+            <w:pPr>
+              <w:jc w:val="both"/>
+              <w:rPr>
+                <w:sz w:val="20"/>
+                <w:szCs w:val="20"/>
+              </w:rPr>
+            </w:pPr>
+            <w:r>
+              <w:rPr>
+                <w:sz w:val="20"/>
+                <w:szCs w:val="20"/>
+              </w:rPr>
+              <w:t>Software unintentionally edits items on the user’s personal computer</w:t>
+            </w:r>
+          </w:p>
+        </w:tc>
+        <w:tc>
+          <w:tcPr>
+            <w:tcW w:w="4508" w:type="dxa"/>
+            <w:gridSpan w:val="2"/>
+          </w:tcPr>
+          <w:p>
+            <w:pPr>
+              <w:jc w:val="both"/>
+              <w:rPr>
+                <w:sz w:val="20"/>
+                <w:szCs w:val="20"/>
+              </w:rPr>
+            </w:pPr>
+            <w:r>
+              <w:rPr>
+                <w:sz w:val="20"/>
+                <w:szCs w:val="20"/>
+              </w:rPr>
+              <w:t>Ensuring the all the software will ever affect is contained within its root files.</w:t>
+            </w:r>
+          </w:p>
+        </w:tc>
+      </w:tr>
+      <w:tr>
+        <w:tc>
+          <w:tcPr>
+            <w:tcW w:w="1271" w:type="dxa"/>
+          </w:tcPr>
+          <w:p>
+            <w:pPr>
+              <w:jc w:val="both"/>
+              <w:rPr>
+                <w:sz w:val="24"/>
+                <w:szCs w:val="24"/>
+              </w:rPr>
+            </w:pPr>
+            <w:r>
+              <w:rPr>
+                <w:b/>
+                <w:bCs/>
+                <w:sz w:val="24"/>
+                <w:szCs w:val="24"/>
+              </w:rPr>
+              <w:t>ID:</w:t>
+            </w:r>
+            <w:r>
+              <w:rPr>
+                <w:sz w:val="24"/>
+                <w:szCs w:val="24"/>
+              </w:rPr>
+              <w:t xml:space="preserve"> </w:t>
+            </w:r>
+            <w:r>
+              <w:rPr>
+                <w:sz w:val="24"/>
+                <w:szCs w:val="24"/>
+              </w:rPr>
+              <w:t>R-</w:t>
+            </w:r>
+            <w:r>
+              <w:rPr>
+                <w:sz w:val="24"/>
+                <w:szCs w:val="24"/>
+              </w:rPr>
+              <w:t>5</w:t>
+            </w:r>
+          </w:p>
+        </w:tc>
+        <w:tc>
+          <w:tcPr>
+            <w:tcW w:w="5103" w:type="dxa"/>
+            <w:gridSpan w:val="2"/>
+          </w:tcPr>
+          <w:p>
+            <w:pPr>
+              <w:jc w:val="both"/>
+              <w:rPr>
+                <w:sz w:val="24"/>
+                <w:szCs w:val="24"/>
+              </w:rPr>
+            </w:pPr>
+            <w:r>
+              <w:rPr>
+                <w:b/>
+                <w:bCs/>
+                <w:sz w:val="24"/>
+                <w:szCs w:val="24"/>
+              </w:rPr>
+              <w:t>Name:</w:t>
+            </w:r>
+            <w:r>
+              <w:rPr>
+                <w:sz w:val="24"/>
+                <w:szCs w:val="24"/>
+              </w:rPr>
+              <w:t xml:space="preserve"> </w:t>
+            </w:r>
+            <w:r>
+              <w:rPr>
+                <w:sz w:val="24"/>
+                <w:szCs w:val="24"/>
+              </w:rPr>
+              <w:t>Game Requirements</w:t>
+            </w:r>
+          </w:p>
+        </w:tc>
+        <w:tc>
+          <w:tcPr>
+            <w:tcW w:w="2642" w:type="dxa"/>
+          </w:tcPr>
+          <w:p>
+            <w:pPr>
+              <w:jc w:val="both"/>
+              <w:rPr>
+                <w:sz w:val="24"/>
+                <w:szCs w:val="24"/>
+              </w:rPr>
+            </w:pPr>
+            <w:r>
+              <w:rPr>
+                <w:b/>
+                <w:bCs/>
+                <w:sz w:val="24"/>
+                <w:szCs w:val="24"/>
+              </w:rPr>
+              <w:t xml:space="preserve">Risk Type: </w:t>
+            </w:r>
+            <w:r>
+              <w:rPr>
+                <w:sz w:val="24"/>
+                <w:szCs w:val="24"/>
+              </w:rPr>
+              <w:t>ALARP</w:t>
+            </w:r>
+          </w:p>
+        </w:tc>
+      </w:tr>
+      <w:tr>
+        <w:tc>
+          <w:tcPr>
+            <w:tcW w:w="4508" w:type="dxa"/>
+            <w:gridSpan w:val="2"/>
+          </w:tcPr>
+          <w:p>
+            <w:pPr>
+              <w:jc w:val="both"/>
+            </w:pPr>
+            <w:r>
+              <w:t>Risk Description</w:t>
+            </w:r>
+          </w:p>
+        </w:tc>
+        <w:tc>
+          <w:tcPr>
+            <w:tcW w:w="4508" w:type="dxa"/>
+            <w:gridSpan w:val="2"/>
+          </w:tcPr>
+          <w:p>
+            <w:pPr>
+              <w:jc w:val="both"/>
+            </w:pPr>
+            <w:r>
+              <w:t>Reduction Strategies</w:t>
+            </w:r>
+          </w:p>
+        </w:tc>
+      </w:tr>
+      <w:tr>
+        <w:tc>
+          <w:tcPr>
+            <w:tcW w:w="4508" w:type="dxa"/>
+            <w:gridSpan w:val="2"/>
+          </w:tcPr>
+          <w:p>
+            <w:pPr>
+              <w:jc w:val="both"/>
+              <w:rPr>
+                <w:sz w:val="20"/>
+                <w:szCs w:val="20"/>
+              </w:rPr>
+            </w:pPr>
+            <w:r>
+              <w:rPr>
+                <w:sz w:val="20"/>
+                <w:szCs w:val="20"/>
+              </w:rPr>
+              <w:t>Game not meeting the requirements for it to be considered as a “Pac-Man” game</w:t>
+            </w:r>
+            <w:r>
+              <w:rPr>
+                <w:sz w:val="20"/>
+                <w:szCs w:val="20"/>
+              </w:rPr>
+              <w:t>.</w:t>
+            </w:r>
+          </w:p>
+        </w:tc>
+        <w:tc>
+          <w:tcPr>
+            <w:tcW w:w="4508" w:type="dxa"/>
+            <w:gridSpan w:val="2"/>
+          </w:tcPr>
+          <w:p>
+            <w:pPr>
+              <w:jc w:val="both"/>
+              <w:rPr>
+                <w:sz w:val="20"/>
+                <w:szCs w:val="20"/>
+              </w:rPr>
+            </w:pPr>
+            <w:r>
+              <w:rPr>
+                <w:sz w:val="20"/>
+                <w:szCs w:val="20"/>
+              </w:rPr>
+              <w:t>Thorough research into the topic and implementing the core features to capture the essence of the game.</w:t>
+            </w:r>
+            <w:r>
+              <w:rPr>
+                <w:sz w:val="20"/>
+                <w:szCs w:val="20"/>
+              </w:rPr>
+              <w:t xml:space="preserve"> </w:t>
+            </w:r>
+          </w:p>
         </w:tc>
       </w:tr>
     </w:tbl>
@@ -8252,46 +8957,10 @@
         <w:rPr>
           <w:b/>
           <w:bCs/>
-          <w:sz w:val="32"/>
-          <w:szCs w:val="32"/>
+          <w:sz w:val="28"/>
+          <w:szCs w:val="28"/>
         </w:rPr>
       </w:pPr>
-    </w:p>
-    <w:p>
-      <w:pPr>
-        <w:rPr>
-          <w:b/>
-          <w:bCs/>
-          <w:sz w:val="32"/>
-          <w:szCs w:val="32"/>
-        </w:rPr>
-      </w:pPr>
-      <w:r>
-        <w:rPr>
-          <w:b/>
-          <w:bCs/>
-          <w:sz w:val="32"/>
-          <w:szCs w:val="32"/>
-        </w:rPr>
-        <w:br w:type="page"/>
-      </w:r>
-      <w:bookmarkStart w:id="11" w:name="_GoBack"/>
-      <w:bookmarkEnd w:id="11"/>
-    </w:p>
-    <w:p>
-      <w:pPr>
-        <w:pStyle w:val="Heading1"/>
-        <w:numPr>
-          <w:ilvl w:val="0"/>
-          <w:numId w:val="2"/>
-        </w:numPr>
-      </w:pPr>
-      <w:bookmarkStart w:id="12" w:name="_Toc46472829"/>
-      <w:r>
-        <w:lastRenderedPageBreak/>
-        <w:t>Project Feasibility</w:t>
-      </w:r>
-      <w:bookmarkEnd w:id="12"/>
     </w:p>
     <w:p>
       <w:pPr>
@@ -8320,9 +8989,47 @@
           <w:numId w:val="2"/>
         </w:numPr>
       </w:pPr>
+      <w:bookmarkStart w:id="11" w:name="_Toc46472829"/>
+      <w:r>
+        <w:lastRenderedPageBreak/>
+        <w:t>Project Feasibility</w:t>
+      </w:r>
+      <w:bookmarkEnd w:id="11"/>
+    </w:p>
+    <w:p>
+      <w:pPr>
+        <w:rPr>
+          <w:b/>
+          <w:bCs/>
+          <w:sz w:val="32"/>
+          <w:szCs w:val="32"/>
+        </w:rPr>
+      </w:pPr>
+      <w:r>
+        <w:t>Pac-Man is a video game created in 1980 for arcade machine</w:t>
+      </w:r>
+      <w:r>
+        <w:t xml:space="preserve">, which eventually became a world-wide sensation. Created by nine people in just under 2 years on the limited technology of the era, it should be possible to recreate the game using modern technology in considerably less time. </w:t>
+      </w:r>
+      <w:r>
+        <w:t>The only true limitation on the project being the experience of the developers themselves, when working with a system of this nature.</w:t>
+      </w:r>
+      <w:r>
+        <w:t xml:space="preserve"> However, with the appropriate amount of research and work, recreating the game within the given time limit is possible.</w:t>
+      </w:r>
+      <w:bookmarkStart w:id="12" w:name="_GoBack"/>
+      <w:bookmarkEnd w:id="12"/>
+    </w:p>
+    <w:p>
+      <w:pPr>
+        <w:pStyle w:val="Heading1"/>
+        <w:numPr>
+          <w:ilvl w:val="0"/>
+          <w:numId w:val="2"/>
+        </w:numPr>
+      </w:pPr>
       <w:bookmarkStart w:id="13" w:name="_Toc46472830"/>
       <w:r>
-        <w:lastRenderedPageBreak/>
         <w:t xml:space="preserve">Prototype </w:t>
       </w:r>
       <w:r>
@@ -11124,7 +11831,7 @@
 </file>
 
 <file path=customXml/itemProps1.xml><?xml version="1.0" encoding="utf-8"?>
-<ds:datastoreItem xmlns:ds="http://schemas.openxmlformats.org/officeDocument/2006/customXml" ds:itemID="{3C618931-1084-48AB-86CC-71E7F9363603}">
+<ds:datastoreItem xmlns:ds="http://schemas.openxmlformats.org/officeDocument/2006/customXml" ds:itemID="{D981B561-5B42-4477-A21E-86681439E4C3}">
   <ds:schemaRefs>
     <ds:schemaRef ds:uri="http://schemas.openxmlformats.org/officeDocument/2006/bibliography"/>
   </ds:schemaRefs>

</xml_diff>

<commit_message>
Prototype in a near functioning state, that will need to do for now. Moving onto document finalisation
</commit_message>
<xml_diff>
--- a/2805 ICT Milestone 1 Report.docx
+++ b/2805 ICT Milestone 1 Report.docx
@@ -2026,7 +2026,23 @@
                 <w:sz w:val="20"/>
                 <w:szCs w:val="20"/>
               </w:rPr>
-              <w:t>Having some form of score will allow a user to, at a glance, determine how well they are currently doing within a play state.</w:t>
+              <w:t xml:space="preserve">Having some form of score will allow a user to, </w:t>
+            </w:r>
+            <w:proofErr w:type="gramStart"/>
+            <w:r>
+              <w:rPr>
+                <w:sz w:val="20"/>
+                <w:szCs w:val="20"/>
+              </w:rPr>
+              <w:t>at a glance</w:t>
+            </w:r>
+            <w:proofErr w:type="gramEnd"/>
+            <w:r>
+              <w:rPr>
+                <w:sz w:val="20"/>
+                <w:szCs w:val="20"/>
+              </w:rPr>
+              <w:t>, determine how well they are currently doing within a play state.</w:t>
             </w:r>
           </w:p>
         </w:tc>
@@ -3046,7 +3062,23 @@
                 <w:sz w:val="20"/>
                 <w:szCs w:val="20"/>
               </w:rPr>
-              <w:t>The “ghost house” is located in the centre of the map</w:t>
+              <w:t xml:space="preserve">The “ghost house” </w:t>
+            </w:r>
+            <w:proofErr w:type="gramStart"/>
+            <w:r>
+              <w:rPr>
+                <w:sz w:val="20"/>
+                <w:szCs w:val="20"/>
+              </w:rPr>
+              <w:t>is located in</w:t>
+            </w:r>
+            <w:proofErr w:type="gramEnd"/>
+            <w:r>
+              <w:rPr>
+                <w:sz w:val="20"/>
+                <w:szCs w:val="20"/>
+              </w:rPr>
+              <w:t xml:space="preserve"> the centre of the map</w:t>
             </w:r>
           </w:p>
           <w:p>
@@ -3106,7 +3138,14 @@
                 <w:sz w:val="20"/>
                 <w:szCs w:val="20"/>
               </w:rPr>
-              <w:t>After an input from the player the game begins</w:t>
+              <w:t>After a</w:t>
+            </w:r>
+            <w:r>
+              <w:rPr>
+                <w:sz w:val="20"/>
+                <w:szCs w:val="20"/>
+              </w:rPr>
+              <w:t xml:space="preserve"> brief countdown the game begins</w:t>
             </w:r>
           </w:p>
           <w:p>
@@ -3126,7 +3165,7 @@
                 <w:sz w:val="20"/>
                 <w:szCs w:val="20"/>
               </w:rPr>
-              <w:t>Player character begins to move</w:t>
+              <w:t>Ghosts level the ghost house and pursue the player</w:t>
             </w:r>
           </w:p>
           <w:p>
@@ -3146,7 +3185,7 @@
                 <w:sz w:val="20"/>
                 <w:szCs w:val="20"/>
               </w:rPr>
-              <w:t>Ghosts level the ghost house and pursue the player</w:t>
+              <w:t>Player begins to pick up dots</w:t>
             </w:r>
           </w:p>
           <w:p>
@@ -3166,7 +3205,7 @@
                 <w:sz w:val="20"/>
                 <w:szCs w:val="20"/>
               </w:rPr>
-              <w:t>Player begins to pick up dots</w:t>
+              <w:t>Timer begins</w:t>
             </w:r>
           </w:p>
           <w:p>
@@ -3186,7 +3225,27 @@
                 <w:sz w:val="20"/>
                 <w:szCs w:val="20"/>
               </w:rPr>
-              <w:t>Timer begins</w:t>
+              <w:t>Score increases with dot collection</w:t>
+            </w:r>
+          </w:p>
+          <w:p>
+            <w:pPr>
+              <w:pStyle w:val="ListParagraph"/>
+              <w:numPr>
+                <w:ilvl w:val="0"/>
+                <w:numId w:val="9"/>
+              </w:numPr>
+              <w:rPr>
+                <w:sz w:val="20"/>
+                <w:szCs w:val="20"/>
+              </w:rPr>
+            </w:pPr>
+            <w:r>
+              <w:rPr>
+                <w:sz w:val="20"/>
+                <w:szCs w:val="20"/>
+              </w:rPr>
+              <w:t>Game ends if:</w:t>
             </w:r>
           </w:p>
           <w:p>
@@ -3206,27 +3265,7 @@
                 <w:sz w:val="20"/>
                 <w:szCs w:val="20"/>
               </w:rPr>
-              <w:t>Score increases with dot collection</w:t>
-            </w:r>
-          </w:p>
-          <w:p>
-            <w:pPr>
-              <w:pStyle w:val="ListParagraph"/>
-              <w:numPr>
-                <w:ilvl w:val="0"/>
-                <w:numId w:val="9"/>
-              </w:numPr>
-              <w:rPr>
-                <w:sz w:val="20"/>
-                <w:szCs w:val="20"/>
-              </w:rPr>
-            </w:pPr>
-            <w:r>
-              <w:rPr>
-                <w:sz w:val="20"/>
-                <w:szCs w:val="20"/>
-              </w:rPr>
-              <w:t>Game ends if:</w:t>
+              <w:t>Player collects all dots</w:t>
             </w:r>
           </w:p>
           <w:p>
@@ -3246,26 +3285,6 @@
                 <w:sz w:val="20"/>
                 <w:szCs w:val="20"/>
               </w:rPr>
-              <w:t>Player collects all dots</w:t>
-            </w:r>
-          </w:p>
-          <w:p>
-            <w:pPr>
-              <w:pStyle w:val="ListParagraph"/>
-              <w:numPr>
-                <w:ilvl w:val="1"/>
-                <w:numId w:val="9"/>
-              </w:numPr>
-              <w:rPr>
-                <w:sz w:val="20"/>
-                <w:szCs w:val="20"/>
-              </w:rPr>
-            </w:pPr>
-            <w:r>
-              <w:rPr>
-                <w:sz w:val="20"/>
-                <w:szCs w:val="20"/>
-              </w:rPr>
               <w:t>Or Player is touched by the ghosts whilst not under the effect of a power pellets</w:t>
             </w:r>
           </w:p>
@@ -3322,6 +3341,7 @@
         </w:tc>
       </w:tr>
     </w:tbl>
+    <w:p/>
     <w:p/>
     <w:p/>
     <w:tbl>
@@ -3969,7 +3989,21 @@
                 <w:sz w:val="20"/>
                 <w:szCs w:val="20"/>
               </w:rPr>
-              <w:t>The player dose not understand how the scoring system works and potentially ends up with a score that is significantly lower than the amount they were expecting.</w:t>
+              <w:t xml:space="preserve">The player </w:t>
+            </w:r>
+            <w:r>
+              <w:rPr>
+                <w:sz w:val="20"/>
+                <w:szCs w:val="20"/>
+              </w:rPr>
+              <w:t>does</w:t>
+            </w:r>
+            <w:r>
+              <w:rPr>
+                <w:sz w:val="20"/>
+                <w:szCs w:val="20"/>
+              </w:rPr>
+              <w:t xml:space="preserve"> not understand how the scoring system works and potentially ends up with a score that is significantly lower than the amount they were expecting.</w:t>
             </w:r>
           </w:p>
         </w:tc>
@@ -4487,7 +4521,21 @@
                 <w:sz w:val="20"/>
                 <w:szCs w:val="20"/>
               </w:rPr>
-              <w:t>Player collects all of the pellets</w:t>
+              <w:t xml:space="preserve">Player collects </w:t>
+            </w:r>
+            <w:r>
+              <w:rPr>
+                <w:sz w:val="20"/>
+                <w:szCs w:val="20"/>
+              </w:rPr>
+              <w:t>all</w:t>
+            </w:r>
+            <w:r>
+              <w:rPr>
+                <w:sz w:val="20"/>
+                <w:szCs w:val="20"/>
+              </w:rPr>
+              <w:t xml:space="preserve"> the pellets</w:t>
             </w:r>
           </w:p>
           <w:p>
@@ -4983,8 +5031,24 @@
                 <w:sz w:val="20"/>
                 <w:szCs w:val="20"/>
               </w:rPr>
-              <w:t>Some consoling text</w:t>
-            </w:r>
+              <w:t>Some consoling</w:t>
+            </w:r>
+            <w:r>
+              <w:rPr>
+                <w:sz w:val="20"/>
+                <w:szCs w:val="20"/>
+              </w:rPr>
+              <w:t xml:space="preserve"> </w:t>
+            </w:r>
+            <w:proofErr w:type="gramStart"/>
+            <w:r>
+              <w:rPr>
+                <w:sz w:val="20"/>
+                <w:szCs w:val="20"/>
+              </w:rPr>
+              <w:t>message</w:t>
+            </w:r>
+            <w:proofErr w:type="gramEnd"/>
           </w:p>
           <w:p>
             <w:pPr>
@@ -5216,7 +5280,23 @@
                 <w:sz w:val="20"/>
                 <w:szCs w:val="20"/>
               </w:rPr>
-              <w:t xml:space="preserve">Player collects a power-pellet and all of the ghosts enter a </w:t>
+              <w:t xml:space="preserve">Player collects a power-pellet and </w:t>
+            </w:r>
+            <w:proofErr w:type="gramStart"/>
+            <w:r>
+              <w:rPr>
+                <w:sz w:val="20"/>
+                <w:szCs w:val="20"/>
+              </w:rPr>
+              <w:t>all of</w:t>
+            </w:r>
+            <w:proofErr w:type="gramEnd"/>
+            <w:r>
+              <w:rPr>
+                <w:sz w:val="20"/>
+                <w:szCs w:val="20"/>
+              </w:rPr>
+              <w:t xml:space="preserve"> the ghosts enter a </w:t>
             </w:r>
             <w:r>
               <w:rPr>
@@ -5507,6 +5587,66 @@
             <w:pPr>
               <w:pStyle w:val="ListParagraph"/>
               <w:numPr>
+                <w:ilvl w:val="1"/>
+                <w:numId w:val="14"/>
+              </w:numPr>
+              <w:rPr>
+                <w:sz w:val="20"/>
+                <w:szCs w:val="20"/>
+              </w:rPr>
+            </w:pPr>
+            <w:r>
+              <w:rPr>
+                <w:sz w:val="20"/>
+                <w:szCs w:val="20"/>
+              </w:rPr>
+              <w:t>Ghost are changed to their eaten state</w:t>
+            </w:r>
+          </w:p>
+          <w:p>
+            <w:pPr>
+              <w:pStyle w:val="ListParagraph"/>
+              <w:numPr>
+                <w:ilvl w:val="1"/>
+                <w:numId w:val="14"/>
+              </w:numPr>
+              <w:rPr>
+                <w:sz w:val="20"/>
+                <w:szCs w:val="20"/>
+              </w:rPr>
+            </w:pPr>
+            <w:r>
+              <w:rPr>
+                <w:sz w:val="20"/>
+                <w:szCs w:val="20"/>
+              </w:rPr>
+              <w:t>Eaten ghosts return to the ghost house</w:t>
+            </w:r>
+          </w:p>
+          <w:p>
+            <w:pPr>
+              <w:pStyle w:val="ListParagraph"/>
+              <w:numPr>
+                <w:ilvl w:val="1"/>
+                <w:numId w:val="14"/>
+              </w:numPr>
+              <w:rPr>
+                <w:sz w:val="20"/>
+                <w:szCs w:val="20"/>
+              </w:rPr>
+            </w:pPr>
+            <w:r>
+              <w:rPr>
+                <w:sz w:val="20"/>
+                <w:szCs w:val="20"/>
+              </w:rPr>
+              <w:t>Revived ghost returns to pursuing the player</w:t>
+            </w:r>
+          </w:p>
+          <w:p>
+            <w:pPr>
+              <w:pStyle w:val="ListParagraph"/>
+              <w:numPr>
                 <w:ilvl w:val="0"/>
                 <w:numId w:val="14"/>
               </w:numPr>
@@ -5521,6 +5661,26 @@
                 <w:szCs w:val="20"/>
               </w:rPr>
               <w:t>Power-up wears off</w:t>
+            </w:r>
+          </w:p>
+          <w:p>
+            <w:pPr>
+              <w:pStyle w:val="ListParagraph"/>
+              <w:numPr>
+                <w:ilvl w:val="1"/>
+                <w:numId w:val="14"/>
+              </w:numPr>
+              <w:rPr>
+                <w:sz w:val="20"/>
+                <w:szCs w:val="20"/>
+              </w:rPr>
+            </w:pPr>
+            <w:r>
+              <w:rPr>
+                <w:sz w:val="20"/>
+                <w:szCs w:val="20"/>
+              </w:rPr>
+              <w:t>Frightened ghost return to their normal state</w:t>
             </w:r>
           </w:p>
         </w:tc>
@@ -5648,14 +5808,27 @@
                             <w:r>
                               <w:t xml:space="preserve">Figure </w:t>
                             </w:r>
-                            <w:fldSimple w:instr=" SEQ Figure \* ARABIC ">
-                              <w:r>
-                                <w:rPr>
-                                  <w:noProof/>
-                                </w:rPr>
-                                <w:t>1</w:t>
-                              </w:r>
-                            </w:fldSimple>
+                            <w:r>
+                              <w:fldChar w:fldCharType="begin"/>
+                            </w:r>
+                            <w:r>
+                              <w:instrText xml:space="preserve"> SEQ Figure \* ARABIC </w:instrText>
+                            </w:r>
+                            <w:r>
+                              <w:fldChar w:fldCharType="separate"/>
+                            </w:r>
+                            <w:r>
+                              <w:rPr>
+                                <w:noProof/>
+                              </w:rPr>
+                              <w:t>1</w:t>
+                            </w:r>
+                            <w:r>
+                              <w:rPr>
+                                <w:noProof/>
+                              </w:rPr>
+                              <w:fldChar w:fldCharType="end"/>
+                            </w:r>
                             <w:r>
                               <w:t xml:space="preserve"> (FR-1)</w:t>
                             </w:r>
@@ -5697,14 +5870,27 @@
                       <w:r>
                         <w:t xml:space="preserve">Figure </w:t>
                       </w:r>
-                      <w:fldSimple w:instr=" SEQ Figure \* ARABIC ">
-                        <w:r>
-                          <w:rPr>
-                            <w:noProof/>
-                          </w:rPr>
-                          <w:t>1</w:t>
-                        </w:r>
-                      </w:fldSimple>
+                      <w:r>
+                        <w:fldChar w:fldCharType="begin"/>
+                      </w:r>
+                      <w:r>
+                        <w:instrText xml:space="preserve"> SEQ Figure \* ARABIC </w:instrText>
+                      </w:r>
+                      <w:r>
+                        <w:fldChar w:fldCharType="separate"/>
+                      </w:r>
+                      <w:r>
+                        <w:rPr>
+                          <w:noProof/>
+                        </w:rPr>
+                        <w:t>1</w:t>
+                      </w:r>
+                      <w:r>
+                        <w:rPr>
+                          <w:noProof/>
+                        </w:rPr>
+                        <w:fldChar w:fldCharType="end"/>
+                      </w:r>
                       <w:r>
                         <w:t xml:space="preserve"> (FR-1)</w:t>
                       </w:r>
@@ -5934,14 +6120,27 @@
       <w:r>
         <w:t xml:space="preserve">Figure </w:t>
       </w:r>
-      <w:fldSimple w:instr=" SEQ Figure \* ARABIC ">
-        <w:r>
-          <w:rPr>
-            <w:noProof/>
-          </w:rPr>
-          <w:t>2</w:t>
-        </w:r>
-      </w:fldSimple>
+      <w:r>
+        <w:fldChar w:fldCharType="begin"/>
+      </w:r>
+      <w:r>
+        <w:instrText xml:space="preserve"> SEQ Figure \* ARABIC </w:instrText>
+      </w:r>
+      <w:r>
+        <w:fldChar w:fldCharType="separate"/>
+      </w:r>
+      <w:r>
+        <w:rPr>
+          <w:noProof/>
+        </w:rPr>
+        <w:t>2</w:t>
+      </w:r>
+      <w:r>
+        <w:rPr>
+          <w:noProof/>
+        </w:rPr>
+        <w:fldChar w:fldCharType="end"/>
+      </w:r>
       <w:r>
         <w:t xml:space="preserve"> (FR-2)</w:t>
       </w:r>
@@ -6082,14 +6281,27 @@
       <w:r>
         <w:t xml:space="preserve">Figure </w:t>
       </w:r>
-      <w:fldSimple w:instr=" SEQ Figure \* ARABIC ">
-        <w:r>
-          <w:rPr>
-            <w:noProof/>
-          </w:rPr>
-          <w:t>3</w:t>
-        </w:r>
-      </w:fldSimple>
+      <w:r>
+        <w:fldChar w:fldCharType="begin"/>
+      </w:r>
+      <w:r>
+        <w:instrText xml:space="preserve"> SEQ Figure \* ARABIC </w:instrText>
+      </w:r>
+      <w:r>
+        <w:fldChar w:fldCharType="separate"/>
+      </w:r>
+      <w:r>
+        <w:rPr>
+          <w:noProof/>
+        </w:rPr>
+        <w:t>3</w:t>
+      </w:r>
+      <w:r>
+        <w:rPr>
+          <w:noProof/>
+        </w:rPr>
+        <w:fldChar w:fldCharType="end"/>
+      </w:r>
       <w:r>
         <w:t xml:space="preserve"> (FR-3)</w:t>
       </w:r>
@@ -6184,14 +6396,27 @@
       <w:r>
         <w:t xml:space="preserve">Figure </w:t>
       </w:r>
-      <w:fldSimple w:instr=" SEQ Figure \* ARABIC ">
-        <w:r>
-          <w:rPr>
-            <w:noProof/>
-          </w:rPr>
-          <w:t>4</w:t>
-        </w:r>
-      </w:fldSimple>
+      <w:r>
+        <w:fldChar w:fldCharType="begin"/>
+      </w:r>
+      <w:r>
+        <w:instrText xml:space="preserve"> SEQ Figure \* ARABIC </w:instrText>
+      </w:r>
+      <w:r>
+        <w:fldChar w:fldCharType="separate"/>
+      </w:r>
+      <w:r>
+        <w:rPr>
+          <w:noProof/>
+        </w:rPr>
+        <w:t>4</w:t>
+      </w:r>
+      <w:r>
+        <w:rPr>
+          <w:noProof/>
+        </w:rPr>
+        <w:fldChar w:fldCharType="end"/>
+      </w:r>
       <w:r>
         <w:t xml:space="preserve"> (FR-4)</w:t>
       </w:r>
@@ -6285,14 +6510,27 @@
       <w:r>
         <w:t xml:space="preserve">Figure </w:t>
       </w:r>
-      <w:fldSimple w:instr=" SEQ Figure \* ARABIC ">
-        <w:r>
-          <w:rPr>
-            <w:noProof/>
-          </w:rPr>
-          <w:t>5</w:t>
-        </w:r>
-      </w:fldSimple>
+      <w:r>
+        <w:fldChar w:fldCharType="begin"/>
+      </w:r>
+      <w:r>
+        <w:instrText xml:space="preserve"> SEQ Figure \* ARABIC </w:instrText>
+      </w:r>
+      <w:r>
+        <w:fldChar w:fldCharType="separate"/>
+      </w:r>
+      <w:r>
+        <w:rPr>
+          <w:noProof/>
+        </w:rPr>
+        <w:t>5</w:t>
+      </w:r>
+      <w:r>
+        <w:rPr>
+          <w:noProof/>
+        </w:rPr>
+        <w:fldChar w:fldCharType="end"/>
+      </w:r>
       <w:r>
         <w:t xml:space="preserve"> (FR-5)</w:t>
       </w:r>
@@ -6377,14 +6615,27 @@
       <w:r>
         <w:t xml:space="preserve">Figure </w:t>
       </w:r>
-      <w:fldSimple w:instr=" SEQ Figure \* ARABIC ">
-        <w:r>
-          <w:rPr>
-            <w:noProof/>
-          </w:rPr>
-          <w:t>6</w:t>
-        </w:r>
-      </w:fldSimple>
+      <w:r>
+        <w:fldChar w:fldCharType="begin"/>
+      </w:r>
+      <w:r>
+        <w:instrText xml:space="preserve"> SEQ Figure \* ARABIC </w:instrText>
+      </w:r>
+      <w:r>
+        <w:fldChar w:fldCharType="separate"/>
+      </w:r>
+      <w:r>
+        <w:rPr>
+          <w:noProof/>
+        </w:rPr>
+        <w:t>6</w:t>
+      </w:r>
+      <w:r>
+        <w:rPr>
+          <w:noProof/>
+        </w:rPr>
+        <w:fldChar w:fldCharType="end"/>
+      </w:r>
       <w:r>
         <w:t xml:space="preserve"> (FR-6)</w:t>
       </w:r>
@@ -6460,10 +6711,10 @@
           <w:noProof/>
         </w:rPr>
         <w:drawing>
-          <wp:inline distT="0" distB="0" distL="0" distR="0" wp14:anchorId="6646DD2B" wp14:editId="520FA24D">
-            <wp:extent cx="5731510" cy="2575560"/>
-            <wp:effectExtent l="0" t="0" r="2540" b="0"/>
-            <wp:docPr id="18" name="Picture 18" descr="A close up of a map&#10;&#10;Description automatically generated"/>
+          <wp:inline distT="0" distB="0" distL="0" distR="0" wp14:anchorId="05FC67FD" wp14:editId="7DF4BE7C">
+            <wp:extent cx="5731510" cy="3173095"/>
+            <wp:effectExtent l="0" t="0" r="2540" b="8255"/>
+            <wp:docPr id="2" name="Picture 2" descr="A close up of a map&#10;&#10;Description automatically generated"/>
             <wp:cNvGraphicFramePr>
               <a:graphicFrameLocks xmlns:a="http://schemas.openxmlformats.org/drawingml/2006/main" noChangeAspect="1"/>
             </wp:cNvGraphicFramePr>
@@ -6471,7 +6722,7 @@
               <a:graphicData uri="http://schemas.openxmlformats.org/drawingml/2006/picture">
                 <pic:pic xmlns:pic="http://schemas.openxmlformats.org/drawingml/2006/picture">
                   <pic:nvPicPr>
-                    <pic:cNvPr id="18" name="PlayerUseCase.PNG"/>
+                    <pic:cNvPr id="2" name="PlayerUseCase.PNG"/>
                     <pic:cNvPicPr/>
                   </pic:nvPicPr>
                   <pic:blipFill>
@@ -6489,7 +6740,7 @@
                   <pic:spPr>
                     <a:xfrm>
                       <a:off x="0" y="0"/>
-                      <a:ext cx="5731510" cy="2575560"/>
+                      <a:ext cx="5731510" cy="3173095"/>
                     </a:xfrm>
                     <a:prstGeom prst="rect">
                       <a:avLst/>
@@ -6509,14 +6760,27 @@
       <w:r>
         <w:t xml:space="preserve">Figure </w:t>
       </w:r>
-      <w:fldSimple w:instr=" SEQ Figure \* ARABIC ">
-        <w:r>
-          <w:rPr>
-            <w:noProof/>
-          </w:rPr>
-          <w:t>7</w:t>
-        </w:r>
-      </w:fldSimple>
+      <w:r>
+        <w:fldChar w:fldCharType="begin"/>
+      </w:r>
+      <w:r>
+        <w:instrText xml:space="preserve"> SEQ Figure \* ARABIC </w:instrText>
+      </w:r>
+      <w:r>
+        <w:fldChar w:fldCharType="separate"/>
+      </w:r>
+      <w:r>
+        <w:rPr>
+          <w:noProof/>
+        </w:rPr>
+        <w:t>7</w:t>
+      </w:r>
+      <w:r>
+        <w:rPr>
+          <w:noProof/>
+        </w:rPr>
+        <w:fldChar w:fldCharType="end"/>
+      </w:r>
       <w:r>
         <w:t xml:space="preserve"> (Use Case)</w:t>
       </w:r>
@@ -7922,7 +8186,23 @@
                 <w:sz w:val="20"/>
                 <w:szCs w:val="20"/>
               </w:rPr>
-              <w:t>Only a single developer is permitted to work on this particular instance of the project.</w:t>
+              <w:t xml:space="preserve">Only a single developer is permitted to work on this </w:t>
+            </w:r>
+            <w:proofErr w:type="gramStart"/>
+            <w:r>
+              <w:rPr>
+                <w:sz w:val="20"/>
+                <w:szCs w:val="20"/>
+              </w:rPr>
+              <w:t>particular instance</w:t>
+            </w:r>
+            <w:proofErr w:type="gramEnd"/>
+            <w:r>
+              <w:rPr>
+                <w:sz w:val="20"/>
+                <w:szCs w:val="20"/>
+              </w:rPr>
+              <w:t xml:space="preserve"> of the project.</w:t>
             </w:r>
           </w:p>
         </w:tc>
@@ -8591,14 +8871,7 @@
                 <w:sz w:val="24"/>
                 <w:szCs w:val="24"/>
               </w:rPr>
-              <w:t>R-</w:t>
-            </w:r>
-            <w:r>
-              <w:rPr>
-                <w:sz w:val="24"/>
-                <w:szCs w:val="24"/>
-              </w:rPr>
-              <w:t>4</w:t>
+              <w:t>R-4</w:t>
             </w:r>
           </w:p>
         </w:tc>
@@ -8781,14 +9054,7 @@
                 <w:sz w:val="24"/>
                 <w:szCs w:val="24"/>
               </w:rPr>
-              <w:t>R-</w:t>
-            </w:r>
-            <w:r>
-              <w:rPr>
-                <w:sz w:val="24"/>
-                <w:szCs w:val="24"/>
-              </w:rPr>
-              <w:t>5</w:t>
+              <w:t>R-5</w:t>
             </w:r>
           </w:p>
         </w:tc>
@@ -9009,7 +9275,16 @@
         <w:t>Pac-Man is a video game created in 1980 for arcade machine</w:t>
       </w:r>
       <w:r>
-        <w:t xml:space="preserve">, which eventually became a world-wide sensation. Created by nine people in just under 2 years on the limited technology of the era, it should be possible to recreate the game using modern technology in considerably less time. </w:t>
+        <w:t>s</w:t>
+      </w:r>
+      <w:r>
+        <w:t xml:space="preserve">, which eventually became a world-wide sensation. Created by nine people in just under 2 years </w:t>
+      </w:r>
+      <w:r>
+        <w:t>with</w:t>
+      </w:r>
+      <w:r>
+        <w:t xml:space="preserve"> the limited technology of the era, it should be possible to recreate the game using modern technology in considerably less time. </w:t>
       </w:r>
       <w:r>
         <w:t>The only true limitation on the project being the experience of the developers themselves, when working with a system of this nature.</w:t>
@@ -9017,8 +9292,6 @@
       <w:r>
         <w:t xml:space="preserve"> However, with the appropriate amount of research and work, recreating the game within the given time limit is possible.</w:t>
       </w:r>
-      <w:bookmarkStart w:id="12" w:name="_GoBack"/>
-      <w:bookmarkEnd w:id="12"/>
     </w:p>
     <w:p>
       <w:pPr>
@@ -9028,14 +9301,14 @@
           <w:numId w:val="2"/>
         </w:numPr>
       </w:pPr>
-      <w:bookmarkStart w:id="13" w:name="_Toc46472830"/>
+      <w:bookmarkStart w:id="12" w:name="_Toc46472830"/>
       <w:r>
         <w:t xml:space="preserve">Prototype </w:t>
       </w:r>
       <w:r>
         <w:t>Demonstration</w:t>
       </w:r>
-      <w:bookmarkEnd w:id="13"/>
+      <w:bookmarkEnd w:id="12"/>
     </w:p>
     <w:p>
       <w:pPr>
@@ -9064,12 +9337,12 @@
           <w:numId w:val="2"/>
         </w:numPr>
       </w:pPr>
-      <w:bookmarkStart w:id="14" w:name="_Toc46472831"/>
+      <w:bookmarkStart w:id="13" w:name="_Toc46472831"/>
       <w:r>
         <w:lastRenderedPageBreak/>
         <w:t>Conceptual Design</w:t>
       </w:r>
-      <w:bookmarkEnd w:id="14"/>
+      <w:bookmarkEnd w:id="13"/>
     </w:p>
     <w:p>
       <w:pPr>
@@ -9082,11 +9355,11 @@
       <w:r>
         <w:t xml:space="preserve"> </w:t>
       </w:r>
-      <w:bookmarkStart w:id="15" w:name="_Toc46472832"/>
+      <w:bookmarkStart w:id="14" w:name="_Toc46472832"/>
       <w:r>
         <w:t>Automatic Document generation</w:t>
       </w:r>
-      <w:bookmarkEnd w:id="15"/>
+      <w:bookmarkEnd w:id="14"/>
     </w:p>
     <w:p>
       <w:pPr>
@@ -9097,6 +9370,8 @@
           <w:szCs w:val="32"/>
         </w:rPr>
       </w:pPr>
+      <w:bookmarkStart w:id="15" w:name="_GoBack"/>
+      <w:bookmarkEnd w:id="15"/>
       <w:r>
         <w:rPr>
           <w:b/>
@@ -10810,7 +11085,7 @@
       </w:pPr>
     </w:pPrDefault>
   </w:docDefaults>
-  <w:latentStyles w:defLockedState="0" w:defUIPriority="99" w:defSemiHidden="0" w:defUnhideWhenUsed="0" w:defQFormat="0" w:count="377">
+  <w:latentStyles w:defLockedState="0" w:defUIPriority="99" w:defSemiHidden="0" w:defUnhideWhenUsed="0" w:defQFormat="0" w:count="376">
     <w:lsdException w:name="Normal" w:uiPriority="0" w:qFormat="1"/>
     <w:lsdException w:name="heading 1" w:uiPriority="9" w:qFormat="1"/>
     <w:lsdException w:name="heading 2" w:semiHidden="1" w:uiPriority="9" w:unhideWhenUsed="1" w:qFormat="1"/>
@@ -11187,7 +11462,6 @@
     <w:lsdException w:name="Hashtag" w:semiHidden="1" w:unhideWhenUsed="1"/>
     <w:lsdException w:name="Unresolved Mention" w:semiHidden="1" w:unhideWhenUsed="1"/>
     <w:lsdException w:name="Smart Link" w:semiHidden="1" w:unhideWhenUsed="1"/>
-    <w:lsdException w:name="Smart Link Error" w:semiHidden="1" w:unhideWhenUsed="1"/>
   </w:latentStyles>
   <w:style w:type="paragraph" w:default="1" w:styleId="Normal">
     <w:name w:val="Normal"/>
@@ -11831,7 +12105,7 @@
 </file>
 
 <file path=customXml/itemProps1.xml><?xml version="1.0" encoding="utf-8"?>
-<ds:datastoreItem xmlns:ds="http://schemas.openxmlformats.org/officeDocument/2006/customXml" ds:itemID="{D981B561-5B42-4477-A21E-86681439E4C3}">
+<ds:datastoreItem xmlns:ds="http://schemas.openxmlformats.org/officeDocument/2006/customXml" ds:itemID="{BDC3D8F0-140D-438B-8D6F-4C519CC0FBC6}">
   <ds:schemaRefs>
     <ds:schemaRef ds:uri="http://schemas.openxmlformats.org/officeDocument/2006/bibliography"/>
   </ds:schemaRefs>

</xml_diff>